<commit_message>
V010: Made neuron and out a cell for parallel sim
</commit_message>
<xml_diff>
--- a/Documentation M2N.docx
+++ b/Documentation M2N.docx
@@ -2007,6 +2007,115 @@
     <w:p>
       <w:pPr>
         <w:spacing w:line="360" w:lineRule="auto"/>
+        <w:ind w:left="1416"/>
+        <w:rPr>
+          <w:rFonts w:cs="Courier New"/>
+          <w:lang w:val="en-US"/>
+        </w:rPr>
+      </w:pPr>
+      <w:r>
+        <w:rPr>
+          <w:rFonts w:cs="Courier New"/>
+          <w:lang w:val="en-US"/>
+        </w:rPr>
+        <w:t xml:space="preserve">If an ion mechanism is inserted (e.g. na_ion) parameters to set can be </w:t>
+      </w:r>
+      <w:r>
+        <w:rPr>
+          <w:rFonts w:cs="Courier New"/>
+          <w:i/>
+          <w:lang w:val="en-US"/>
+        </w:rPr>
+        <w:t>ion</w:t>
+      </w:r>
+      <w:r>
+        <w:rPr>
+          <w:rFonts w:cs="Courier New"/>
+          <w:lang w:val="en-US"/>
+        </w:rPr>
+        <w:t>i,</w:t>
+      </w:r>
+      <w:r>
+        <w:rPr>
+          <w:rFonts w:cs="Courier New"/>
+          <w:i/>
+          <w:lang w:val="en-US"/>
+        </w:rPr>
+        <w:t>ion</w:t>
+      </w:r>
+      <w:r>
+        <w:rPr>
+          <w:rFonts w:cs="Courier New"/>
+          <w:lang w:val="en-US"/>
+        </w:rPr>
+        <w:t>o</w:t>
+      </w:r>
+      <w:r>
+        <w:rPr>
+          <w:rFonts w:cs="Courier New"/>
+          <w:i/>
+          <w:lang w:val="en-US"/>
+        </w:rPr>
+        <w:t>,ion</w:t>
+      </w:r>
+      <w:r>
+        <w:rPr>
+          <w:rFonts w:cs="Courier New"/>
+          <w:lang w:val="en-US"/>
+        </w:rPr>
+        <w:t>i0,</w:t>
+      </w:r>
+      <w:r>
+        <w:rPr>
+          <w:rFonts w:cs="Courier New"/>
+          <w:i/>
+          <w:lang w:val="en-US"/>
+        </w:rPr>
+        <w:t>ion</w:t>
+      </w:r>
+      <w:r>
+        <w:rPr>
+          <w:rFonts w:cs="Courier New"/>
+          <w:lang w:val="en-US"/>
+        </w:rPr>
+        <w:t>o0,e</w:t>
+      </w:r>
+      <w:r>
+        <w:rPr>
+          <w:rFonts w:cs="Courier New"/>
+          <w:i/>
+          <w:lang w:val="en-US"/>
+        </w:rPr>
+        <w:t>ion</w:t>
+      </w:r>
+      <w:r>
+        <w:rPr>
+          <w:rFonts w:cs="Courier New"/>
+          <w:lang w:val="en-US"/>
+        </w:rPr>
+        <w:t xml:space="preserve"> ,where </w:t>
+      </w:r>
+      <w:r>
+        <w:rPr>
+          <w:rFonts w:cs="Courier New"/>
+          <w:i/>
+          <w:lang w:val="en-US"/>
+        </w:rPr>
+        <w:t>ion</w:t>
+      </w:r>
+      <w:r>
+        <w:rPr>
+          <w:rFonts w:cs="Courier New"/>
+          <w:lang w:val="en-US"/>
+        </w:rPr>
+        <w:t xml:space="preserve"> is the corresponding ion (na,ca,k etc)  Note, that the initial out- and inside concentrations cai0 and cao0 are GLOBAL variables, which means you cannot put different initial values at different locations. If you should have different concentrations, use a buffer model which writes cai / cao and do a prerun (see params.prerun)</w:t>
+      </w:r>
+      <w:bookmarkStart w:id="7" w:name="_GoBack"/>
+      <w:bookmarkEnd w:id="7"/>
+    </w:p>
+    <w:p>
+      <w:pPr>
+        <w:spacing w:line="360" w:lineRule="auto"/>
         <w:rPr>
           <w:lang w:val="en-US"/>
         </w:rPr>
@@ -2030,9 +2139,9 @@
         </w:rPr>
         <w:tab/>
       </w:r>
-      <w:bookmarkStart w:id="7" w:name="OLE_LINK7"/>
-      <w:bookmarkStart w:id="8" w:name="OLE_LINK8"/>
-      <w:bookmarkStart w:id="9" w:name="OLE_LINK9"/>
+      <w:bookmarkStart w:id="8" w:name="OLE_LINK7"/>
+      <w:bookmarkStart w:id="9" w:name="OLE_LINK8"/>
+      <w:bookmarkStart w:id="10" w:name="OLE_LINK9"/>
       <w:r>
         <w:rPr>
           <w:lang w:val="en-US"/>
@@ -2064,9 +2173,9 @@
         <w:t xml:space="preserve"> sites</w:t>
       </w:r>
     </w:p>
-    <w:bookmarkEnd w:id="7"/>
     <w:bookmarkEnd w:id="8"/>
     <w:bookmarkEnd w:id="9"/>
+    <w:bookmarkEnd w:id="10"/>
     <w:p>
       <w:pPr>
         <w:spacing w:line="360" w:lineRule="auto"/>
@@ -2079,6 +2188,7 @@
         <w:rPr>
           <w:lang w:val="en-US"/>
         </w:rPr>
+        <w:lastRenderedPageBreak/>
         <w:t>values in each row: {</w:t>
       </w:r>
       <w:r>
@@ -2239,7 +2349,6 @@
         <w:rPr>
           <w:lang w:val="en-US"/>
         </w:rPr>
-        <w:lastRenderedPageBreak/>
         <w:tab/>
       </w:r>
       <w:r>
@@ -2375,9 +2484,9 @@
         </w:rPr>
         <w:tab/>
       </w:r>
-      <w:bookmarkStart w:id="10" w:name="OLE_LINK1"/>
-      <w:bookmarkStart w:id="11" w:name="OLE_LINK2"/>
-      <w:bookmarkStart w:id="12" w:name="OLE_LINK3"/>
+      <w:bookmarkStart w:id="11" w:name="OLE_LINK1"/>
+      <w:bookmarkStart w:id="12" w:name="OLE_LINK2"/>
+      <w:bookmarkStart w:id="13" w:name="OLE_LINK3"/>
       <w:r>
         <w:rPr>
           <w:lang w:val="en-US"/>
@@ -2414,9 +2523,9 @@
         </w:rPr>
         <w:t>connections</w:t>
       </w:r>
-      <w:bookmarkEnd w:id="10"/>
       <w:bookmarkEnd w:id="11"/>
       <w:bookmarkEnd w:id="12"/>
+      <w:bookmarkEnd w:id="13"/>
     </w:p>
     <w:p>
       <w:pPr>
@@ -2670,9 +2779,9 @@
         </w:rPr>
         <w:tab/>
       </w:r>
-      <w:bookmarkStart w:id="13" w:name="OLE_LINK4"/>
-      <w:bookmarkStart w:id="14" w:name="OLE_LINK5"/>
-      <w:bookmarkStart w:id="15" w:name="OLE_LINK6"/>
+      <w:bookmarkStart w:id="14" w:name="OLE_LINK4"/>
+      <w:bookmarkStart w:id="15" w:name="OLE_LINK5"/>
+      <w:bookmarkStart w:id="16" w:name="OLE_LINK6"/>
       <w:r>
         <w:rPr>
           <w:lang w:val="en-US"/>
@@ -2697,9 +2806,9 @@
         </w:rPr>
         <w:t xml:space="preserve"> number of defined recordings</w:t>
       </w:r>
-      <w:bookmarkEnd w:id="13"/>
       <w:bookmarkEnd w:id="14"/>
       <w:bookmarkEnd w:id="15"/>
+      <w:bookmarkEnd w:id="16"/>
     </w:p>
     <w:p>
       <w:pPr>
@@ -2840,6 +2949,7 @@
         <w:rPr>
           <w:lang w:val="en-US"/>
         </w:rPr>
+        <w:lastRenderedPageBreak/>
         <w:t>For PP and Stim, index is the x-th PP or Stim which has been defined for that cell</w:t>
       </w:r>
     </w:p>
@@ -2942,7 +3052,6 @@
           <w:rFonts w:ascii="Courier New" w:hAnsi="Courier New" w:cs="Courier New"/>
           <w:lang w:val="en-US"/>
         </w:rPr>
-        <w:lastRenderedPageBreak/>
         <w:t>.APCount</w:t>
       </w:r>
       <w:r>
@@ -3018,8 +3127,6 @@
         </w:rPr>
         <w:t>does also work with artificial cells. In this case, netcon is used for recording</w:t>
       </w:r>
-      <w:bookmarkStart w:id="16" w:name="_GoBack"/>
-      <w:bookmarkEnd w:id="16"/>
     </w:p>
     <w:sectPr>
       <w:pgSz w:w="11906" w:h="16838"/>

</xml_diff>

<commit_message>
V10 Introduced range variable declaration feature
and some bug fixes
</commit_message>
<xml_diff>
--- a/Documentation M2N.docx
+++ b/Documentation M2N.docx
@@ -2018,100 +2018,329 @@
           <w:rFonts w:cs="Courier New"/>
           <w:lang w:val="en-US"/>
         </w:rPr>
-        <w:t xml:space="preserve">If an ion mechanism is inserted (e.g. na_ion) parameters to set can be </w:t>
-      </w:r>
-      <w:r>
-        <w:rPr>
-          <w:rFonts w:cs="Courier New"/>
-          <w:i/>
-          <w:lang w:val="en-US"/>
-        </w:rPr>
-        <w:t>ion</w:t>
-      </w:r>
-      <w:r>
-        <w:rPr>
-          <w:rFonts w:cs="Courier New"/>
-          <w:lang w:val="en-US"/>
-        </w:rPr>
-        <w:t>i,</w:t>
-      </w:r>
-      <w:r>
-        <w:rPr>
-          <w:rFonts w:cs="Courier New"/>
-          <w:i/>
-          <w:lang w:val="en-US"/>
-        </w:rPr>
-        <w:t>ion</w:t>
-      </w:r>
-      <w:r>
-        <w:rPr>
-          <w:rFonts w:cs="Courier New"/>
-          <w:lang w:val="en-US"/>
-        </w:rPr>
-        <w:t>o</w:t>
-      </w:r>
-      <w:r>
-        <w:rPr>
-          <w:rFonts w:cs="Courier New"/>
-          <w:i/>
-          <w:lang w:val="en-US"/>
-        </w:rPr>
-        <w:t>,ion</w:t>
-      </w:r>
-      <w:r>
-        <w:rPr>
-          <w:rFonts w:cs="Courier New"/>
-          <w:lang w:val="en-US"/>
-        </w:rPr>
-        <w:t>i0,</w:t>
-      </w:r>
-      <w:r>
-        <w:rPr>
-          <w:rFonts w:cs="Courier New"/>
-          <w:i/>
-          <w:lang w:val="en-US"/>
-        </w:rPr>
-        <w:t>ion</w:t>
-      </w:r>
-      <w:r>
-        <w:rPr>
-          <w:rFonts w:cs="Courier New"/>
-          <w:lang w:val="en-US"/>
-        </w:rPr>
-        <w:t>o0,e</w:t>
-      </w:r>
-      <w:r>
-        <w:rPr>
-          <w:rFonts w:cs="Courier New"/>
-          <w:i/>
-          <w:lang w:val="en-US"/>
-        </w:rPr>
-        <w:t>ion</w:t>
-      </w:r>
-      <w:r>
-        <w:rPr>
-          <w:rFonts w:cs="Courier New"/>
-          <w:lang w:val="en-US"/>
-        </w:rPr>
-        <w:t xml:space="preserve"> ,where </w:t>
-      </w:r>
-      <w:r>
-        <w:rPr>
-          <w:rFonts w:cs="Courier New"/>
-          <w:i/>
-          <w:lang w:val="en-US"/>
-        </w:rPr>
-        <w:t>ion</w:t>
-      </w:r>
-      <w:r>
-        <w:rPr>
-          <w:rFonts w:cs="Courier New"/>
-          <w:lang w:val="en-US"/>
-        </w:rPr>
-        <w:t xml:space="preserve"> is the corresponding ion (na,ca,k etc)  Note, that the initial out- and inside concentrations cai0 and cao0 are GLOBAL variables, which means you cannot put different initial values at different locations. If you should have different concentrations, use a buffer model which writes cai / cao and do a prerun (see params.prerun)</w:t>
+        <w:t>If you want to modify range variables more detailed than for each region, you can use “range” as regname. The structure then comprises pairs with the name of the range variable as field name and a nx1 vector with the range variables, where n MUST be the number of nodes in the tree</w:t>
+      </w:r>
+      <w:r>
+        <w:rPr>
+          <w:rFonts w:cs="Courier New"/>
+          <w:lang w:val="en-US"/>
+        </w:rPr>
+        <w:t xml:space="preserve"> (or 1,but then you do not necessarily need to use the range feature)</w:t>
+      </w:r>
+      <w:r>
+        <w:rPr>
+          <w:rFonts w:cs="Courier New"/>
+          <w:lang w:val="en-US"/>
+        </w:rPr>
+        <w:t>. If nodes should keep their standard parameter, use NaN at these indices.</w:t>
+      </w:r>
+    </w:p>
+    <w:p>
+      <w:pPr>
+        <w:spacing w:line="360" w:lineRule="auto"/>
+        <w:ind w:left="1416"/>
+        <w:rPr>
+          <w:rFonts w:cs="Courier New"/>
+          <w:lang w:val="en-US"/>
+        </w:rPr>
+      </w:pPr>
+      <w:r>
+        <w:rPr>
+          <w:rFonts w:cs="Courier New"/>
+          <w:lang w:val="en-US"/>
+        </w:rPr>
+        <w:t>Example:</w:t>
+      </w:r>
+    </w:p>
+    <w:p>
+      <w:pPr>
+        <w:spacing w:line="360" w:lineRule="auto"/>
+        <w:ind w:left="1416"/>
+        <w:rPr>
+          <w:rFonts w:ascii="Courier New" w:hAnsi="Courier New" w:cs="Courier New"/>
+          <w:lang w:val="en-US"/>
+        </w:rPr>
+      </w:pPr>
+      <w:r>
+        <w:rPr>
+          <w:rFonts w:ascii="Courier New" w:hAnsi="Courier New" w:cs="Courier New"/>
+          <w:lang w:val="en-US"/>
+        </w:rPr>
+        <w:lastRenderedPageBreak/>
+        <w:t>neuron.mech{t}.</w:t>
+      </w:r>
+      <w:r>
+        <w:rPr>
+          <w:rFonts w:ascii="Courier New" w:hAnsi="Courier New" w:cs="Courier New"/>
+          <w:lang w:val="en-US"/>
+        </w:rPr>
+        <w:t>range</w:t>
+      </w:r>
+      <w:r>
+        <w:rPr>
+          <w:rFonts w:ascii="Courier New" w:hAnsi="Courier New" w:cs="Courier New"/>
+          <w:lang w:val="en-US"/>
+        </w:rPr>
+        <w:t>.mechname</w:t>
+      </w:r>
+      <w:r>
+        <w:rPr>
+          <w:rFonts w:ascii="Courier New" w:hAnsi="Courier New" w:cs="Courier New"/>
+          <w:lang w:val="en-US"/>
+        </w:rPr>
+        <w:t xml:space="preserve"> = struct(‘</w:t>
+      </w:r>
+      <w:r>
+        <w:rPr>
+          <w:rFonts w:ascii="Courier New" w:hAnsi="Courier New" w:cs="Courier New"/>
+          <w:lang w:val="en-US"/>
+        </w:rPr>
+        <w:t>alpha’,avec</w:t>
+      </w:r>
+      <w:r>
+        <w:rPr>
+          <w:rFonts w:ascii="Courier New" w:hAnsi="Courier New" w:cs="Courier New"/>
+          <w:lang w:val="en-US"/>
+        </w:rPr>
+        <w:t>,’</w:t>
+      </w:r>
+      <w:r>
+        <w:rPr>
+          <w:rFonts w:ascii="Courier New" w:hAnsi="Courier New" w:cs="Courier New"/>
+          <w:lang w:val="en-US"/>
+        </w:rPr>
+        <w:t>beta</w:t>
+      </w:r>
+      <w:r>
+        <w:rPr>
+          <w:rFonts w:ascii="Courier New" w:hAnsi="Courier New" w:cs="Courier New"/>
+          <w:lang w:val="en-US"/>
+        </w:rPr>
+        <w:t>’,</w:t>
+      </w:r>
+      <w:r>
+        <w:rPr>
+          <w:rFonts w:ascii="Courier New" w:hAnsi="Courier New" w:cs="Courier New"/>
+          <w:lang w:val="en-US"/>
+        </w:rPr>
+        <w:t>bvec</w:t>
+      </w:r>
+      <w:r>
+        <w:rPr>
+          <w:rFonts w:ascii="Courier New" w:hAnsi="Courier New" w:cs="Courier New"/>
+          <w:lang w:val="en-US"/>
+        </w:rPr>
+        <w:t>)</w:t>
+      </w:r>
+      <w:r>
+        <w:rPr>
+          <w:rFonts w:ascii="Courier New" w:hAnsi="Courier New" w:cs="Courier New"/>
+          <w:lang w:val="en-US"/>
+        </w:rPr>
+        <w:t xml:space="preserve"> </w:t>
+      </w:r>
+    </w:p>
+    <w:p>
+      <w:pPr>
+        <w:spacing w:line="360" w:lineRule="auto"/>
+        <w:ind w:left="1416"/>
+        <w:rPr>
+          <w:rFonts w:cs="Courier New"/>
+          <w:lang w:val="en-US"/>
+        </w:rPr>
+      </w:pPr>
+      <w:r>
+        <w:rPr>
+          <w:rFonts w:ascii="Courier New" w:hAnsi="Courier New" w:cs="Courier New"/>
+          <w:lang w:val="en-US"/>
+        </w:rPr>
+        <w:t>with avec and bvec of size n</w:t>
+      </w:r>
+      <w:r>
+        <w:rPr>
+          <w:rFonts w:ascii="Courier New" w:hAnsi="Courier New" w:cs="Courier New"/>
+          <w:lang w:val="en-US"/>
+        </w:rPr>
+        <w:t xml:space="preserve"> </w:t>
+      </w:r>
+      <w:r>
+        <w:rPr>
+          <w:rFonts w:ascii="Courier New" w:hAnsi="Courier New" w:cs="Courier New"/>
+          <w:lang w:val="en-US"/>
+        </w:rPr>
+        <w:t>x</w:t>
+      </w:r>
+      <w:r>
+        <w:rPr>
+          <w:rFonts w:ascii="Courier New" w:hAnsi="Courier New" w:cs="Courier New"/>
+          <w:lang w:val="en-US"/>
+        </w:rPr>
+        <w:t xml:space="preserve"> </w:t>
+      </w:r>
+      <w:r>
+        <w:rPr>
+          <w:rFonts w:ascii="Courier New" w:hAnsi="Courier New" w:cs="Courier New"/>
+          <w:lang w:val="en-US"/>
+        </w:rPr>
+        <w:t>1</w:t>
+      </w:r>
+      <w:r>
+        <w:rPr>
+          <w:rFonts w:ascii="Courier New" w:hAnsi="Courier New" w:cs="Courier New"/>
+          <w:lang w:val="en-US"/>
+        </w:rPr>
+        <w:t xml:space="preserve"> (or 1x1)</w:t>
+      </w:r>
+      <w:r>
+        <w:rPr>
+          <w:rFonts w:ascii="Courier New" w:hAnsi="Courier New" w:cs="Courier New"/>
+          <w:lang w:val="en-US"/>
+        </w:rPr>
+        <w:t xml:space="preserve"> where tree has n nodes</w:t>
+      </w:r>
+    </w:p>
+    <w:p>
+      <w:pPr>
+        <w:spacing w:line="360" w:lineRule="auto"/>
+        <w:ind w:left="1416"/>
+        <w:rPr>
+          <w:rFonts w:cs="Courier New"/>
+          <w:lang w:val="en-US"/>
+        </w:rPr>
+      </w:pPr>
+      <w:r>
+        <w:rPr>
+          <w:rFonts w:cs="Courier New"/>
+          <w:lang w:val="en-US"/>
+        </w:rPr>
+        <w:t>Note: It is intended to separate the range feature from region-specific insertion, in order not to get confused with nodes specified that are not in this region. It was also separated from the “all” feature to be able to quickly modify range variables without changing the general initialization and settings of the mechanism.</w:t>
+      </w:r>
+    </w:p>
+    <w:p>
+      <w:pPr>
+        <w:spacing w:line="360" w:lineRule="auto"/>
+        <w:ind w:left="1416"/>
+        <w:rPr>
+          <w:rFonts w:cs="Courier New"/>
+          <w:lang w:val="en-US"/>
+        </w:rPr>
+      </w:pPr>
+      <w:r>
+        <w:rPr>
+          <w:rFonts w:cs="Courier New"/>
+          <w:lang w:val="en-US"/>
+        </w:rPr>
+        <w:t>CAUTION: If nseg is low, it might happen that different values should be written in the same segment. In that case an average is calculated from the values! This might also mean, that a node with “NaN” value is given another value because it is in the same segment as a specified node.</w:t>
       </w:r>
       <w:bookmarkStart w:id="7" w:name="_GoBack"/>
       <w:bookmarkEnd w:id="7"/>
+    </w:p>
+    <w:p>
+      <w:pPr>
+        <w:spacing w:line="360" w:lineRule="auto"/>
+        <w:ind w:left="1416"/>
+        <w:rPr>
+          <w:rFonts w:cs="Courier New"/>
+          <w:lang w:val="en-US"/>
+        </w:rPr>
+      </w:pPr>
+      <w:r>
+        <w:rPr>
+          <w:rFonts w:cs="Courier New"/>
+          <w:lang w:val="en-US"/>
+        </w:rPr>
+        <w:t xml:space="preserve">If an ion mechanism is inserted (e.g. na_ion) parameters to set can be </w:t>
+      </w:r>
+      <w:r>
+        <w:rPr>
+          <w:rFonts w:cs="Courier New"/>
+          <w:i/>
+          <w:lang w:val="en-US"/>
+        </w:rPr>
+        <w:t>ion</w:t>
+      </w:r>
+      <w:r>
+        <w:rPr>
+          <w:rFonts w:cs="Courier New"/>
+          <w:lang w:val="en-US"/>
+        </w:rPr>
+        <w:t>i,</w:t>
+      </w:r>
+      <w:r>
+        <w:rPr>
+          <w:rFonts w:cs="Courier New"/>
+          <w:i/>
+          <w:lang w:val="en-US"/>
+        </w:rPr>
+        <w:t>ion</w:t>
+      </w:r>
+      <w:r>
+        <w:rPr>
+          <w:rFonts w:cs="Courier New"/>
+          <w:lang w:val="en-US"/>
+        </w:rPr>
+        <w:t>o</w:t>
+      </w:r>
+      <w:r>
+        <w:rPr>
+          <w:rFonts w:cs="Courier New"/>
+          <w:i/>
+          <w:lang w:val="en-US"/>
+        </w:rPr>
+        <w:t>,ion</w:t>
+      </w:r>
+      <w:r>
+        <w:rPr>
+          <w:rFonts w:cs="Courier New"/>
+          <w:lang w:val="en-US"/>
+        </w:rPr>
+        <w:t>i0,</w:t>
+      </w:r>
+      <w:r>
+        <w:rPr>
+          <w:rFonts w:cs="Courier New"/>
+          <w:i/>
+          <w:lang w:val="en-US"/>
+        </w:rPr>
+        <w:t>ion</w:t>
+      </w:r>
+      <w:r>
+        <w:rPr>
+          <w:rFonts w:cs="Courier New"/>
+          <w:lang w:val="en-US"/>
+        </w:rPr>
+        <w:t>o0,e</w:t>
+      </w:r>
+      <w:r>
+        <w:rPr>
+          <w:rFonts w:cs="Courier New"/>
+          <w:i/>
+          <w:lang w:val="en-US"/>
+        </w:rPr>
+        <w:t>ion</w:t>
+      </w:r>
+      <w:r>
+        <w:rPr>
+          <w:rFonts w:cs="Courier New"/>
+          <w:lang w:val="en-US"/>
+        </w:rPr>
+        <w:t xml:space="preserve"> ,where </w:t>
+      </w:r>
+      <w:r>
+        <w:rPr>
+          <w:rFonts w:cs="Courier New"/>
+          <w:i/>
+          <w:lang w:val="en-US"/>
+        </w:rPr>
+        <w:t>ion</w:t>
+      </w:r>
+      <w:r>
+        <w:rPr>
+          <w:rFonts w:cs="Courier New"/>
+          <w:lang w:val="en-US"/>
+        </w:rPr>
+        <w:t xml:space="preserve"> is the corresponding ion (na,ca,k etc)  Note, that the initial out- and inside concentrations cai0 and cao0 are GLOBAL variables, which means you cannot put different initial values at different locations. If you should have different concentrations, use a buffer model which writes cai / cao and do a prerun (see params.prerun)</w:t>
+      </w:r>
     </w:p>
     <w:p>
       <w:pPr>
@@ -2188,7 +2417,6 @@
         <w:rPr>
           <w:lang w:val="en-US"/>
         </w:rPr>
-        <w:lastRenderedPageBreak/>
         <w:t>values in each row: {</w:t>
       </w:r>
       <w:r>
@@ -2562,6 +2790,7 @@
           <w:rFonts w:ascii="Courier New" w:hAnsi="Courier New" w:cs="Courier New"/>
           <w:lang w:val="en-US"/>
         </w:rPr>
+        <w:lastRenderedPageBreak/>
         <w:t>{</w:t>
       </w:r>
       <w:r>
@@ -2949,7 +3178,6 @@
         <w:rPr>
           <w:lang w:val="en-US"/>
         </w:rPr>
-        <w:lastRenderedPageBreak/>
         <w:t>For PP and Stim, index is the x-th PP or Stim which has been defined for that cell</w:t>
       </w:r>
     </w:p>

</xml_diff>

<commit_message>
V11: Changed Range declaration to file readin, minor bugfixes
</commit_message>
<xml_diff>
--- a/Documentation M2N.docx
+++ b/Documentation M2N.docx
@@ -2025,7 +2025,14 @@
           <w:rFonts w:cs="Courier New"/>
           <w:lang w:val="en-US"/>
         </w:rPr>
-        <w:t xml:space="preserve"> (or 1,but then you do not necessarily need to use the range feature)</w:t>
+        <w:t xml:space="preserve"> (</w:t>
+      </w:r>
+      <w:r>
+        <w:rPr>
+          <w:rFonts w:cs="Courier New"/>
+          <w:lang w:val="en-US"/>
+        </w:rPr>
+        <w:t>if you want to put the same value in all segments, use the “all” feature)</w:t>
       </w:r>
       <w:r>
         <w:rPr>
@@ -2189,14 +2196,14 @@
           <w:rFonts w:ascii="Courier New" w:hAnsi="Courier New" w:cs="Courier New"/>
           <w:lang w:val="en-US"/>
         </w:rPr>
-        <w:t xml:space="preserve"> (or 1x1)</w:t>
-      </w:r>
-      <w:r>
-        <w:rPr>
-          <w:rFonts w:ascii="Courier New" w:hAnsi="Courier New" w:cs="Courier New"/>
-          <w:lang w:val="en-US"/>
-        </w:rPr>
-        <w:t xml:space="preserve"> where tree has n nodes</w:t>
+        <w:t xml:space="preserve"> </w:t>
+      </w:r>
+      <w:r>
+        <w:rPr>
+          <w:rFonts w:ascii="Courier New" w:hAnsi="Courier New" w:cs="Courier New"/>
+          <w:lang w:val="en-US"/>
+        </w:rPr>
+        <w:t>where tree has n nodes</w:t>
       </w:r>
     </w:p>
     <w:p>
@@ -2231,9 +2238,71 @@
           <w:lang w:val="en-US"/>
         </w:rPr>
         <w:t>CAUTION: If nseg is low, it might happen that different values should be written in the same segment. In that case an average is calculated from the values! This might also mean, that a node with “NaN” value is given another value because it is in the same segment as a specified node.</w:t>
+      </w:r>
+    </w:p>
+    <w:p>
+      <w:pPr>
+        <w:spacing w:line="360" w:lineRule="auto"/>
+        <w:ind w:left="1416"/>
+        <w:rPr>
+          <w:rFonts w:cs="Courier New"/>
+          <w:lang w:val="en-US"/>
+        </w:rPr>
+      </w:pPr>
+      <w:r>
+        <w:rPr>
+          <w:rFonts w:cs="Courier New"/>
+          <w:lang w:val="en-US"/>
+        </w:rPr>
+        <w:t>CAUTION2: If nseg is higher than the number of TT nodes in this section, the segments which do not have a node near to it are obviously not modified! This might cause confusion if you have a less realistic tree with only very few nodes with huge interdistance and you want to change a parameter in the whole TT section. Either make more regions and simply use the normal mech specification for a region (see above) or resample the tree to a smaller internode distance to avoid segments with no TT node in the surrounding</w:t>
       </w:r>
       <w:bookmarkStart w:id="7" w:name="_GoBack"/>
       <w:bookmarkEnd w:id="7"/>
+      <w:r>
+        <w:rPr>
+          <w:rFonts w:cs="Courier New"/>
+          <w:lang w:val="en-US"/>
+        </w:rPr>
+        <w:t>.</w:t>
+      </w:r>
+    </w:p>
+    <w:p>
+      <w:pPr>
+        <w:spacing w:line="360" w:lineRule="auto"/>
+        <w:ind w:left="1416"/>
+        <w:rPr>
+          <w:rFonts w:cs="Courier New"/>
+          <w:lang w:val="en-US"/>
+        </w:rPr>
+      </w:pPr>
+      <w:r>
+        <w:rPr>
+          <w:rFonts w:cs="Courier New"/>
+          <w:lang w:val="en-US"/>
+        </w:rPr>
+        <w:t>CAUTION3</w:t>
+      </w:r>
+      <w:r>
+        <w:rPr>
+          <w:rFonts w:cs="Courier New"/>
+          <w:lang w:val="en-US"/>
+        </w:rPr>
+        <w:t>: If you have many</w:t>
+      </w:r>
+      <w:r>
+        <w:rPr>
+          <w:rFonts w:cs="Courier New"/>
+          <w:lang w:val="en-US"/>
+        </w:rPr>
+        <w:t>,</w:t>
+      </w:r>
+      <w:r>
+        <w:rPr>
+          <w:rFonts w:cs="Courier New"/>
+          <w:lang w:val="en-US"/>
+        </w:rPr>
+        <w:t xml:space="preserve"> many parameters to set, this can produce the infamous error “procedure too big” where there is no simple workaround..</w:t>
+      </w:r>
     </w:p>
     <w:p>
       <w:pPr>
@@ -2498,6 +2567,7 @@
         <w:rPr>
           <w:lang w:val="en-US"/>
         </w:rPr>
+        <w:lastRenderedPageBreak/>
         <w:t>‘amp’: value vector containing the amplitudes at each time point (</w:t>
       </w:r>
       <w:r>
@@ -2790,7 +2860,6 @@
           <w:rFonts w:ascii="Courier New" w:hAnsi="Courier New" w:cs="Courier New"/>
           <w:lang w:val="en-US"/>
         </w:rPr>
-        <w:lastRenderedPageBreak/>
         <w:t>{</w:t>
       </w:r>
       <w:r>
@@ -3247,6 +3316,7 @@
         <w:rPr>
           <w:lang w:val="en-US"/>
         </w:rPr>
+        <w:lastRenderedPageBreak/>
         <w:t xml:space="preserve">values in each row: </w:t>
       </w:r>
       <w:r>

</xml_diff>

<commit_message>
V12: Major changes! Parallel File writing, range, etc
Now only writes those files in each sim folder which are used there...
NEURON loads files same as sim x from sim folder x..
</commit_message>
<xml_diff>
--- a/Documentation M2N.docx
+++ b/Documentation M2N.docx
@@ -2,6 +2,83 @@
 <file path=word/document.xml><?xml version="1.0" encoding="utf-8"?>
 <w:document xmlns:wpc="http://schemas.microsoft.com/office/word/2010/wordprocessingCanvas" xmlns:mc="http://schemas.openxmlformats.org/markup-compatibility/2006" xmlns:o="urn:schemas-microsoft-com:office:office" xmlns:r="http://schemas.openxmlformats.org/officeDocument/2006/relationships" xmlns:m="http://schemas.openxmlformats.org/officeDocument/2006/math" xmlns:v="urn:schemas-microsoft-com:vml" xmlns:wp14="http://schemas.microsoft.com/office/word/2010/wordprocessingDrawing" xmlns:wp="http://schemas.openxmlformats.org/drawingml/2006/wordprocessingDrawing" xmlns:w10="urn:schemas-microsoft-com:office:word" xmlns:w="http://schemas.openxmlformats.org/wordprocessingml/2006/main" xmlns:w14="http://schemas.microsoft.com/office/word/2010/wordml" xmlns:wpg="http://schemas.microsoft.com/office/word/2010/wordprocessingGroup" xmlns:wpi="http://schemas.microsoft.com/office/word/2010/wordprocessingInk" xmlns:wne="http://schemas.microsoft.com/office/word/2006/wordml" xmlns:wps="http://schemas.microsoft.com/office/word/2010/wordprocessingShape" mc:Ignorable="w14 wp14">
   <w:body>
+    <w:p>
+      <w:pPr>
+        <w:rPr>
+          <w:b/>
+          <w:sz w:val="36"/>
+          <w:szCs w:val="36"/>
+          <w:lang w:val="en-US"/>
+        </w:rPr>
+      </w:pPr>
+      <w:r>
+        <w:rPr>
+          <w:b/>
+          <w:sz w:val="36"/>
+          <w:szCs w:val="36"/>
+          <w:lang w:val="en-US"/>
+        </w:rPr>
+        <w:t>Known bugs</w:t>
+      </w:r>
+    </w:p>
+    <w:p>
+      <w:pPr>
+        <w:rPr>
+          <w:sz w:val="24"/>
+          <w:szCs w:val="24"/>
+          <w:lang w:val="en-US"/>
+        </w:rPr>
+      </w:pPr>
+      <w:r>
+        <w:rPr>
+          <w:sz w:val="24"/>
+          <w:szCs w:val="24"/>
+          <w:lang w:val="en-US"/>
+        </w:rPr>
+        <w:t>Server function not fixed in terms of relative folders!</w:t>
+      </w:r>
+      <w:bookmarkStart w:id="0" w:name="_GoBack"/>
+      <w:bookmarkEnd w:id="0"/>
+    </w:p>
+    <w:p>
+      <w:pPr>
+        <w:rPr>
+          <w:b/>
+          <w:sz w:val="36"/>
+          <w:szCs w:val="36"/>
+          <w:lang w:val="en-US"/>
+        </w:rPr>
+      </w:pPr>
+    </w:p>
+    <w:p>
+      <w:pPr>
+        <w:rPr>
+          <w:b/>
+          <w:sz w:val="36"/>
+          <w:szCs w:val="36"/>
+          <w:lang w:val="en-US"/>
+        </w:rPr>
+      </w:pPr>
+      <w:r>
+        <w:rPr>
+          <w:b/>
+          <w:sz w:val="36"/>
+          <w:szCs w:val="36"/>
+          <w:lang w:val="en-US"/>
+        </w:rPr>
+        <w:br w:type="page"/>
+      </w:r>
+    </w:p>
+    <w:p>
+      <w:pPr>
+        <w:rPr>
+          <w:b/>
+          <w:sz w:val="36"/>
+          <w:szCs w:val="36"/>
+          <w:lang w:val="en-US"/>
+        </w:rPr>
+      </w:pPr>
+    </w:p>
     <w:p>
       <w:pPr>
         <w:jc w:val="center"/>
@@ -186,6 +263,7 @@
         <w:ind w:left="2124" w:hanging="2124"/>
         <w:rPr>
           <w:rFonts w:ascii="Courier New" w:hAnsi="Courier New" w:cs="Courier New"/>
+          <w:color w:val="000000"/>
           <w:lang w:val="en-US"/>
         </w:rPr>
       </w:pPr>
@@ -204,7 +282,137 @@
           <w:lang w:val="en-US"/>
         </w:rPr>
         <w:tab/>
-        <w:t>Boolean, increases nseg by 3 for simulations with fast dynamics</w:t>
+      </w:r>
+      <w:r>
+        <w:rPr>
+          <w:rFonts w:ascii="Courier New" w:hAnsi="Courier New" w:cs="Courier New"/>
+          <w:color w:val="000000"/>
+          <w:lang w:val="en-US"/>
+        </w:rPr>
+        <w:t>0 no change</w:t>
+      </w:r>
+    </w:p>
+    <w:p>
+      <w:pPr>
+        <w:autoSpaceDE w:val="0"/>
+        <w:autoSpaceDN w:val="0"/>
+        <w:adjustRightInd w:val="0"/>
+        <w:spacing w:after="0" w:line="360" w:lineRule="auto"/>
+        <w:ind w:left="2124"/>
+        <w:rPr>
+          <w:rFonts w:ascii="Courier New" w:hAnsi="Courier New" w:cs="Courier New"/>
+          <w:color w:val="000000"/>
+          <w:lang w:val="en-US"/>
+        </w:rPr>
+      </w:pPr>
+      <w:r>
+        <w:rPr>
+          <w:rFonts w:ascii="Courier New" w:hAnsi="Courier New" w:cs="Courier New"/>
+          <w:color w:val="000000"/>
+          <w:lang w:val="en-US"/>
+        </w:rPr>
+        <w:t>1</w:t>
+      </w:r>
+      <w:r>
+        <w:rPr>
+          <w:rFonts w:ascii="Courier New" w:hAnsi="Courier New" w:cs="Courier New"/>
+          <w:color w:val="000000"/>
+          <w:lang w:val="en-US"/>
+        </w:rPr>
+        <w:t xml:space="preserve"> increases nseg </w:t>
+      </w:r>
+      <w:r>
+        <w:rPr>
+          <w:rFonts w:ascii="Courier New" w:hAnsi="Courier New" w:cs="Courier New"/>
+          <w:color w:val="000000"/>
+          <w:lang w:val="en-US"/>
+        </w:rPr>
+        <w:t xml:space="preserve">in axon and soma </w:t>
+      </w:r>
+      <w:r>
+        <w:rPr>
+          <w:rFonts w:ascii="Courier New" w:hAnsi="Courier New" w:cs="Courier New"/>
+          <w:color w:val="000000"/>
+          <w:lang w:val="en-US"/>
+        </w:rPr>
+        <w:t xml:space="preserve">by 3 for simulations with fast </w:t>
+      </w:r>
+      <w:r>
+        <w:rPr>
+          <w:rFonts w:ascii="Courier New" w:hAnsi="Courier New" w:cs="Courier New"/>
+          <w:color w:val="000000"/>
+          <w:lang w:val="en-US"/>
+        </w:rPr>
+        <w:t xml:space="preserve">spiking </w:t>
+      </w:r>
+      <w:r>
+        <w:rPr>
+          <w:rFonts w:ascii="Courier New" w:hAnsi="Courier New" w:cs="Courier New"/>
+          <w:color w:val="000000"/>
+          <w:lang w:val="en-US"/>
+        </w:rPr>
+        <w:t>dynamics</w:t>
+      </w:r>
+      <w:r>
+        <w:rPr>
+          <w:rFonts w:ascii="Courier New" w:hAnsi="Courier New" w:cs="Courier New"/>
+          <w:color w:val="000000"/>
+          <w:lang w:val="en-US"/>
+        </w:rPr>
+        <w:t xml:space="preserve"> or range variables</w:t>
+      </w:r>
+    </w:p>
+    <w:p>
+      <w:pPr>
+        <w:autoSpaceDE w:val="0"/>
+        <w:autoSpaceDN w:val="0"/>
+        <w:adjustRightInd w:val="0"/>
+        <w:spacing w:after="0" w:line="360" w:lineRule="auto"/>
+        <w:ind w:left="2124"/>
+        <w:rPr>
+          <w:rFonts w:ascii="Courier New" w:hAnsi="Courier New" w:cs="Courier New"/>
+          <w:lang w:val="en-US"/>
+        </w:rPr>
+      </w:pPr>
+      <w:r>
+        <w:rPr>
+          <w:rFonts w:ascii="Courier New" w:hAnsi="Courier New" w:cs="Courier New"/>
+          <w:color w:val="000000"/>
+          <w:lang w:val="en-US"/>
+        </w:rPr>
+        <w:t xml:space="preserve">2 </w:t>
+      </w:r>
+      <w:r>
+        <w:rPr>
+          <w:rFonts w:ascii="Courier New" w:hAnsi="Courier New" w:cs="Courier New"/>
+          <w:color w:val="000000"/>
+          <w:lang w:val="en-US"/>
+        </w:rPr>
+        <w:t xml:space="preserve">increases nseg </w:t>
+      </w:r>
+      <w:r>
+        <w:rPr>
+          <w:rFonts w:ascii="Courier New" w:hAnsi="Courier New" w:cs="Courier New"/>
+          <w:color w:val="000000"/>
+          <w:lang w:val="en-US"/>
+        </w:rPr>
+        <w:t xml:space="preserve">everywhere </w:t>
+      </w:r>
+      <w:r>
+        <w:rPr>
+          <w:rFonts w:ascii="Courier New" w:hAnsi="Courier New" w:cs="Courier New"/>
+          <w:color w:val="000000"/>
+          <w:lang w:val="en-US"/>
+        </w:rPr>
+        <w:t xml:space="preserve">by 3 for simulations with </w:t>
+      </w:r>
+      <w:r>
+        <w:rPr>
+          <w:rFonts w:ascii="Courier New" w:hAnsi="Courier New" w:cs="Courier New"/>
+          <w:color w:val="000000"/>
+          <w:lang w:val="en-US"/>
+        </w:rPr>
+        <w:t>range variables or fast dynamics</w:t>
       </w:r>
     </w:p>
     <w:p>
@@ -592,6 +800,7 @@
           <w:color w:val="000000"/>
           <w:lang w:val="en-US"/>
         </w:rPr>
+        <w:lastRenderedPageBreak/>
         <w:t>.custom</w:t>
       </w:r>
       <w:r>
@@ -754,7 +963,6 @@
           <w:color w:val="000000"/>
           <w:lang w:val="en-US"/>
         </w:rPr>
-        <w:lastRenderedPageBreak/>
         <w:t>If Neuron gets opened, m2n cannot handle Neuron errors since they are not returned to Matlab!</w:t>
       </w:r>
     </w:p>
@@ -979,8 +1187,8 @@
         <w:tab/>
         <w:t xml:space="preserve">number of segments per section or ‘dlambda’ for </w:t>
       </w:r>
-      <w:bookmarkStart w:id="0" w:name="OLE_LINK10"/>
-      <w:bookmarkStart w:id="1" w:name="OLE_LINK11"/>
+      <w:bookmarkStart w:id="1" w:name="OLE_LINK10"/>
+      <w:bookmarkStart w:id="2" w:name="OLE_LINK11"/>
       <w:r>
         <w:rPr>
           <w:rFonts w:ascii="Courier New" w:hAnsi="Courier New" w:cs="Courier New"/>
@@ -1062,9 +1270,9 @@
           <w:lang w:val="en-US"/>
         </w:rPr>
       </w:pPr>
-      <w:bookmarkStart w:id="2" w:name="OLE_LINK12"/>
-      <w:bookmarkStart w:id="3" w:name="OLE_LINK13"/>
-      <w:bookmarkStart w:id="4" w:name="OLE_LINK14"/>
+      <w:bookmarkStart w:id="3" w:name="OLE_LINK12"/>
+      <w:bookmarkStart w:id="4" w:name="OLE_LINK13"/>
+      <w:bookmarkStart w:id="5" w:name="OLE_LINK14"/>
       <w:r>
         <w:rPr>
           <w:rFonts w:ascii="Courier New" w:hAnsi="Courier New" w:cs="Courier New"/>
@@ -1106,11 +1314,11 @@
         <w:t xml:space="preserve"> simulation in ms</w:t>
       </w:r>
     </w:p>
-    <w:bookmarkEnd w:id="0"/>
     <w:bookmarkEnd w:id="1"/>
     <w:bookmarkEnd w:id="2"/>
     <w:bookmarkEnd w:id="3"/>
     <w:bookmarkEnd w:id="4"/>
+    <w:bookmarkEnd w:id="5"/>
     <w:p>
       <w:pPr>
         <w:autoSpaceDE w:val="0"/>
@@ -1431,6 +1639,7 @@
         <w:rPr>
           <w:lang w:val="en-US"/>
         </w:rPr>
+        <w:lastRenderedPageBreak/>
         <w:t xml:space="preserve">.connect </w:t>
       </w:r>
       <w:r>
@@ -1521,8 +1730,8 @@
           <w:lang w:val="en-US"/>
         </w:rPr>
       </w:pPr>
-      <w:bookmarkStart w:id="5" w:name="OLE_LINK15"/>
-      <w:bookmarkStart w:id="6" w:name="OLE_LINK16"/>
+      <w:bookmarkStart w:id="6" w:name="OLE_LINK15"/>
+      <w:bookmarkStart w:id="7" w:name="OLE_LINK16"/>
       <w:r>
         <w:rPr>
           <w:rFonts w:ascii="Courier New" w:hAnsi="Courier New" w:cs="Courier New"/>
@@ -1593,8 +1802,8 @@
         <w:t>)</w:t>
       </w:r>
     </w:p>
-    <w:bookmarkEnd w:id="5"/>
     <w:bookmarkEnd w:id="6"/>
+    <w:bookmarkEnd w:id="7"/>
     <w:p>
       <w:pPr>
         <w:spacing w:line="360" w:lineRule="auto"/>
@@ -2018,7 +2227,15 @@
           <w:rFonts w:cs="Courier New"/>
           <w:lang w:val="en-US"/>
         </w:rPr>
-        <w:t>If you want to modify range variables more detailed than for each region, you can use “range” as regname. The structure then comprises pairs with the name of the range variable as field name and a nx1 vector with the range variables, where n MUST be the number of nodes in the tree</w:t>
+        <w:t xml:space="preserve">If you want to modify range variables more detailed than for each region, you can use “range” as regname. The structure then comprises pairs with the name of the range variable as field name and a nx1 vector with the range variables, where n </w:t>
+      </w:r>
+      <w:r>
+        <w:rPr>
+          <w:rFonts w:cs="Courier New"/>
+          <w:lang w:val="en-US"/>
+        </w:rPr>
+        <w:lastRenderedPageBreak/>
+        <w:t>MUST be the number of nodes in the tree</w:t>
       </w:r>
       <w:r>
         <w:rPr>
@@ -2073,15 +2290,7 @@
           <w:rFonts w:ascii="Courier New" w:hAnsi="Courier New" w:cs="Courier New"/>
           <w:lang w:val="en-US"/>
         </w:rPr>
-        <w:lastRenderedPageBreak/>
-        <w:t>neuron.mech{t}.</w:t>
-      </w:r>
-      <w:r>
-        <w:rPr>
-          <w:rFonts w:ascii="Courier New" w:hAnsi="Courier New" w:cs="Courier New"/>
-          <w:lang w:val="en-US"/>
-        </w:rPr>
-        <w:t>range</w:t>
+        <w:t>neuron.mech{t}.range</w:t>
       </w:r>
       <w:r>
         <w:rPr>
@@ -2095,49 +2304,24 @@
           <w:rFonts w:ascii="Courier New" w:hAnsi="Courier New" w:cs="Courier New"/>
           <w:lang w:val="en-US"/>
         </w:rPr>
-        <w:t xml:space="preserve"> = struct(‘</w:t>
-      </w:r>
-      <w:r>
-        <w:rPr>
-          <w:rFonts w:ascii="Courier New" w:hAnsi="Courier New" w:cs="Courier New"/>
-          <w:lang w:val="en-US"/>
-        </w:rPr>
-        <w:t>alpha’,avec</w:t>
-      </w:r>
-      <w:r>
-        <w:rPr>
-          <w:rFonts w:ascii="Courier New" w:hAnsi="Courier New" w:cs="Courier New"/>
-          <w:lang w:val="en-US"/>
-        </w:rPr>
-        <w:t>,’</w:t>
-      </w:r>
-      <w:r>
-        <w:rPr>
-          <w:rFonts w:ascii="Courier New" w:hAnsi="Courier New" w:cs="Courier New"/>
-          <w:lang w:val="en-US"/>
-        </w:rPr>
-        <w:t>beta</w:t>
-      </w:r>
-      <w:r>
-        <w:rPr>
-          <w:rFonts w:ascii="Courier New" w:hAnsi="Courier New" w:cs="Courier New"/>
-          <w:lang w:val="en-US"/>
-        </w:rPr>
-        <w:t>’,</w:t>
-      </w:r>
-      <w:r>
-        <w:rPr>
-          <w:rFonts w:ascii="Courier New" w:hAnsi="Courier New" w:cs="Courier New"/>
-          <w:lang w:val="en-US"/>
-        </w:rPr>
-        <w:t>bvec</w:t>
-      </w:r>
-      <w:r>
-        <w:rPr>
-          <w:rFonts w:ascii="Courier New" w:hAnsi="Courier New" w:cs="Courier New"/>
-          <w:lang w:val="en-US"/>
-        </w:rPr>
-        <w:t>)</w:t>
+        <w:t xml:space="preserve"> = struct(‘alpha’,avec,’beta’,bvec) </w:t>
+      </w:r>
+    </w:p>
+    <w:p>
+      <w:pPr>
+        <w:spacing w:line="360" w:lineRule="auto"/>
+        <w:ind w:left="1416"/>
+        <w:rPr>
+          <w:rFonts w:cs="Courier New"/>
+          <w:lang w:val="en-US"/>
+        </w:rPr>
+      </w:pPr>
+      <w:r>
+        <w:rPr>
+          <w:rFonts w:ascii="Courier New" w:hAnsi="Courier New" w:cs="Courier New"/>
+          <w:lang w:val="en-US"/>
+        </w:rPr>
+        <w:t>with avec and bvec of size n</w:t>
       </w:r>
       <w:r>
         <w:rPr>
@@ -2146,6 +2330,41 @@
         </w:rPr>
         <w:t xml:space="preserve"> </w:t>
       </w:r>
+      <w:r>
+        <w:rPr>
+          <w:rFonts w:ascii="Courier New" w:hAnsi="Courier New" w:cs="Courier New"/>
+          <w:lang w:val="en-US"/>
+        </w:rPr>
+        <w:t>x</w:t>
+      </w:r>
+      <w:r>
+        <w:rPr>
+          <w:rFonts w:ascii="Courier New" w:hAnsi="Courier New" w:cs="Courier New"/>
+          <w:lang w:val="en-US"/>
+        </w:rPr>
+        <w:t xml:space="preserve"> </w:t>
+      </w:r>
+      <w:r>
+        <w:rPr>
+          <w:rFonts w:ascii="Courier New" w:hAnsi="Courier New" w:cs="Courier New"/>
+          <w:lang w:val="en-US"/>
+        </w:rPr>
+        <w:t>1</w:t>
+      </w:r>
+      <w:r>
+        <w:rPr>
+          <w:rFonts w:ascii="Courier New" w:hAnsi="Courier New" w:cs="Courier New"/>
+          <w:lang w:val="en-US"/>
+        </w:rPr>
+        <w:t xml:space="preserve"> </w:t>
+      </w:r>
+      <w:r>
+        <w:rPr>
+          <w:rFonts w:ascii="Courier New" w:hAnsi="Courier New" w:cs="Courier New"/>
+          <w:lang w:val="en-US"/>
+        </w:rPr>
+        <w:t>where tree has n nodes</w:t>
+      </w:r>
     </w:p>
     <w:p>
       <w:pPr>
@@ -2158,52 +2377,10 @@
       </w:pPr>
       <w:r>
         <w:rPr>
-          <w:rFonts w:ascii="Courier New" w:hAnsi="Courier New" w:cs="Courier New"/>
-          <w:lang w:val="en-US"/>
-        </w:rPr>
-        <w:t>with avec and bvec of size n</w:t>
-      </w:r>
-      <w:r>
-        <w:rPr>
-          <w:rFonts w:ascii="Courier New" w:hAnsi="Courier New" w:cs="Courier New"/>
-          <w:lang w:val="en-US"/>
-        </w:rPr>
-        <w:t xml:space="preserve"> </w:t>
-      </w:r>
-      <w:r>
-        <w:rPr>
-          <w:rFonts w:ascii="Courier New" w:hAnsi="Courier New" w:cs="Courier New"/>
-          <w:lang w:val="en-US"/>
-        </w:rPr>
-        <w:t>x</w:t>
-      </w:r>
-      <w:r>
-        <w:rPr>
-          <w:rFonts w:ascii="Courier New" w:hAnsi="Courier New" w:cs="Courier New"/>
-          <w:lang w:val="en-US"/>
-        </w:rPr>
-        <w:t xml:space="preserve"> </w:t>
-      </w:r>
-      <w:r>
-        <w:rPr>
-          <w:rFonts w:ascii="Courier New" w:hAnsi="Courier New" w:cs="Courier New"/>
-          <w:lang w:val="en-US"/>
-        </w:rPr>
-        <w:t>1</w:t>
-      </w:r>
-      <w:r>
-        <w:rPr>
-          <w:rFonts w:ascii="Courier New" w:hAnsi="Courier New" w:cs="Courier New"/>
-          <w:lang w:val="en-US"/>
-        </w:rPr>
-        <w:t xml:space="preserve"> </w:t>
-      </w:r>
-      <w:r>
-        <w:rPr>
-          <w:rFonts w:ascii="Courier New" w:hAnsi="Courier New" w:cs="Courier New"/>
-          <w:lang w:val="en-US"/>
-        </w:rPr>
-        <w:t>where tree has n nodes</w:t>
+          <w:rFonts w:cs="Courier New"/>
+          <w:lang w:val="en-US"/>
+        </w:rPr>
+        <w:t>Note: It is intended to separate the range feature from region-specific insertion, in order not to get confused with nodes specified that are not in this region. It was also separated from the “all” feature to be able to quickly modify range variables without changing the general initialization and settings of the mechanism.</w:t>
       </w:r>
     </w:p>
     <w:p>
@@ -2220,7 +2397,35 @@
           <w:rFonts w:cs="Courier New"/>
           <w:lang w:val="en-US"/>
         </w:rPr>
-        <w:t>Note: It is intended to separate the range feature from region-specific insertion, in order not to get confused with nodes specified that are not in this region. It was also separated from the “all” feature to be able to quickly modify range variables without changing the general initialization and settings of the mechanism.</w:t>
+        <w:t>CAUTION: If nseg</w:t>
+      </w:r>
+      <w:r>
+        <w:rPr>
+          <w:rFonts w:cs="Courier New"/>
+          <w:lang w:val="en-US"/>
+        </w:rPr>
+        <w:t xml:space="preserve"> &lt;&lt; # TT nodes per section,</w:t>
+      </w:r>
+      <w:r>
+        <w:rPr>
+          <w:rFonts w:cs="Courier New"/>
+          <w:lang w:val="en-US"/>
+        </w:rPr>
+        <w:t xml:space="preserve"> it might happen that different </w:t>
+      </w:r>
+      <w:r>
+        <w:rPr>
+          <w:rFonts w:cs="Courier New"/>
+          <w:lang w:val="en-US"/>
+        </w:rPr>
+        <w:t xml:space="preserve">TT node </w:t>
+      </w:r>
+      <w:r>
+        <w:rPr>
+          <w:rFonts w:cs="Courier New"/>
+          <w:lang w:val="en-US"/>
+        </w:rPr>
+        <w:t>values should be written in the same segment. In that case an average is calculated from the values! This might also mean, that a node with “NaN” value is given another value because it is in the same segment as a specified node.</w:t>
       </w:r>
     </w:p>
     <w:p>
@@ -2237,33 +2442,35 @@
           <w:rFonts w:cs="Courier New"/>
           <w:lang w:val="en-US"/>
         </w:rPr>
-        <w:t>CAUTION: If nseg is low, it might happen that different values should be written in the same segment. In that case an average is calculated from the values! This might also mean, that a node with “NaN” value is given another value because it is in the same segment as a specified node.</w:t>
-      </w:r>
-    </w:p>
-    <w:p>
-      <w:pPr>
-        <w:spacing w:line="360" w:lineRule="auto"/>
-        <w:ind w:left="1416"/>
-        <w:rPr>
-          <w:rFonts w:cs="Courier New"/>
-          <w:lang w:val="en-US"/>
-        </w:rPr>
-      </w:pPr>
-      <w:r>
-        <w:rPr>
-          <w:rFonts w:cs="Courier New"/>
-          <w:lang w:val="en-US"/>
-        </w:rPr>
-        <w:t>CAUTION2: If nseg is higher than the number of TT nodes in this section, the segments which do not have a node near to it are obviously not modified! This might cause confusion if you have a less realistic tree with only very few nodes with huge interdistance and you want to change a parameter in the whole TT section. Either make more regions and simply use the normal mech specification for a region (see above) or resample the tree to a smaller internode distance to avoid segments with no TT node in the surrounding</w:t>
-      </w:r>
-      <w:bookmarkStart w:id="7" w:name="_GoBack"/>
-      <w:bookmarkEnd w:id="7"/>
-      <w:r>
-        <w:rPr>
-          <w:rFonts w:cs="Courier New"/>
-          <w:lang w:val="en-US"/>
-        </w:rPr>
-        <w:t>.</w:t>
+        <w:t xml:space="preserve">CAUTION2: If nseg </w:t>
+      </w:r>
+      <w:r>
+        <w:rPr>
+          <w:rFonts w:cs="Courier New"/>
+          <w:lang w:val="en-US"/>
+        </w:rPr>
+        <w:t>&gt;&gt; #</w:t>
+      </w:r>
+      <w:r>
+        <w:rPr>
+          <w:rFonts w:cs="Courier New"/>
+          <w:lang w:val="en-US"/>
+        </w:rPr>
+        <w:t xml:space="preserve"> TT </w:t>
+      </w:r>
+      <w:r>
+        <w:rPr>
+          <w:rFonts w:cs="Courier New"/>
+          <w:lang w:val="en-US"/>
+        </w:rPr>
+        <w:t>nodes per</w:t>
+      </w:r>
+      <w:r>
+        <w:rPr>
+          <w:rFonts w:cs="Courier New"/>
+          <w:lang w:val="en-US"/>
+        </w:rPr>
+        <w:t xml:space="preserve"> section, the segments which do not have a node near to it are obviously not modified! This might cause confusion if you have a less realistic tree with only very few nodes with huge interdistance and you want to change a parameter in the whole TT section. Either make more regions and simply use the normal mech specification for a region (see above) or resample the tree to a smaller internode distance to avoid segments with no TT node in the surrounding.</w:t>
       </w:r>
     </w:p>
     <w:p>
@@ -2537,6 +2744,7 @@
         <w:rPr>
           <w:lang w:val="en-US"/>
         </w:rPr>
+        <w:lastRenderedPageBreak/>
         <w:t>struct is  a struct containing these fields:</w:t>
       </w:r>
     </w:p>
@@ -2567,7 +2775,6 @@
         <w:rPr>
           <w:lang w:val="en-US"/>
         </w:rPr>
-        <w:lastRenderedPageBreak/>
         <w:t>‘amp’: value vector containing the amplitudes at each time point (</w:t>
       </w:r>
       <w:r>
@@ -3262,6 +3469,7 @@
         <w:rPr>
           <w:lang w:val="en-US"/>
         </w:rPr>
+        <w:lastRenderedPageBreak/>
         <w:t>For ‘Artificial’ index is not necessary (can be any number)</w:t>
       </w:r>
       <w:r>
@@ -3316,7 +3524,6 @@
         <w:rPr>
           <w:lang w:val="en-US"/>
         </w:rPr>
-        <w:lastRenderedPageBreak/>
         <w:t xml:space="preserve">values in each row: </w:t>
       </w:r>
       <w:r>

</xml_diff>

<commit_message>
V013: Major changes: Different trees per sim possible now
</commit_message>
<xml_diff>
--- a/Documentation M2N.docx
+++ b/Documentation M2N.docx
@@ -37,8 +37,6 @@
         </w:rPr>
         <w:t>Server function not fixed in terms of relative folders!</w:t>
       </w:r>
-      <w:bookmarkStart w:id="0" w:name="_GoBack"/>
-      <w:bookmarkEnd w:id="0"/>
     </w:p>
     <w:p>
       <w:pPr>
@@ -110,6 +108,7 @@
           <w:lang w:val="en-US"/>
         </w:rPr>
       </w:pPr>
+      <w:proofErr w:type="gramStart"/>
       <w:r>
         <w:rPr>
           <w:rFonts w:ascii="Courier New" w:hAnsi="Courier New" w:cs="Courier New"/>
@@ -121,18 +120,27 @@
         </w:rPr>
         <w:t>tree</w:t>
       </w:r>
-    </w:p>
-    <w:p>
-      <w:pPr>
-        <w:rPr>
-          <w:lang w:val="en-US"/>
-        </w:rPr>
-      </w:pPr>
-      <w:r>
-        <w:rPr>
-          <w:lang w:val="en-US"/>
-        </w:rPr>
-        <w:t xml:space="preserve">generally a 1 by m cell where m is the number of defined trees. </w:t>
+      <w:proofErr w:type="gramEnd"/>
+    </w:p>
+    <w:p>
+      <w:pPr>
+        <w:rPr>
+          <w:lang w:val="en-US"/>
+        </w:rPr>
+      </w:pPr>
+      <w:proofErr w:type="gramStart"/>
+      <w:r>
+        <w:rPr>
+          <w:lang w:val="en-US"/>
+        </w:rPr>
+        <w:t>generally</w:t>
+      </w:r>
+      <w:proofErr w:type="gramEnd"/>
+      <w:r>
+        <w:rPr>
+          <w:lang w:val="en-US"/>
+        </w:rPr>
+        <w:t xml:space="preserve"> a 1 by m cell where m is the number of defined trees. </w:t>
       </w:r>
     </w:p>
     <w:p>
@@ -152,20 +160,104 @@
         <w:rPr>
           <w:lang w:val="en-US"/>
         </w:rPr>
-        <w:t>artificial cells have a struct according to treestoolbox trees</w:t>
-      </w:r>
-    </w:p>
-    <w:p>
-      <w:pPr>
-        <w:rPr>
-          <w:lang w:val="en-US"/>
-        </w:rPr>
-      </w:pPr>
-      <w:r>
-        <w:rPr>
-          <w:lang w:val="en-US"/>
-        </w:rPr>
-        <w:t>Artificial cells have a struct with field ‘artificial’ which contains the name of the object class (e.g. IntFire1 or NetStim) and optionally a struct ‘params’ with all parameters that need to be specified (fieldnames are parameter names and field value is parameter value).</w:t>
+        <w:t xml:space="preserve">artificial cells have a </w:t>
+      </w:r>
+      <w:proofErr w:type="spellStart"/>
+      <w:r>
+        <w:rPr>
+          <w:lang w:val="en-US"/>
+        </w:rPr>
+        <w:t>struct</w:t>
+      </w:r>
+      <w:proofErr w:type="spellEnd"/>
+      <w:r>
+        <w:rPr>
+          <w:lang w:val="en-US"/>
+        </w:rPr>
+        <w:t xml:space="preserve"> according to </w:t>
+      </w:r>
+      <w:proofErr w:type="spellStart"/>
+      <w:r>
+        <w:rPr>
+          <w:lang w:val="en-US"/>
+        </w:rPr>
+        <w:t>treestoolbox</w:t>
+      </w:r>
+      <w:proofErr w:type="spellEnd"/>
+      <w:r>
+        <w:rPr>
+          <w:lang w:val="en-US"/>
+        </w:rPr>
+        <w:t xml:space="preserve"> trees</w:t>
+      </w:r>
+    </w:p>
+    <w:p>
+      <w:pPr>
+        <w:rPr>
+          <w:lang w:val="en-US"/>
+        </w:rPr>
+      </w:pPr>
+      <w:r>
+        <w:rPr>
+          <w:lang w:val="en-US"/>
+        </w:rPr>
+        <w:t xml:space="preserve">Artificial cells have a </w:t>
+      </w:r>
+      <w:proofErr w:type="spellStart"/>
+      <w:r>
+        <w:rPr>
+          <w:lang w:val="en-US"/>
+        </w:rPr>
+        <w:t>struct</w:t>
+      </w:r>
+      <w:proofErr w:type="spellEnd"/>
+      <w:r>
+        <w:rPr>
+          <w:lang w:val="en-US"/>
+        </w:rPr>
+        <w:t xml:space="preserve"> with field ‘artificial’ which contains the name of the object class (e.g. IntFire1 or </w:t>
+      </w:r>
+      <w:proofErr w:type="spellStart"/>
+      <w:r>
+        <w:rPr>
+          <w:lang w:val="en-US"/>
+        </w:rPr>
+        <w:t>NetStim</w:t>
+      </w:r>
+      <w:proofErr w:type="spellEnd"/>
+      <w:r>
+        <w:rPr>
+          <w:lang w:val="en-US"/>
+        </w:rPr>
+        <w:t xml:space="preserve">) and optionally a </w:t>
+      </w:r>
+      <w:proofErr w:type="spellStart"/>
+      <w:r>
+        <w:rPr>
+          <w:lang w:val="en-US"/>
+        </w:rPr>
+        <w:t>struct</w:t>
+      </w:r>
+      <w:proofErr w:type="spellEnd"/>
+      <w:r>
+        <w:rPr>
+          <w:lang w:val="en-US"/>
+        </w:rPr>
+        <w:t xml:space="preserve"> ‘</w:t>
+      </w:r>
+      <w:proofErr w:type="spellStart"/>
+      <w:r>
+        <w:rPr>
+          <w:lang w:val="en-US"/>
+        </w:rPr>
+        <w:t>params</w:t>
+      </w:r>
+      <w:proofErr w:type="spellEnd"/>
+      <w:r>
+        <w:rPr>
+          <w:lang w:val="en-US"/>
+        </w:rPr>
+        <w:t>’ with all parameters that need to be specified (fieldnames are parameter names and field value is parameter value).</w:t>
       </w:r>
     </w:p>
     <w:p>
@@ -197,6 +289,8 @@
           <w:lang w:val="en-US"/>
         </w:rPr>
       </w:pPr>
+      <w:proofErr w:type="spellStart"/>
+      <w:proofErr w:type="gramStart"/>
       <w:r>
         <w:rPr>
           <w:rFonts w:ascii="Courier New" w:hAnsi="Courier New" w:cs="Courier New"/>
@@ -209,6 +303,8 @@
         </w:rPr>
         <w:t>params</w:t>
       </w:r>
+      <w:proofErr w:type="spellEnd"/>
+      <w:proofErr w:type="gramEnd"/>
     </w:p>
     <w:p>
       <w:pPr>
@@ -319,7 +415,25 @@
           <w:color w:val="000000"/>
           <w:lang w:val="en-US"/>
         </w:rPr>
-        <w:t xml:space="preserve"> increases nseg </w:t>
+        <w:t xml:space="preserve"> increases </w:t>
+      </w:r>
+      <w:proofErr w:type="spellStart"/>
+      <w:r>
+        <w:rPr>
+          <w:rFonts w:ascii="Courier New" w:hAnsi="Courier New" w:cs="Courier New"/>
+          <w:color w:val="000000"/>
+          <w:lang w:val="en-US"/>
+        </w:rPr>
+        <w:t>nseg</w:t>
+      </w:r>
+      <w:proofErr w:type="spellEnd"/>
+      <w:r>
+        <w:rPr>
+          <w:rFonts w:ascii="Courier New" w:hAnsi="Courier New" w:cs="Courier New"/>
+          <w:color w:val="000000"/>
+          <w:lang w:val="en-US"/>
+        </w:rPr>
+        <w:t xml:space="preserve"> </w:t>
       </w:r>
       <w:r>
         <w:rPr>
@@ -388,7 +502,25 @@
           <w:color w:val="000000"/>
           <w:lang w:val="en-US"/>
         </w:rPr>
-        <w:t xml:space="preserve">increases nseg </w:t>
+        <w:t xml:space="preserve">increases </w:t>
+      </w:r>
+      <w:proofErr w:type="spellStart"/>
+      <w:r>
+        <w:rPr>
+          <w:rFonts w:ascii="Courier New" w:hAnsi="Courier New" w:cs="Courier New"/>
+          <w:color w:val="000000"/>
+          <w:lang w:val="en-US"/>
+        </w:rPr>
+        <w:t>nseg</w:t>
+      </w:r>
+      <w:proofErr w:type="spellEnd"/>
+      <w:r>
+        <w:rPr>
+          <w:rFonts w:ascii="Courier New" w:hAnsi="Courier New" w:cs="Courier New"/>
+          <w:color w:val="000000"/>
+          <w:lang w:val="en-US"/>
+        </w:rPr>
+        <w:t xml:space="preserve"> </w:t>
       </w:r>
       <w:r>
         <w:rPr>
@@ -434,7 +566,7 @@
           <w:color w:val="000000"/>
           <w:lang w:val="en-US"/>
         </w:rPr>
-        <w:t>.changed</w:t>
+        <w:t>.custom</w:t>
       </w:r>
       <w:r>
         <w:rPr>
@@ -443,39 +575,67 @@
           <w:lang w:val="en-US"/>
         </w:rPr>
         <w:tab/>
-        <w:t>Struct with Booleans to rewrite only files which are necessary to rewrite</w:t>
-      </w:r>
-      <w:r>
-        <w:rPr>
-          <w:rFonts w:ascii="Courier New" w:hAnsi="Courier New" w:cs="Courier New"/>
-          <w:color w:val="000000"/>
-          <w:lang w:val="en-US"/>
-        </w:rPr>
-        <w:t xml:space="preserve"> when for example only changing one parameter during a parameter scan</w:t>
-      </w:r>
-      <w:r>
-        <w:rPr>
-          <w:rFonts w:ascii="Courier New" w:hAnsi="Courier New" w:cs="Courier New"/>
-          <w:color w:val="000000"/>
-          <w:lang w:val="en-US"/>
-        </w:rPr>
-        <w:t xml:space="preserve">. </w:t>
-      </w:r>
-      <w:r>
-        <w:rPr>
-          <w:rFonts w:ascii="Courier New" w:hAnsi="Courier New" w:cs="Courier New"/>
-          <w:color w:val="000000"/>
-          <w:lang w:val="en-US"/>
-        </w:rPr>
-        <w:t xml:space="preserve">IS IGNORED WHEN USING PARALLEL SIMULATION RUN. </w:t>
-      </w:r>
-      <w:r>
-        <w:rPr>
-          <w:rFonts w:ascii="Courier New" w:hAnsi="Courier New" w:cs="Courier New"/>
-          <w:color w:val="000000"/>
-          <w:lang w:val="en-US"/>
-        </w:rPr>
-        <w:t>Struct fields can be:</w:t>
+        <w:t xml:space="preserve">n by </w:t>
+      </w:r>
+      <w:r>
+        <w:rPr>
+          <w:rFonts w:ascii="Courier New" w:hAnsi="Courier New" w:cs="Courier New"/>
+          <w:color w:val="000000"/>
+          <w:lang w:val="en-US"/>
+        </w:rPr>
+        <w:t>2</w:t>
+      </w:r>
+      <w:r>
+        <w:rPr>
+          <w:rFonts w:ascii="Courier New" w:hAnsi="Courier New" w:cs="Courier New"/>
+          <w:color w:val="000000"/>
+          <w:lang w:val="en-US"/>
+        </w:rPr>
+        <w:t xml:space="preserve"> </w:t>
+      </w:r>
+      <w:proofErr w:type="gramStart"/>
+      <w:r>
+        <w:rPr>
+          <w:rFonts w:ascii="Courier New" w:hAnsi="Courier New" w:cs="Courier New"/>
+          <w:color w:val="000000"/>
+          <w:lang w:val="en-US"/>
+        </w:rPr>
+        <w:t>cell</w:t>
+      </w:r>
+      <w:proofErr w:type="gramEnd"/>
+      <w:r>
+        <w:rPr>
+          <w:rFonts w:ascii="Courier New" w:hAnsi="Courier New" w:cs="Courier New"/>
+          <w:color w:val="000000"/>
+          <w:lang w:val="en-US"/>
+        </w:rPr>
+        <w:t xml:space="preserve"> with definitions of loading n additional hoc files {‘</w:t>
+      </w:r>
+      <w:proofErr w:type="spellStart"/>
+      <w:r>
+        <w:rPr>
+          <w:rFonts w:ascii="Courier New" w:hAnsi="Courier New" w:cs="Courier New"/>
+          <w:color w:val="000000"/>
+          <w:lang w:val="en-US"/>
+        </w:rPr>
+        <w:t>hocfilename.hoc’,’start</w:t>
+      </w:r>
+      <w:proofErr w:type="spellEnd"/>
+      <w:r>
+        <w:rPr>
+          <w:rFonts w:ascii="Courier New" w:hAnsi="Courier New" w:cs="Courier New"/>
+          <w:color w:val="000000"/>
+          <w:lang w:val="en-US"/>
+        </w:rPr>
+        <w:t>/mid/end’</w:t>
+      </w:r>
+      <w:r>
+        <w:rPr>
+          <w:rFonts w:ascii="Courier New" w:hAnsi="Courier New" w:cs="Courier New"/>
+          <w:color w:val="000000"/>
+          <w:lang w:val="en-US"/>
+        </w:rPr>
+        <w:t>}</w:t>
       </w:r>
     </w:p>
     <w:p>
@@ -484,302 +644,65 @@
         <w:autoSpaceDN w:val="0"/>
         <w:adjustRightInd w:val="0"/>
         <w:spacing w:after="0" w:line="360" w:lineRule="auto"/>
-        <w:ind w:left="3534" w:hanging="1410"/>
-        <w:rPr>
-          <w:rFonts w:ascii="Courier New" w:hAnsi="Courier New" w:cs="Courier New"/>
-          <w:color w:val="7030A0"/>
-          <w:lang w:val="en-US"/>
-        </w:rPr>
-      </w:pPr>
-      <w:r>
-        <w:rPr>
-          <w:rFonts w:ascii="Courier New" w:hAnsi="Courier New" w:cs="Courier New"/>
-          <w:color w:val="7030A0"/>
-          <w:lang w:val="en-US"/>
-        </w:rPr>
-        <w:t>'morph'</w:t>
-      </w:r>
-      <w:r>
-        <w:rPr>
-          <w:rFonts w:ascii="Courier New" w:hAnsi="Courier New" w:cs="Courier New"/>
-          <w:color w:val="7030A0"/>
+        <w:rPr>
+          <w:rFonts w:ascii="Courier New" w:hAnsi="Courier New" w:cs="Courier New"/>
+          <w:color w:val="000000"/>
+          <w:lang w:val="en-US"/>
+        </w:rPr>
+      </w:pPr>
+      <w:r>
+        <w:rPr>
+          <w:rFonts w:ascii="Courier New" w:hAnsi="Courier New" w:cs="Courier New"/>
+          <w:color w:val="000000"/>
+          <w:lang w:val="en-US"/>
+        </w:rPr>
+        <w:t>.</w:t>
+      </w:r>
+      <w:proofErr w:type="spellStart"/>
+      <w:r>
+        <w:rPr>
+          <w:rFonts w:ascii="Courier New" w:hAnsi="Courier New" w:cs="Courier New"/>
+          <w:color w:val="000000"/>
+          <w:lang w:val="en-US"/>
+        </w:rPr>
+        <w:t>dt</w:t>
+      </w:r>
+      <w:proofErr w:type="spellEnd"/>
+      <w:r>
+        <w:rPr>
+          <w:rFonts w:ascii="Courier New" w:hAnsi="Courier New" w:cs="Courier New"/>
+          <w:color w:val="000000"/>
           <w:lang w:val="en-US"/>
         </w:rPr>
         <w:tab/>
-        <w:t>if Cells changed (all hocs need to be rewritten)</w:t>
-      </w:r>
-    </w:p>
-    <w:p>
-      <w:pPr>
-        <w:autoSpaceDE w:val="0"/>
-        <w:autoSpaceDN w:val="0"/>
-        <w:adjustRightInd w:val="0"/>
-        <w:spacing w:after="0" w:line="360" w:lineRule="auto"/>
-        <w:ind w:left="1416" w:firstLine="708"/>
-        <w:rPr>
-          <w:rFonts w:ascii="Courier New" w:hAnsi="Courier New" w:cs="Courier New"/>
-          <w:color w:val="7030A0"/>
-          <w:lang w:val="en-US"/>
-        </w:rPr>
-      </w:pPr>
-      <w:r>
-        <w:rPr>
-          <w:rFonts w:ascii="Courier New" w:hAnsi="Courier New" w:cs="Courier New"/>
-          <w:color w:val="7030A0"/>
-          <w:lang w:val="en-US"/>
-        </w:rPr>
-        <w:t>'stim'</w:t>
-      </w:r>
-      <w:r>
-        <w:rPr>
-          <w:rFonts w:ascii="Courier New" w:hAnsi="Courier New" w:cs="Courier New"/>
-          <w:color w:val="7030A0"/>
+      </w:r>
+      <w:r>
+        <w:rPr>
+          <w:rFonts w:ascii="Courier New" w:hAnsi="Courier New" w:cs="Courier New"/>
+          <w:color w:val="000000"/>
           <w:lang w:val="en-US"/>
         </w:rPr>
         <w:tab/>
-        <w:t>if IClamp parameters changed</w:t>
-      </w:r>
-    </w:p>
-    <w:p>
-      <w:pPr>
-        <w:autoSpaceDE w:val="0"/>
-        <w:autoSpaceDN w:val="0"/>
-        <w:adjustRightInd w:val="0"/>
-        <w:spacing w:after="0" w:line="360" w:lineRule="auto"/>
-        <w:ind w:left="1416" w:firstLine="708"/>
-        <w:rPr>
-          <w:rFonts w:ascii="Courier New" w:hAnsi="Courier New" w:cs="Courier New"/>
-          <w:color w:val="7030A0"/>
-          <w:lang w:val="en-US"/>
-        </w:rPr>
-      </w:pPr>
-      <w:r>
-        <w:rPr>
-          <w:rFonts w:ascii="Courier New" w:hAnsi="Courier New" w:cs="Courier New"/>
-          <w:color w:val="7030A0"/>
-          <w:lang w:val="en-US"/>
-        </w:rPr>
-        <w:t>'basic'</w:t>
-      </w:r>
-      <w:r>
-        <w:rPr>
-          <w:rFonts w:ascii="Courier New" w:hAnsi="Courier New" w:cs="Courier New"/>
-          <w:color w:val="7030A0"/>
+      </w:r>
+      <w:r>
+        <w:rPr>
+          <w:rFonts w:ascii="Courier New" w:hAnsi="Courier New" w:cs="Courier New"/>
+          <w:color w:val="000000"/>
           <w:lang w:val="en-US"/>
         </w:rPr>
         <w:tab/>
-        <w:t>if basic parameters (e.g. tstop) changed</w:t>
-      </w:r>
-    </w:p>
-    <w:p>
-      <w:pPr>
-        <w:autoSpaceDE w:val="0"/>
-        <w:autoSpaceDN w:val="0"/>
-        <w:adjustRightInd w:val="0"/>
-        <w:spacing w:after="0" w:line="360" w:lineRule="auto"/>
-        <w:ind w:left="1416" w:firstLine="708"/>
-        <w:rPr>
-          <w:rFonts w:ascii="Courier New" w:hAnsi="Courier New" w:cs="Courier New"/>
-          <w:color w:val="7030A0"/>
-          <w:lang w:val="en-US"/>
-        </w:rPr>
-      </w:pPr>
-      <w:r>
-        <w:rPr>
-          <w:rFonts w:ascii="Courier New" w:hAnsi="Courier New" w:cs="Courier New"/>
-          <w:color w:val="7030A0"/>
-          <w:lang w:val="en-US"/>
-        </w:rPr>
-        <w:t>'lib'</w:t>
-      </w:r>
-      <w:r>
-        <w:rPr>
-          <w:rFonts w:ascii="Courier New" w:hAnsi="Courier New" w:cs="Courier New"/>
-          <w:color w:val="7030A0"/>
-          <w:lang w:val="en-US"/>
-        </w:rPr>
-        <w:tab/>
-      </w:r>
-      <w:r>
-        <w:rPr>
-          <w:rFonts w:ascii="Courier New" w:hAnsi="Courier New" w:cs="Courier New"/>
-          <w:color w:val="7030A0"/>
-          <w:lang w:val="en-US"/>
-        </w:rPr>
-        <w:tab/>
-        <w:t>if custom load of hoc changed</w:t>
-      </w:r>
-    </w:p>
-    <w:p>
-      <w:pPr>
-        <w:autoSpaceDE w:val="0"/>
-        <w:autoSpaceDN w:val="0"/>
-        <w:adjustRightInd w:val="0"/>
-        <w:spacing w:after="0" w:line="360" w:lineRule="auto"/>
-        <w:ind w:left="3534" w:hanging="1410"/>
-        <w:rPr>
-          <w:rFonts w:ascii="Courier New" w:hAnsi="Courier New" w:cs="Courier New"/>
-          <w:color w:val="7030A0"/>
-          <w:lang w:val="en-US"/>
-        </w:rPr>
-      </w:pPr>
-      <w:r>
-        <w:rPr>
-          <w:rFonts w:ascii="Courier New" w:hAnsi="Courier New" w:cs="Courier New"/>
-          <w:color w:val="7030A0"/>
-          <w:lang w:val="en-US"/>
-        </w:rPr>
-        <w:t>'rec'</w:t>
-      </w:r>
-      <w:r>
-        <w:rPr>
-          <w:rFonts w:ascii="Courier New" w:hAnsi="Courier New" w:cs="Courier New"/>
-          <w:color w:val="7030A0"/>
-          <w:lang w:val="en-US"/>
-        </w:rPr>
-        <w:tab/>
-      </w:r>
-      <w:r>
-        <w:rPr>
-          <w:rFonts w:ascii="Courier New" w:hAnsi="Courier New" w:cs="Courier New"/>
-          <w:color w:val="7030A0"/>
-          <w:lang w:val="en-US"/>
-        </w:rPr>
-        <w:tab/>
-        <w:t>if recording parameters (Recording vector or APCount) changed</w:t>
-      </w:r>
-    </w:p>
-    <w:p>
-      <w:pPr>
-        <w:autoSpaceDE w:val="0"/>
-        <w:autoSpaceDN w:val="0"/>
-        <w:adjustRightInd w:val="0"/>
-        <w:spacing w:after="0" w:line="360" w:lineRule="auto"/>
-        <w:ind w:left="1416" w:firstLine="708"/>
-        <w:rPr>
-          <w:rFonts w:ascii="Courier New" w:hAnsi="Courier New" w:cs="Courier New"/>
-          <w:color w:val="7030A0"/>
-          <w:lang w:val="en-US"/>
-        </w:rPr>
-      </w:pPr>
-      <w:r>
-        <w:rPr>
-          <w:rFonts w:ascii="Courier New" w:hAnsi="Courier New" w:cs="Courier New"/>
-          <w:color w:val="7030A0"/>
-          <w:lang w:val="en-US"/>
-        </w:rPr>
-        <w:t>'play'</w:t>
-      </w:r>
-      <w:r>
-        <w:rPr>
-          <w:rFonts w:ascii="Courier New" w:hAnsi="Courier New" w:cs="Courier New"/>
-          <w:color w:val="7030A0"/>
-          <w:lang w:val="en-US"/>
-        </w:rPr>
-        <w:tab/>
-        <w:t>if playing vector parameters changed</w:t>
-      </w:r>
-    </w:p>
-    <w:p>
-      <w:pPr>
-        <w:autoSpaceDE w:val="0"/>
-        <w:autoSpaceDN w:val="0"/>
-        <w:adjustRightInd w:val="0"/>
-        <w:spacing w:after="0" w:line="360" w:lineRule="auto"/>
-        <w:ind w:left="3534" w:hanging="1410"/>
-        <w:rPr>
-          <w:rFonts w:ascii="Courier New" w:hAnsi="Courier New" w:cs="Courier New"/>
-          <w:color w:val="7030A0"/>
-          <w:lang w:val="en-US"/>
-        </w:rPr>
-      </w:pPr>
-      <w:r>
-        <w:rPr>
-          <w:rFonts w:ascii="Courier New" w:hAnsi="Courier New" w:cs="Courier New"/>
-          <w:color w:val="7030A0"/>
-          <w:lang w:val="en-US"/>
-        </w:rPr>
-        <w:t>'con'</w:t>
-      </w:r>
-      <w:r>
-        <w:rPr>
-          <w:rFonts w:ascii="Courier New" w:hAnsi="Courier New" w:cs="Courier New"/>
-          <w:color w:val="7030A0"/>
-          <w:lang w:val="en-US"/>
-        </w:rPr>
-        <w:tab/>
-        <w:t>if connections between cells changed</w:t>
-      </w:r>
-    </w:p>
-    <w:p>
-      <w:pPr>
-        <w:autoSpaceDE w:val="0"/>
-        <w:autoSpaceDN w:val="0"/>
-        <w:adjustRightInd w:val="0"/>
-        <w:spacing w:after="0" w:line="360" w:lineRule="auto"/>
-        <w:ind w:left="1416" w:firstLine="708"/>
-        <w:rPr>
-          <w:rFonts w:ascii="Courier New" w:hAnsi="Courier New" w:cs="Courier New"/>
-          <w:color w:val="7030A0"/>
-          <w:lang w:val="en-US"/>
-        </w:rPr>
-      </w:pPr>
-      <w:r>
-        <w:rPr>
-          <w:rFonts w:ascii="Courier New" w:hAnsi="Courier New" w:cs="Courier New"/>
-          <w:color w:val="7030A0"/>
-          <w:lang w:val="en-US"/>
-        </w:rPr>
-        <w:t>'mech'</w:t>
-      </w:r>
-      <w:r>
-        <w:rPr>
-          <w:rFonts w:ascii="Courier New" w:hAnsi="Courier New" w:cs="Courier New"/>
-          <w:color w:val="7030A0"/>
-          <w:lang w:val="en-US"/>
-        </w:rPr>
-        <w:tab/>
-        <w:t>if mechanism parameters changed</w:t>
-      </w:r>
-    </w:p>
-    <w:p>
-      <w:pPr>
-        <w:autoSpaceDE w:val="0"/>
-        <w:autoSpaceDN w:val="0"/>
-        <w:adjustRightInd w:val="0"/>
-        <w:spacing w:after="0" w:line="360" w:lineRule="auto"/>
-        <w:ind w:left="1416" w:firstLine="708"/>
-        <w:rPr>
-          <w:rFonts w:ascii="Courier New" w:hAnsi="Courier New" w:cs="Courier New"/>
-          <w:color w:val="7030A0"/>
-          <w:lang w:val="en-US"/>
-        </w:rPr>
-      </w:pPr>
-      <w:r>
-        <w:rPr>
-          <w:rFonts w:ascii="Courier New" w:hAnsi="Courier New" w:cs="Courier New"/>
-          <w:color w:val="7030A0"/>
-          <w:lang w:val="en-US"/>
-        </w:rPr>
-        <w:t>‘pp’</w:t>
-      </w:r>
-      <w:r>
-        <w:rPr>
-          <w:rFonts w:ascii="Courier New" w:hAnsi="Courier New" w:cs="Courier New"/>
-          <w:color w:val="7030A0"/>
-          <w:lang w:val="en-US"/>
-        </w:rPr>
-        <w:tab/>
-      </w:r>
-      <w:r>
-        <w:rPr>
-          <w:rFonts w:ascii="Courier New" w:hAnsi="Courier New" w:cs="Courier New"/>
-          <w:color w:val="7030A0"/>
-          <w:lang w:val="en-US"/>
-        </w:rPr>
-        <w:tab/>
-        <w:t>if Point Process parameters changed</w:t>
-      </w:r>
+        <w:t xml:space="preserve">Time step in </w:t>
+      </w:r>
+      <w:proofErr w:type="spellStart"/>
+      <w:r>
+        <w:rPr>
+          <w:rFonts w:ascii="Courier New" w:hAnsi="Courier New" w:cs="Courier New"/>
+          <w:color w:val="000000"/>
+          <w:lang w:val="en-US"/>
+        </w:rPr>
+        <w:t>ms</w:t>
+      </w:r>
+      <w:proofErr w:type="spellEnd"/>
     </w:p>
     <w:p>
       <w:pPr>
@@ -800,9 +723,18 @@
           <w:color w:val="000000"/>
           <w:lang w:val="en-US"/>
         </w:rPr>
-        <w:lastRenderedPageBreak/>
-        <w:t>.custom</w:t>
-      </w:r>
+        <w:t>.</w:t>
+      </w:r>
+      <w:proofErr w:type="spellStart"/>
+      <w:r>
+        <w:rPr>
+          <w:rFonts w:ascii="Courier New" w:hAnsi="Courier New" w:cs="Courier New"/>
+          <w:color w:val="000000"/>
+          <w:lang w:val="en-US"/>
+        </w:rPr>
+        <w:t>exchfolder</w:t>
+      </w:r>
+      <w:proofErr w:type="spellEnd"/>
       <w:r>
         <w:rPr>
           <w:rFonts w:ascii="Courier New" w:hAnsi="Courier New" w:cs="Courier New"/>
@@ -810,31 +742,7 @@
           <w:lang w:val="en-US"/>
         </w:rPr>
         <w:tab/>
-        <w:t xml:space="preserve">n by </w:t>
-      </w:r>
-      <w:r>
-        <w:rPr>
-          <w:rFonts w:ascii="Courier New" w:hAnsi="Courier New" w:cs="Courier New"/>
-          <w:color w:val="000000"/>
-          <w:lang w:val="en-US"/>
-        </w:rPr>
-        <w:t>2</w:t>
-      </w:r>
-      <w:r>
-        <w:rPr>
-          <w:rFonts w:ascii="Courier New" w:hAnsi="Courier New" w:cs="Courier New"/>
-          <w:color w:val="000000"/>
-          <w:lang w:val="en-US"/>
-        </w:rPr>
-        <w:t xml:space="preserve"> cell with definitions of loading n additional hoc files {‘hocfilename.hoc’,’start/mid/end’</w:t>
-      </w:r>
-      <w:r>
-        <w:rPr>
-          <w:rFonts w:ascii="Courier New" w:hAnsi="Courier New" w:cs="Courier New"/>
-          <w:color w:val="000000"/>
-          <w:lang w:val="en-US"/>
-        </w:rPr>
-        <w:t>}</w:t>
+        <w:t>relative path where to store temporary files in</w:t>
       </w:r>
     </w:p>
     <w:p>
@@ -855,8 +763,18 @@
           <w:color w:val="000000"/>
           <w:lang w:val="en-US"/>
         </w:rPr>
-        <w:t>.dt</w:t>
-      </w:r>
+        <w:t>.</w:t>
+      </w:r>
+      <w:proofErr w:type="spellStart"/>
+      <w:r>
+        <w:rPr>
+          <w:rFonts w:ascii="Courier New" w:hAnsi="Courier New" w:cs="Courier New"/>
+          <w:color w:val="000000"/>
+          <w:lang w:val="en-US"/>
+        </w:rPr>
+        <w:t>openNeuron</w:t>
+      </w:r>
+      <w:proofErr w:type="spellEnd"/>
       <w:r>
         <w:rPr>
           <w:rFonts w:ascii="Courier New" w:hAnsi="Courier New" w:cs="Courier New"/>
@@ -865,6 +783,97 @@
         </w:rPr>
         <w:tab/>
       </w:r>
+      <w:proofErr w:type="spellStart"/>
+      <w:proofErr w:type="gramStart"/>
+      <w:r>
+        <w:rPr>
+          <w:rFonts w:ascii="Courier New" w:hAnsi="Courier New" w:cs="Courier New"/>
+          <w:color w:val="000000"/>
+          <w:lang w:val="en-US"/>
+        </w:rPr>
+        <w:t>boolean</w:t>
+      </w:r>
+      <w:proofErr w:type="spellEnd"/>
+      <w:proofErr w:type="gramEnd"/>
+      <w:r>
+        <w:rPr>
+          <w:rFonts w:ascii="Courier New" w:hAnsi="Courier New" w:cs="Courier New"/>
+          <w:color w:val="000000"/>
+          <w:lang w:val="en-US"/>
+        </w:rPr>
+        <w:t xml:space="preserve"> if neuron should be opened or only </w:t>
+      </w:r>
+      <w:proofErr w:type="spellStart"/>
+      <w:r>
+        <w:rPr>
+          <w:rFonts w:ascii="Courier New" w:hAnsi="Courier New" w:cs="Courier New"/>
+          <w:color w:val="000000"/>
+          <w:lang w:val="en-US"/>
+        </w:rPr>
+        <w:t>bckgrd</w:t>
+      </w:r>
+      <w:proofErr w:type="spellEnd"/>
+    </w:p>
+    <w:p>
+      <w:pPr>
+        <w:autoSpaceDE w:val="0"/>
+        <w:autoSpaceDN w:val="0"/>
+        <w:adjustRightInd w:val="0"/>
+        <w:spacing w:after="0" w:line="360" w:lineRule="auto"/>
+        <w:ind w:left="2124" w:firstLine="6"/>
+        <w:rPr>
+          <w:rFonts w:ascii="Courier New" w:hAnsi="Courier New" w:cs="Courier New"/>
+          <w:color w:val="000000"/>
+          <w:lang w:val="en-US"/>
+        </w:rPr>
+      </w:pPr>
+      <w:r>
+        <w:rPr>
+          <w:rFonts w:ascii="Courier New" w:hAnsi="Courier New" w:cs="Courier New"/>
+          <w:color w:val="000000"/>
+          <w:lang w:val="en-US"/>
+        </w:rPr>
+        <w:t xml:space="preserve">If Neuron gets opened, m2n cannot handle Neuron errors since they are not returned to </w:t>
+      </w:r>
+      <w:proofErr w:type="spellStart"/>
+      <w:r>
+        <w:rPr>
+          <w:rFonts w:ascii="Courier New" w:hAnsi="Courier New" w:cs="Courier New"/>
+          <w:color w:val="000000"/>
+          <w:lang w:val="en-US"/>
+        </w:rPr>
+        <w:t>Matlab</w:t>
+      </w:r>
+      <w:proofErr w:type="spellEnd"/>
+      <w:r>
+        <w:rPr>
+          <w:rFonts w:ascii="Courier New" w:hAnsi="Courier New" w:cs="Courier New"/>
+          <w:color w:val="000000"/>
+          <w:lang w:val="en-US"/>
+        </w:rPr>
+        <w:t>!</w:t>
+      </w:r>
+    </w:p>
+    <w:p>
+      <w:pPr>
+        <w:autoSpaceDE w:val="0"/>
+        <w:autoSpaceDN w:val="0"/>
+        <w:adjustRightInd w:val="0"/>
+        <w:spacing w:after="0" w:line="360" w:lineRule="auto"/>
+        <w:rPr>
+          <w:rFonts w:ascii="Courier New" w:hAnsi="Courier New" w:cs="Courier New"/>
+          <w:color w:val="000000"/>
+          <w:lang w:val="en-US"/>
+        </w:rPr>
+      </w:pPr>
+      <w:r>
+        <w:rPr>
+          <w:rFonts w:ascii="Courier New" w:hAnsi="Courier New" w:cs="Courier New"/>
+          <w:color w:val="000000"/>
+          <w:lang w:val="en-US"/>
+        </w:rPr>
+        <w:t>.path</w:t>
+      </w:r>
       <w:r>
         <w:rPr>
           <w:rFonts w:ascii="Courier New" w:hAnsi="Courier New" w:cs="Courier New"/>
@@ -880,7 +889,142 @@
           <w:lang w:val="en-US"/>
         </w:rPr>
         <w:tab/>
-        <w:t>Time step in ms</w:t>
+      </w:r>
+      <w:r>
+        <w:rPr>
+          <w:rFonts w:ascii="Courier New" w:hAnsi="Courier New" w:cs="Courier New"/>
+          <w:color w:val="000000"/>
+          <w:lang w:val="en-US"/>
+        </w:rPr>
+        <w:tab/>
+        <w:t>root folder for neuron</w:t>
+      </w:r>
+    </w:p>
+    <w:p>
+      <w:pPr>
+        <w:autoSpaceDE w:val="0"/>
+        <w:autoSpaceDN w:val="0"/>
+        <w:adjustRightInd w:val="0"/>
+        <w:spacing w:after="0" w:line="360" w:lineRule="auto"/>
+        <w:rPr>
+          <w:rFonts w:ascii="Courier New" w:hAnsi="Courier New" w:cs="Courier New"/>
+          <w:color w:val="000000"/>
+          <w:lang w:val="en-US"/>
+        </w:rPr>
+      </w:pPr>
+      <w:r>
+        <w:rPr>
+          <w:rFonts w:ascii="Courier New" w:hAnsi="Courier New" w:cs="Courier New"/>
+          <w:color w:val="000000"/>
+          <w:lang w:val="en-US"/>
+        </w:rPr>
+        <w:t>.</w:t>
+      </w:r>
+      <w:proofErr w:type="spellStart"/>
+      <w:r>
+        <w:rPr>
+          <w:rFonts w:ascii="Courier New" w:hAnsi="Courier New" w:cs="Courier New"/>
+          <w:color w:val="000000"/>
+          <w:lang w:val="en-US"/>
+        </w:rPr>
+        <w:t>morphfolder</w:t>
+      </w:r>
+      <w:proofErr w:type="spellEnd"/>
+      <w:r>
+        <w:rPr>
+          <w:rFonts w:ascii="Courier New" w:hAnsi="Courier New" w:cs="Courier New"/>
+          <w:color w:val="000000"/>
+          <w:lang w:val="en-US"/>
+        </w:rPr>
+        <w:tab/>
+      </w:r>
+      <w:r>
+        <w:rPr>
+          <w:rFonts w:ascii="Courier New" w:hAnsi="Courier New" w:cs="Courier New"/>
+          <w:color w:val="000000"/>
+          <w:lang w:val="en-US"/>
+        </w:rPr>
+        <w:t xml:space="preserve">relative </w:t>
+      </w:r>
+      <w:r>
+        <w:rPr>
+          <w:rFonts w:ascii="Courier New" w:hAnsi="Courier New" w:cs="Courier New"/>
+          <w:color w:val="000000"/>
+          <w:lang w:val="en-US"/>
+        </w:rPr>
+        <w:t>path</w:t>
+      </w:r>
+      <w:r>
+        <w:rPr>
+          <w:rFonts w:ascii="Courier New" w:hAnsi="Courier New" w:cs="Courier New"/>
+          <w:color w:val="000000"/>
+          <w:lang w:val="en-US"/>
+        </w:rPr>
+        <w:t xml:space="preserve"> </w:t>
+      </w:r>
+      <w:r>
+        <w:rPr>
+          <w:rFonts w:ascii="Courier New" w:hAnsi="Courier New" w:cs="Courier New"/>
+          <w:color w:val="000000"/>
+          <w:lang w:val="en-US"/>
+        </w:rPr>
+        <w:t xml:space="preserve">where </w:t>
+      </w:r>
+      <w:r>
+        <w:rPr>
+          <w:rFonts w:ascii="Courier New" w:hAnsi="Courier New" w:cs="Courier New"/>
+          <w:color w:val="000000"/>
+          <w:lang w:val="en-US"/>
+        </w:rPr>
+        <w:t>to save cell templates</w:t>
+      </w:r>
+      <w:r>
+        <w:rPr>
+          <w:rFonts w:ascii="Courier New" w:hAnsi="Courier New" w:cs="Courier New"/>
+          <w:color w:val="000000"/>
+          <w:lang w:val="en-US"/>
+        </w:rPr>
+        <w:t xml:space="preserve"> in</w:t>
+      </w:r>
+    </w:p>
+    <w:p>
+      <w:pPr>
+        <w:autoSpaceDE w:val="0"/>
+        <w:autoSpaceDN w:val="0"/>
+        <w:adjustRightInd w:val="0"/>
+        <w:spacing w:after="0" w:line="360" w:lineRule="auto"/>
+        <w:rPr>
+          <w:rFonts w:ascii="Courier New" w:hAnsi="Courier New" w:cs="Courier New"/>
+          <w:color w:val="000000"/>
+          <w:lang w:val="en-US"/>
+        </w:rPr>
+      </w:pPr>
+      <w:r>
+        <w:rPr>
+          <w:rFonts w:ascii="Courier New" w:hAnsi="Courier New" w:cs="Courier New"/>
+          <w:color w:val="000000"/>
+          <w:lang w:val="en-US"/>
+        </w:rPr>
+        <w:t>.</w:t>
+      </w:r>
+      <w:proofErr w:type="spellStart"/>
+      <w:r>
+        <w:rPr>
+          <w:rFonts w:ascii="Courier New" w:hAnsi="Courier New" w:cs="Courier New"/>
+          <w:color w:val="000000"/>
+          <w:lang w:val="en-US"/>
+        </w:rPr>
+        <w:t>neuronpath</w:t>
+      </w:r>
+      <w:proofErr w:type="spellEnd"/>
+      <w:r>
+        <w:rPr>
+          <w:rFonts w:ascii="Courier New" w:hAnsi="Courier New" w:cs="Courier New"/>
+          <w:color w:val="000000"/>
+          <w:lang w:val="en-US"/>
+        </w:rPr>
+        <w:tab/>
+        <w:t>absolute path to the NEURON nrniv.exe</w:t>
       </w:r>
     </w:p>
     <w:p>
@@ -892,18 +1036,27 @@
         <w:ind w:left="2124" w:hanging="2124"/>
         <w:rPr>
           <w:rFonts w:ascii="Courier New" w:hAnsi="Courier New" w:cs="Courier New"/>
-          <w:color w:val="000000"/>
-          <w:lang w:val="en-US"/>
-        </w:rPr>
-      </w:pPr>
-      <w:r>
-        <w:rPr>
-          <w:rFonts w:ascii="Courier New" w:hAnsi="Courier New" w:cs="Courier New"/>
-          <w:color w:val="000000"/>
-          <w:lang w:val="en-US"/>
-        </w:rPr>
-        <w:t>.exchfolder</w:t>
-      </w:r>
+          <w:lang w:val="en-US"/>
+        </w:rPr>
+      </w:pPr>
+      <w:r>
+        <w:rPr>
+          <w:rFonts w:ascii="Courier New" w:hAnsi="Courier New" w:cs="Courier New"/>
+          <w:color w:val="000000"/>
+          <w:lang w:val="en-US"/>
+        </w:rPr>
+        <w:t>.</w:t>
+      </w:r>
+      <w:proofErr w:type="spellStart"/>
+      <w:r>
+        <w:rPr>
+          <w:rFonts w:ascii="Courier New" w:hAnsi="Courier New" w:cs="Courier New"/>
+          <w:color w:val="000000"/>
+          <w:lang w:val="en-US"/>
+        </w:rPr>
+        <w:t>nrnmech</w:t>
+      </w:r>
+      <w:proofErr w:type="spellEnd"/>
       <w:r>
         <w:rPr>
           <w:rFonts w:ascii="Courier New" w:hAnsi="Courier New" w:cs="Courier New"/>
@@ -911,212 +1064,79 @@
           <w:lang w:val="en-US"/>
         </w:rPr>
         <w:tab/>
-        <w:t>relative path where to store temporary files in</w:t>
-      </w:r>
-    </w:p>
-    <w:p>
-      <w:pPr>
-        <w:autoSpaceDE w:val="0"/>
-        <w:autoSpaceDN w:val="0"/>
-        <w:adjustRightInd w:val="0"/>
-        <w:spacing w:after="0" w:line="360" w:lineRule="auto"/>
-        <w:rPr>
-          <w:rFonts w:ascii="Courier New" w:hAnsi="Courier New" w:cs="Courier New"/>
-          <w:color w:val="000000"/>
-          <w:lang w:val="en-US"/>
-        </w:rPr>
-      </w:pPr>
-      <w:r>
-        <w:rPr>
-          <w:rFonts w:ascii="Courier New" w:hAnsi="Courier New" w:cs="Courier New"/>
-          <w:color w:val="000000"/>
-          <w:lang w:val="en-US"/>
-        </w:rPr>
-        <w:t>.openNeuron</w:t>
-      </w:r>
-      <w:r>
-        <w:rPr>
-          <w:rFonts w:ascii="Courier New" w:hAnsi="Courier New" w:cs="Courier New"/>
-          <w:color w:val="000000"/>
-          <w:lang w:val="en-US"/>
-        </w:rPr>
-        <w:tab/>
-        <w:t>boolean if neuron should be opened or only bckgrd</w:t>
-      </w:r>
-    </w:p>
-    <w:p>
-      <w:pPr>
-        <w:autoSpaceDE w:val="0"/>
-        <w:autoSpaceDN w:val="0"/>
-        <w:adjustRightInd w:val="0"/>
-        <w:spacing w:after="0" w:line="360" w:lineRule="auto"/>
-        <w:ind w:left="2124" w:firstLine="6"/>
-        <w:rPr>
-          <w:rFonts w:ascii="Courier New" w:hAnsi="Courier New" w:cs="Courier New"/>
-          <w:color w:val="000000"/>
-          <w:lang w:val="en-US"/>
-        </w:rPr>
-      </w:pPr>
-      <w:r>
-        <w:rPr>
-          <w:rFonts w:ascii="Courier New" w:hAnsi="Courier New" w:cs="Courier New"/>
-          <w:color w:val="000000"/>
-          <w:lang w:val="en-US"/>
-        </w:rPr>
-        <w:t>If Neuron gets opened, m2n cannot handle Neuron errors since they are not returned to Matlab!</w:t>
-      </w:r>
-    </w:p>
-    <w:p>
-      <w:pPr>
-        <w:autoSpaceDE w:val="0"/>
-        <w:autoSpaceDN w:val="0"/>
-        <w:adjustRightInd w:val="0"/>
-        <w:spacing w:after="0" w:line="360" w:lineRule="auto"/>
-        <w:rPr>
-          <w:rFonts w:ascii="Courier New" w:hAnsi="Courier New" w:cs="Courier New"/>
-          <w:color w:val="000000"/>
-          <w:lang w:val="en-US"/>
-        </w:rPr>
-      </w:pPr>
-      <w:r>
-        <w:rPr>
-          <w:rFonts w:ascii="Courier New" w:hAnsi="Courier New" w:cs="Courier New"/>
-          <w:color w:val="000000"/>
-          <w:lang w:val="en-US"/>
-        </w:rPr>
-        <w:t>.path</w:t>
-      </w:r>
-      <w:r>
-        <w:rPr>
-          <w:rFonts w:ascii="Courier New" w:hAnsi="Courier New" w:cs="Courier New"/>
-          <w:color w:val="000000"/>
-          <w:lang w:val="en-US"/>
-        </w:rPr>
-        <w:tab/>
-      </w:r>
-      <w:r>
-        <w:rPr>
-          <w:rFonts w:ascii="Courier New" w:hAnsi="Courier New" w:cs="Courier New"/>
-          <w:color w:val="000000"/>
-          <w:lang w:val="en-US"/>
-        </w:rPr>
-        <w:tab/>
-      </w:r>
-      <w:r>
-        <w:rPr>
-          <w:rFonts w:ascii="Courier New" w:hAnsi="Courier New" w:cs="Courier New"/>
-          <w:color w:val="000000"/>
-          <w:lang w:val="en-US"/>
-        </w:rPr>
-        <w:tab/>
-        <w:t>root folder for neuron</w:t>
-      </w:r>
-    </w:p>
-    <w:p>
-      <w:pPr>
-        <w:autoSpaceDE w:val="0"/>
-        <w:autoSpaceDN w:val="0"/>
-        <w:adjustRightInd w:val="0"/>
-        <w:spacing w:after="0" w:line="360" w:lineRule="auto"/>
-        <w:rPr>
-          <w:rFonts w:ascii="Courier New" w:hAnsi="Courier New" w:cs="Courier New"/>
-          <w:color w:val="000000"/>
-          <w:lang w:val="en-US"/>
-        </w:rPr>
-      </w:pPr>
-      <w:r>
-        <w:rPr>
-          <w:rFonts w:ascii="Courier New" w:hAnsi="Courier New" w:cs="Courier New"/>
-          <w:color w:val="000000"/>
-          <w:lang w:val="en-US"/>
-        </w:rPr>
-        <w:t>.morphfolder</w:t>
-      </w:r>
-      <w:r>
-        <w:rPr>
-          <w:rFonts w:ascii="Courier New" w:hAnsi="Courier New" w:cs="Courier New"/>
-          <w:color w:val="000000"/>
-          <w:lang w:val="en-US"/>
-        </w:rPr>
-        <w:tab/>
-      </w:r>
-      <w:r>
-        <w:rPr>
-          <w:rFonts w:ascii="Courier New" w:hAnsi="Courier New" w:cs="Courier New"/>
-          <w:color w:val="000000"/>
-          <w:lang w:val="en-US"/>
-        </w:rPr>
-        <w:t xml:space="preserve">relative </w:t>
-      </w:r>
-      <w:r>
-        <w:rPr>
-          <w:rFonts w:ascii="Courier New" w:hAnsi="Courier New" w:cs="Courier New"/>
-          <w:color w:val="000000"/>
-          <w:lang w:val="en-US"/>
-        </w:rPr>
-        <w:t>path</w:t>
-      </w:r>
-      <w:r>
-        <w:rPr>
-          <w:rFonts w:ascii="Courier New" w:hAnsi="Courier New" w:cs="Courier New"/>
-          <w:color w:val="000000"/>
-          <w:lang w:val="en-US"/>
-        </w:rPr>
-        <w:t xml:space="preserve"> </w:t>
-      </w:r>
-      <w:r>
-        <w:rPr>
-          <w:rFonts w:ascii="Courier New" w:hAnsi="Courier New" w:cs="Courier New"/>
-          <w:color w:val="000000"/>
-          <w:lang w:val="en-US"/>
-        </w:rPr>
-        <w:t xml:space="preserve">where </w:t>
-      </w:r>
-      <w:r>
-        <w:rPr>
-          <w:rFonts w:ascii="Courier New" w:hAnsi="Courier New" w:cs="Courier New"/>
-          <w:color w:val="000000"/>
-          <w:lang w:val="en-US"/>
-        </w:rPr>
-        <w:t>to save cell templates</w:t>
-      </w:r>
-      <w:r>
-        <w:rPr>
-          <w:rFonts w:ascii="Courier New" w:hAnsi="Courier New" w:cs="Courier New"/>
-          <w:color w:val="000000"/>
-          <w:lang w:val="en-US"/>
-        </w:rPr>
-        <w:t xml:space="preserve"> in</w:t>
-      </w:r>
-    </w:p>
-    <w:p>
-      <w:pPr>
-        <w:autoSpaceDE w:val="0"/>
-        <w:autoSpaceDN w:val="0"/>
-        <w:adjustRightInd w:val="0"/>
-        <w:spacing w:after="0" w:line="360" w:lineRule="auto"/>
-        <w:rPr>
-          <w:rFonts w:ascii="Courier New" w:hAnsi="Courier New" w:cs="Courier New"/>
-          <w:color w:val="000000"/>
-          <w:lang w:val="en-US"/>
-        </w:rPr>
-      </w:pPr>
-      <w:r>
-        <w:rPr>
-          <w:rFonts w:ascii="Courier New" w:hAnsi="Courier New" w:cs="Courier New"/>
-          <w:color w:val="000000"/>
-          <w:lang w:val="en-US"/>
-        </w:rPr>
-        <w:t>.neuronpath</w:t>
-      </w:r>
-      <w:r>
-        <w:rPr>
-          <w:rFonts w:ascii="Courier New" w:hAnsi="Courier New" w:cs="Courier New"/>
-          <w:color w:val="000000"/>
-          <w:lang w:val="en-US"/>
-        </w:rPr>
-        <w:tab/>
-        <w:t>absolute path to the NEURON nrniv.exe</w:t>
+        <w:t xml:space="preserve">if another </w:t>
+      </w:r>
+      <w:proofErr w:type="spellStart"/>
+      <w:r>
+        <w:rPr>
+          <w:rFonts w:ascii="Courier New" w:hAnsi="Courier New" w:cs="Courier New"/>
+          <w:color w:val="000000"/>
+          <w:lang w:val="en-US"/>
+        </w:rPr>
+        <w:t>dll</w:t>
+      </w:r>
+      <w:proofErr w:type="spellEnd"/>
+      <w:r>
+        <w:rPr>
+          <w:rFonts w:ascii="Courier New" w:hAnsi="Courier New" w:cs="Courier New"/>
+          <w:color w:val="000000"/>
+          <w:lang w:val="en-US"/>
+        </w:rPr>
+        <w:t xml:space="preserve"> in folder </w:t>
+      </w:r>
+      <w:proofErr w:type="spellStart"/>
+      <w:r>
+        <w:rPr>
+          <w:rFonts w:ascii="Courier New" w:hAnsi="Courier New" w:cs="Courier New"/>
+          <w:color w:val="000000"/>
+          <w:lang w:val="en-US"/>
+        </w:rPr>
+        <w:t>lib_mech</w:t>
+      </w:r>
+      <w:proofErr w:type="spellEnd"/>
+      <w:r>
+        <w:rPr>
+          <w:rFonts w:ascii="Courier New" w:hAnsi="Courier New" w:cs="Courier New"/>
+          <w:color w:val="000000"/>
+          <w:lang w:val="en-US"/>
+        </w:rPr>
+        <w:t xml:space="preserve"> should be loaded then nrnmech.dll, tell it here. Can also be a cell array of strings, if more than one </w:t>
+      </w:r>
+      <w:proofErr w:type="spellStart"/>
+      <w:r>
+        <w:rPr>
+          <w:rFonts w:ascii="Courier New" w:hAnsi="Courier New" w:cs="Courier New"/>
+          <w:color w:val="000000"/>
+          <w:lang w:val="en-US"/>
+        </w:rPr>
+        <w:t>dll</w:t>
+      </w:r>
+      <w:proofErr w:type="spellEnd"/>
+      <w:r>
+        <w:rPr>
+          <w:rFonts w:ascii="Courier New" w:hAnsi="Courier New" w:cs="Courier New"/>
+          <w:color w:val="000000"/>
+          <w:lang w:val="en-US"/>
+        </w:rPr>
+        <w:t xml:space="preserve"> has to be </w:t>
+      </w:r>
+      <w:proofErr w:type="gramStart"/>
+      <w:r>
+        <w:rPr>
+          <w:rFonts w:ascii="Courier New" w:hAnsi="Courier New" w:cs="Courier New"/>
+          <w:color w:val="000000"/>
+          <w:lang w:val="en-US"/>
+        </w:rPr>
+        <w:t>loaded.</w:t>
+      </w:r>
+      <w:proofErr w:type="gramEnd"/>
+      <w:r>
+        <w:rPr>
+          <w:rFonts w:ascii="Courier New" w:hAnsi="Courier New" w:cs="Courier New"/>
+          <w:color w:val="000000"/>
+          <w:lang w:val="en-US"/>
+        </w:rPr>
+        <w:t xml:space="preserve"> Be aware that one and the same mechanism can only be loaded once</w:t>
       </w:r>
     </w:p>
     <w:p>
@@ -1128,17 +1148,29 @@
         <w:ind w:left="2124" w:hanging="2124"/>
         <w:rPr>
           <w:rFonts w:ascii="Courier New" w:hAnsi="Courier New" w:cs="Courier New"/>
-          <w:lang w:val="en-US"/>
-        </w:rPr>
-      </w:pPr>
-      <w:r>
-        <w:rPr>
-          <w:rFonts w:ascii="Courier New" w:hAnsi="Courier New" w:cs="Courier New"/>
-          <w:color w:val="000000"/>
-          <w:lang w:val="en-US"/>
-        </w:rPr>
-        <w:t>.nrnmech</w:t>
-      </w:r>
+          <w:color w:val="000000"/>
+          <w:lang w:val="en-US"/>
+        </w:rPr>
+      </w:pPr>
+      <w:r>
+        <w:rPr>
+          <w:rFonts w:ascii="Courier New" w:hAnsi="Courier New" w:cs="Courier New"/>
+          <w:color w:val="000000"/>
+          <w:lang w:val="en-US"/>
+        </w:rPr>
+        <w:lastRenderedPageBreak/>
+        <w:t>.</w:t>
+      </w:r>
+      <w:proofErr w:type="spellStart"/>
+      <w:r>
+        <w:rPr>
+          <w:rFonts w:ascii="Courier New" w:hAnsi="Courier New" w:cs="Courier New"/>
+          <w:color w:val="000000"/>
+          <w:lang w:val="en-US"/>
+        </w:rPr>
+        <w:t>nseg</w:t>
+      </w:r>
+      <w:proofErr w:type="spellEnd"/>
       <w:r>
         <w:rPr>
           <w:rFonts w:ascii="Courier New" w:hAnsi="Courier New" w:cs="Courier New"/>
@@ -1146,7 +1178,53 @@
           <w:lang w:val="en-US"/>
         </w:rPr>
         <w:tab/>
-        <w:t>if another dll in folder lib_mech should be loaded then nrnmech.dll, tell it here. Can also be a cell array of strings, if more than one dll has to be loaded. Be aware that one and the same mechanism can only be loaded once</w:t>
+        <w:t>number of segments per section or ‘</w:t>
+      </w:r>
+      <w:proofErr w:type="spellStart"/>
+      <w:r>
+        <w:rPr>
+          <w:rFonts w:ascii="Courier New" w:hAnsi="Courier New" w:cs="Courier New"/>
+          <w:color w:val="000000"/>
+          <w:lang w:val="en-US"/>
+        </w:rPr>
+        <w:t>dlambda</w:t>
+      </w:r>
+      <w:proofErr w:type="spellEnd"/>
+      <w:r>
+        <w:rPr>
+          <w:rFonts w:ascii="Courier New" w:hAnsi="Courier New" w:cs="Courier New"/>
+          <w:color w:val="000000"/>
+          <w:lang w:val="en-US"/>
+        </w:rPr>
+        <w:t xml:space="preserve">’ for </w:t>
+      </w:r>
+      <w:bookmarkStart w:id="0" w:name="OLE_LINK10"/>
+      <w:bookmarkStart w:id="1" w:name="OLE_LINK11"/>
+      <w:r>
+        <w:rPr>
+          <w:rFonts w:ascii="Courier New" w:hAnsi="Courier New" w:cs="Courier New"/>
+          <w:color w:val="000000"/>
+          <w:lang w:val="en-US"/>
+        </w:rPr>
+        <w:t xml:space="preserve">using the </w:t>
+      </w:r>
+      <w:proofErr w:type="spellStart"/>
+      <w:r>
+        <w:rPr>
+          <w:rFonts w:ascii="Courier New" w:hAnsi="Courier New" w:cs="Courier New"/>
+          <w:color w:val="000000"/>
+          <w:lang w:val="en-US"/>
+        </w:rPr>
+        <w:t>dlambda</w:t>
+      </w:r>
+      <w:proofErr w:type="spellEnd"/>
+      <w:r>
+        <w:rPr>
+          <w:rFonts w:ascii="Courier New" w:hAnsi="Courier New" w:cs="Courier New"/>
+          <w:color w:val="000000"/>
+          <w:lang w:val="en-US"/>
+        </w:rPr>
+        <w:t xml:space="preserve"> rule</w:t>
       </w:r>
     </w:p>
     <w:p>
@@ -1158,7 +1236,6 @@
         <w:ind w:left="2124" w:hanging="2124"/>
         <w:rPr>
           <w:rFonts w:ascii="Courier New" w:hAnsi="Courier New" w:cs="Courier New"/>
-          <w:color w:val="000000"/>
           <w:lang w:val="en-US"/>
         </w:rPr>
       </w:pPr>
@@ -1170,14 +1247,24 @@
         </w:rPr>
         <w:t>.</w:t>
       </w:r>
-      <w:r>
-        <w:rPr>
-          <w:rFonts w:ascii="Courier New" w:hAnsi="Courier New" w:cs="Courier New"/>
-          <w:color w:val="000000"/>
-          <w:lang w:val="en-US"/>
-        </w:rPr>
-        <w:t>nseg</w:t>
-      </w:r>
+      <w:proofErr w:type="spellStart"/>
+      <w:r>
+        <w:rPr>
+          <w:rFonts w:ascii="Courier New" w:hAnsi="Courier New" w:cs="Courier New"/>
+          <w:color w:val="000000"/>
+          <w:lang w:val="en-US"/>
+        </w:rPr>
+        <w:t>tst</w:t>
+      </w:r>
+      <w:r>
+        <w:rPr>
+          <w:rFonts w:ascii="Courier New" w:hAnsi="Courier New" w:cs="Courier New"/>
+          <w:color w:val="000000"/>
+          <w:lang w:val="en-US"/>
+        </w:rPr>
+        <w:t>art</w:t>
+      </w:r>
+      <w:proofErr w:type="spellEnd"/>
       <w:r>
         <w:rPr>
           <w:rFonts w:ascii="Courier New" w:hAnsi="Courier New" w:cs="Courier New"/>
@@ -1185,18 +1272,51 @@
           <w:lang w:val="en-US"/>
         </w:rPr>
         <w:tab/>
-        <w:t xml:space="preserve">number of segments per section or ‘dlambda’ for </w:t>
-      </w:r>
-      <w:bookmarkStart w:id="1" w:name="OLE_LINK10"/>
-      <w:bookmarkStart w:id="2" w:name="OLE_LINK11"/>
-      <w:r>
-        <w:rPr>
-          <w:rFonts w:ascii="Courier New" w:hAnsi="Courier New" w:cs="Courier New"/>
-          <w:color w:val="000000"/>
-          <w:lang w:val="en-US"/>
-        </w:rPr>
-        <w:t>using the dlambda rule</w:t>
-      </w:r>
+      </w:r>
+      <w:r>
+        <w:rPr>
+          <w:rFonts w:ascii="Courier New" w:hAnsi="Courier New" w:cs="Courier New"/>
+          <w:color w:val="000000"/>
+          <w:lang w:val="en-US"/>
+        </w:rPr>
+        <w:t>Starting time of simulation</w:t>
+      </w:r>
+      <w:r>
+        <w:rPr>
+          <w:rFonts w:ascii="Courier New" w:hAnsi="Courier New" w:cs="Courier New"/>
+          <w:color w:val="000000"/>
+          <w:lang w:val="en-US"/>
+        </w:rPr>
+        <w:t xml:space="preserve"> in </w:t>
+      </w:r>
+      <w:proofErr w:type="spellStart"/>
+      <w:r>
+        <w:rPr>
+          <w:rFonts w:ascii="Courier New" w:hAnsi="Courier New" w:cs="Courier New"/>
+          <w:color w:val="000000"/>
+          <w:lang w:val="en-US"/>
+        </w:rPr>
+        <w:t>ms</w:t>
+      </w:r>
+      <w:proofErr w:type="spellEnd"/>
+      <w:r>
+        <w:rPr>
+          <w:rFonts w:ascii="Courier New" w:hAnsi="Courier New" w:cs="Courier New"/>
+          <w:color w:val="000000"/>
+          <w:lang w:val="en-US"/>
+        </w:rPr>
+        <w:t xml:space="preserve">, also starting time for recording vectors </w:t>
+      </w:r>
+      <w:proofErr w:type="spellStart"/>
+      <w:r>
+        <w:rPr>
+          <w:rFonts w:ascii="Courier New" w:hAnsi="Courier New" w:cs="Courier New"/>
+          <w:color w:val="000000"/>
+          <w:lang w:val="en-US"/>
+        </w:rPr>
+        <w:t>etc</w:t>
+      </w:r>
+      <w:proofErr w:type="spellEnd"/>
     </w:p>
     <w:p>
       <w:pPr>
@@ -1204,28 +1324,32 @@
         <w:autoSpaceDN w:val="0"/>
         <w:adjustRightInd w:val="0"/>
         <w:spacing w:after="0" w:line="360" w:lineRule="auto"/>
-        <w:ind w:left="2124" w:hanging="2124"/>
-        <w:rPr>
-          <w:rFonts w:ascii="Courier New" w:hAnsi="Courier New" w:cs="Courier New"/>
-          <w:lang w:val="en-US"/>
-        </w:rPr>
-      </w:pPr>
-      <w:r>
-        <w:rPr>
-          <w:rFonts w:ascii="Courier New" w:hAnsi="Courier New" w:cs="Courier New"/>
-          <w:color w:val="000000"/>
-          <w:lang w:val="en-US"/>
-        </w:rPr>
-        <w:t>.tst</w:t>
-      </w:r>
-      <w:r>
-        <w:rPr>
-          <w:rFonts w:ascii="Courier New" w:hAnsi="Courier New" w:cs="Courier New"/>
-          <w:color w:val="000000"/>
-          <w:lang w:val="en-US"/>
-        </w:rPr>
-        <w:t>art</w:t>
-      </w:r>
+        <w:rPr>
+          <w:rFonts w:ascii="Courier New" w:hAnsi="Courier New" w:cs="Courier New"/>
+          <w:lang w:val="en-US"/>
+        </w:rPr>
+      </w:pPr>
+      <w:bookmarkStart w:id="2" w:name="OLE_LINK12"/>
+      <w:bookmarkStart w:id="3" w:name="OLE_LINK13"/>
+      <w:bookmarkStart w:id="4" w:name="OLE_LINK14"/>
+      <w:r>
+        <w:rPr>
+          <w:rFonts w:ascii="Courier New" w:hAnsi="Courier New" w:cs="Courier New"/>
+          <w:color w:val="000000"/>
+          <w:lang w:val="en-US"/>
+        </w:rPr>
+        <w:t>.</w:t>
+      </w:r>
+      <w:proofErr w:type="spellStart"/>
+      <w:r>
+        <w:rPr>
+          <w:rFonts w:ascii="Courier New" w:hAnsi="Courier New" w:cs="Courier New"/>
+          <w:color w:val="000000"/>
+          <w:lang w:val="en-US"/>
+        </w:rPr>
+        <w:t>tstop</w:t>
+      </w:r>
+      <w:proofErr w:type="spellEnd"/>
       <w:r>
         <w:rPr>
           <w:rFonts w:ascii="Courier New" w:hAnsi="Courier New" w:cs="Courier New"/>
@@ -1240,25 +1364,40 @@
           <w:color w:val="000000"/>
           <w:lang w:val="en-US"/>
         </w:rPr>
-        <w:t>Starting time of simulation</w:t>
-      </w:r>
-      <w:r>
-        <w:rPr>
-          <w:rFonts w:ascii="Courier New" w:hAnsi="Courier New" w:cs="Courier New"/>
-          <w:color w:val="000000"/>
-          <w:lang w:val="en-US"/>
-        </w:rPr>
-        <w:t xml:space="preserve"> in ms</w:t>
-      </w:r>
-      <w:r>
-        <w:rPr>
-          <w:rFonts w:ascii="Courier New" w:hAnsi="Courier New" w:cs="Courier New"/>
-          <w:color w:val="000000"/>
-          <w:lang w:val="en-US"/>
-        </w:rPr>
-        <w:t>, also starting time for recording vectors etc</w:t>
-      </w:r>
-    </w:p>
+        <w:tab/>
+      </w:r>
+      <w:r>
+        <w:rPr>
+          <w:rFonts w:ascii="Courier New" w:hAnsi="Courier New" w:cs="Courier New"/>
+          <w:color w:val="000000"/>
+          <w:lang w:val="en-US"/>
+        </w:rPr>
+        <w:t>End time point of</w:t>
+      </w:r>
+      <w:r>
+        <w:rPr>
+          <w:rFonts w:ascii="Courier New" w:hAnsi="Courier New" w:cs="Courier New"/>
+          <w:color w:val="000000"/>
+          <w:lang w:val="en-US"/>
+        </w:rPr>
+        <w:t xml:space="preserve"> simulation in </w:t>
+      </w:r>
+      <w:proofErr w:type="spellStart"/>
+      <w:r>
+        <w:rPr>
+          <w:rFonts w:ascii="Courier New" w:hAnsi="Courier New" w:cs="Courier New"/>
+          <w:color w:val="000000"/>
+          <w:lang w:val="en-US"/>
+        </w:rPr>
+        <w:t>ms</w:t>
+      </w:r>
+      <w:proofErr w:type="spellEnd"/>
+    </w:p>
+    <w:bookmarkEnd w:id="0"/>
+    <w:bookmarkEnd w:id="1"/>
+    <w:bookmarkEnd w:id="2"/>
+    <w:bookmarkEnd w:id="3"/>
+    <w:bookmarkEnd w:id="4"/>
     <w:p>
       <w:pPr>
         <w:autoSpaceDE w:val="0"/>
@@ -1270,74 +1409,24 @@
           <w:lang w:val="en-US"/>
         </w:rPr>
       </w:pPr>
-      <w:bookmarkStart w:id="3" w:name="OLE_LINK12"/>
-      <w:bookmarkStart w:id="4" w:name="OLE_LINK13"/>
-      <w:bookmarkStart w:id="5" w:name="OLE_LINK14"/>
-      <w:r>
-        <w:rPr>
-          <w:rFonts w:ascii="Courier New" w:hAnsi="Courier New" w:cs="Courier New"/>
-          <w:color w:val="000000"/>
-          <w:lang w:val="en-US"/>
-        </w:rPr>
-        <w:t>.tstop</w:t>
-      </w:r>
-      <w:r>
-        <w:rPr>
-          <w:rFonts w:ascii="Courier New" w:hAnsi="Courier New" w:cs="Courier New"/>
-          <w:color w:val="000000"/>
-          <w:lang w:val="en-US"/>
-        </w:rPr>
-        <w:tab/>
-      </w:r>
-      <w:r>
-        <w:rPr>
-          <w:rFonts w:ascii="Courier New" w:hAnsi="Courier New" w:cs="Courier New"/>
-          <w:color w:val="000000"/>
-          <w:lang w:val="en-US"/>
-        </w:rPr>
-        <w:tab/>
-      </w:r>
-      <w:r>
-        <w:rPr>
-          <w:rFonts w:ascii="Courier New" w:hAnsi="Courier New" w:cs="Courier New"/>
-          <w:color w:val="000000"/>
-          <w:lang w:val="en-US"/>
-        </w:rPr>
-        <w:t>End time point of</w:t>
-      </w:r>
-      <w:r>
-        <w:rPr>
-          <w:rFonts w:ascii="Courier New" w:hAnsi="Courier New" w:cs="Courier New"/>
-          <w:color w:val="000000"/>
-          <w:lang w:val="en-US"/>
-        </w:rPr>
-        <w:t xml:space="preserve"> simulation in ms</w:t>
-      </w:r>
-    </w:p>
-    <w:bookmarkEnd w:id="1"/>
-    <w:bookmarkEnd w:id="2"/>
-    <w:bookmarkEnd w:id="3"/>
-    <w:bookmarkEnd w:id="4"/>
-    <w:bookmarkEnd w:id="5"/>
-    <w:p>
-      <w:pPr>
-        <w:autoSpaceDE w:val="0"/>
-        <w:autoSpaceDN w:val="0"/>
-        <w:adjustRightInd w:val="0"/>
-        <w:spacing w:after="0" w:line="360" w:lineRule="auto"/>
-        <w:rPr>
-          <w:rFonts w:ascii="Courier New" w:hAnsi="Courier New" w:cs="Courier New"/>
-          <w:lang w:val="en-US"/>
-        </w:rPr>
-      </w:pPr>
-      <w:r>
-        <w:rPr>
-          <w:rFonts w:ascii="Courier New" w:hAnsi="Courier New" w:cs="Courier New"/>
-          <w:color w:val="000000"/>
-          <w:lang w:val="en-US"/>
-        </w:rPr>
-        <w:t>.v_init</w:t>
-      </w:r>
+      <w:r>
+        <w:rPr>
+          <w:rFonts w:ascii="Courier New" w:hAnsi="Courier New" w:cs="Courier New"/>
+          <w:color w:val="000000"/>
+          <w:lang w:val="en-US"/>
+        </w:rPr>
+        <w:t>.</w:t>
+      </w:r>
+      <w:proofErr w:type="spellStart"/>
+      <w:r>
+        <w:rPr>
+          <w:rFonts w:ascii="Courier New" w:hAnsi="Courier New" w:cs="Courier New"/>
+          <w:color w:val="000000"/>
+          <w:lang w:val="en-US"/>
+        </w:rPr>
+        <w:t>v_init</w:t>
+      </w:r>
+      <w:proofErr w:type="spellEnd"/>
       <w:r>
         <w:rPr>
           <w:rFonts w:ascii="Courier New" w:hAnsi="Courier New" w:cs="Courier New"/>
@@ -1370,7 +1459,23 @@
           <w:rFonts w:ascii="Courier New" w:hAnsi="Courier New" w:cs="Courier New"/>
           <w:lang w:val="en-US"/>
         </w:rPr>
-        <w:t xml:space="preserve">.prerun </w:t>
+        <w:t>.</w:t>
+      </w:r>
+      <w:proofErr w:type="spellStart"/>
+      <w:r>
+        <w:rPr>
+          <w:rFonts w:ascii="Courier New" w:hAnsi="Courier New" w:cs="Courier New"/>
+          <w:lang w:val="en-US"/>
+        </w:rPr>
+        <w:t>prerun</w:t>
+      </w:r>
+      <w:proofErr w:type="spellEnd"/>
+      <w:r>
+        <w:rPr>
+          <w:rFonts w:ascii="Courier New" w:hAnsi="Courier New" w:cs="Courier New"/>
+          <w:lang w:val="en-US"/>
+        </w:rPr>
+        <w:t xml:space="preserve"> </w:t>
       </w:r>
       <w:r>
         <w:rPr>
@@ -1378,14 +1483,54 @@
           <w:lang w:val="en-US"/>
         </w:rPr>
         <w:tab/>
-        <w:t>preruntime in ms</w:t>
-      </w:r>
-      <w:r>
-        <w:rPr>
-          <w:rFonts w:ascii="Courier New" w:hAnsi="Courier New" w:cs="Courier New"/>
-          <w:lang w:val="en-US"/>
-        </w:rPr>
-        <w:t xml:space="preserve"> to let system settle (afterwards, t is set to tstart)</w:t>
+      </w:r>
+      <w:proofErr w:type="spellStart"/>
+      <w:r>
+        <w:rPr>
+          <w:rFonts w:ascii="Courier New" w:hAnsi="Courier New" w:cs="Courier New"/>
+          <w:lang w:val="en-US"/>
+        </w:rPr>
+        <w:t>preruntime</w:t>
+      </w:r>
+      <w:proofErr w:type="spellEnd"/>
+      <w:r>
+        <w:rPr>
+          <w:rFonts w:ascii="Courier New" w:hAnsi="Courier New" w:cs="Courier New"/>
+          <w:lang w:val="en-US"/>
+        </w:rPr>
+        <w:t xml:space="preserve"> in </w:t>
+      </w:r>
+      <w:proofErr w:type="spellStart"/>
+      <w:r>
+        <w:rPr>
+          <w:rFonts w:ascii="Courier New" w:hAnsi="Courier New" w:cs="Courier New"/>
+          <w:lang w:val="en-US"/>
+        </w:rPr>
+        <w:t>ms</w:t>
+      </w:r>
+      <w:proofErr w:type="spellEnd"/>
+      <w:r>
+        <w:rPr>
+          <w:rFonts w:ascii="Courier New" w:hAnsi="Courier New" w:cs="Courier New"/>
+          <w:lang w:val="en-US"/>
+        </w:rPr>
+        <w:t xml:space="preserve"> to let system settle (afterwards, t is set to </w:t>
+      </w:r>
+      <w:proofErr w:type="spellStart"/>
+      <w:r>
+        <w:rPr>
+          <w:rFonts w:ascii="Courier New" w:hAnsi="Courier New" w:cs="Courier New"/>
+          <w:lang w:val="en-US"/>
+        </w:rPr>
+        <w:t>tstart</w:t>
+      </w:r>
+      <w:proofErr w:type="spellEnd"/>
+      <w:r>
+        <w:rPr>
+          <w:rFonts w:ascii="Courier New" w:hAnsi="Courier New" w:cs="Courier New"/>
+          <w:lang w:val="en-US"/>
+        </w:rPr>
+        <w:t>)</w:t>
       </w:r>
     </w:p>
     <w:p>
@@ -1402,8 +1547,17 @@
           <w:rFonts w:ascii="Courier New" w:hAnsi="Courier New" w:cs="Courier New"/>
           <w:lang w:val="en-US"/>
         </w:rPr>
-        <w:t>.skiprun</w:t>
-      </w:r>
+        <w:t>.</w:t>
+      </w:r>
+      <w:proofErr w:type="spellStart"/>
+      <w:r>
+        <w:rPr>
+          <w:rFonts w:ascii="Courier New" w:hAnsi="Courier New" w:cs="Courier New"/>
+          <w:lang w:val="en-US"/>
+        </w:rPr>
+        <w:t>skiprun</w:t>
+      </w:r>
+      <w:proofErr w:type="spellEnd"/>
       <w:r>
         <w:rPr>
           <w:rFonts w:ascii="Courier New" w:hAnsi="Courier New" w:cs="Courier New"/>
@@ -1425,284 +1579,6 @@
           <w:lang w:val="en-US"/>
         </w:rPr>
         <w:t>)</w:t>
-      </w:r>
-    </w:p>
-    <w:p>
-      <w:pPr>
-        <w:rPr>
-          <w:lang w:val="en-US"/>
-        </w:rPr>
-      </w:pPr>
-    </w:p>
-    <w:p>
-      <w:pPr>
-        <w:rPr>
-          <w:b/>
-          <w:lang w:val="en-US"/>
-        </w:rPr>
-      </w:pPr>
-      <w:r>
-        <w:rPr>
-          <w:b/>
-          <w:lang w:val="en-US"/>
-        </w:rPr>
-        <w:t>Params.changed</w:t>
-      </w:r>
-      <w:r>
-        <w:rPr>
-          <w:b/>
-          <w:lang w:val="en-US"/>
-        </w:rPr>
-        <w:t>: W</w:t>
-      </w:r>
-      <w:r>
-        <w:rPr>
-          <w:b/>
-          <w:lang w:val="en-US"/>
-        </w:rPr>
-        <w:t xml:space="preserve">hich </w:t>
-      </w:r>
-      <w:r>
-        <w:rPr>
-          <w:b/>
-          <w:lang w:val="en-US"/>
-        </w:rPr>
-        <w:t>b</w:t>
-      </w:r>
-      <w:r>
-        <w:rPr>
-          <w:b/>
-          <w:lang w:val="en-US"/>
-        </w:rPr>
-        <w:t>oolean let m2n rewrite which hocs</w:t>
-      </w:r>
-      <w:r>
-        <w:rPr>
-          <w:b/>
-          <w:lang w:val="en-US"/>
-        </w:rPr>
-        <w:t>?</w:t>
-      </w:r>
-    </w:p>
-    <w:p>
-      <w:pPr>
-        <w:rPr>
-          <w:lang w:val="en-US"/>
-        </w:rPr>
-      </w:pPr>
-      <w:r>
-        <w:rPr>
-          <w:lang w:val="en-US"/>
-        </w:rPr>
-        <w:t xml:space="preserve">.morph </w:t>
-      </w:r>
-      <w:r>
-        <w:sym w:font="Wingdings" w:char="F0E0"/>
-      </w:r>
-      <w:r>
-        <w:rPr>
-          <w:b/>
-          <w:lang w:val="en-US"/>
-        </w:rPr>
-        <w:t>all hocs</w:t>
-      </w:r>
-    </w:p>
-    <w:p>
-      <w:pPr>
-        <w:rPr>
-          <w:lang w:val="en-US"/>
-        </w:rPr>
-      </w:pPr>
-      <w:r>
-        <w:rPr>
-          <w:lang w:val="en-US"/>
-        </w:rPr>
-        <w:t xml:space="preserve">.stim </w:t>
-      </w:r>
-      <w:r>
-        <w:sym w:font="Wingdings" w:char="F0E0"/>
-      </w:r>
-      <w:r>
-        <w:rPr>
-          <w:lang w:val="en-US"/>
-        </w:rPr>
-        <w:t xml:space="preserve"> init_stim.hoc</w:t>
-      </w:r>
-    </w:p>
-    <w:p>
-      <w:pPr>
-        <w:rPr>
-          <w:lang w:val="en-US"/>
-        </w:rPr>
-      </w:pPr>
-      <w:r>
-        <w:rPr>
-          <w:lang w:val="en-US"/>
-        </w:rPr>
-        <w:t xml:space="preserve">.basic </w:t>
-      </w:r>
-      <w:r>
-        <w:rPr>
-          <w:lang w:val="en-US"/>
-        </w:rPr>
-        <w:sym w:font="Wingdings" w:char="F0E0"/>
-      </w:r>
-      <w:r>
-        <w:rPr>
-          <w:lang w:val="en-US"/>
-        </w:rPr>
-        <w:t xml:space="preserve"> ”runthis”.hoc</w:t>
-      </w:r>
-    </w:p>
-    <w:p>
-      <w:pPr>
-        <w:rPr>
-          <w:lang w:val="en-US"/>
-        </w:rPr>
-      </w:pPr>
-      <w:r>
-        <w:rPr>
-          <w:lang w:val="en-US"/>
-        </w:rPr>
-        <w:t xml:space="preserve">.lib </w:t>
-      </w:r>
-      <w:r>
-        <w:rPr>
-          <w:lang w:val="en-US"/>
-        </w:rPr>
-        <w:sym w:font="Wingdings" w:char="F0E0"/>
-      </w:r>
-      <w:r>
-        <w:rPr>
-          <w:lang w:val="en-US"/>
-        </w:rPr>
-        <w:t xml:space="preserve"> “runthis”.hoc</w:t>
-      </w:r>
-    </w:p>
-    <w:p>
-      <w:pPr>
-        <w:rPr>
-          <w:lang w:val="en-US"/>
-        </w:rPr>
-      </w:pPr>
-      <w:r>
-        <w:rPr>
-          <w:lang w:val="en-US"/>
-        </w:rPr>
-        <w:t xml:space="preserve">.rec </w:t>
-      </w:r>
-      <w:r>
-        <w:rPr>
-          <w:lang w:val="en-US"/>
-        </w:rPr>
-        <w:sym w:font="Wingdings" w:char="F0E0"/>
-      </w:r>
-      <w:r>
-        <w:rPr>
-          <w:lang w:val="en-US"/>
-        </w:rPr>
-        <w:t xml:space="preserve"> init_rec.hoc &amp; save_rec.hoc</w:t>
-      </w:r>
-    </w:p>
-    <w:p>
-      <w:pPr>
-        <w:rPr>
-          <w:lang w:val="en-US"/>
-        </w:rPr>
-      </w:pPr>
-      <w:r>
-        <w:rPr>
-          <w:lang w:val="en-US"/>
-        </w:rPr>
-        <w:t xml:space="preserve">.play </w:t>
-      </w:r>
-      <w:r>
-        <w:rPr>
-          <w:lang w:val="en-US"/>
-        </w:rPr>
-        <w:sym w:font="Wingdings" w:char="F0E0"/>
-      </w:r>
-      <w:r>
-        <w:rPr>
-          <w:lang w:val="en-US"/>
-        </w:rPr>
-        <w:t xml:space="preserve"> init_play.hoc</w:t>
-      </w:r>
-    </w:p>
-    <w:p>
-      <w:pPr>
-        <w:rPr>
-          <w:lang w:val="en-US"/>
-        </w:rPr>
-      </w:pPr>
-      <w:r>
-        <w:rPr>
-          <w:lang w:val="en-US"/>
-        </w:rPr>
-        <w:lastRenderedPageBreak/>
-        <w:t xml:space="preserve">.connect </w:t>
-      </w:r>
-      <w:r>
-        <w:rPr>
-          <w:lang w:val="en-US"/>
-        </w:rPr>
-        <w:sym w:font="Wingdings" w:char="F0E0"/>
-      </w:r>
-      <w:r>
-        <w:rPr>
-          <w:lang w:val="en-US"/>
-        </w:rPr>
-        <w:t xml:space="preserve"> init_network.hoc</w:t>
-      </w:r>
-    </w:p>
-    <w:p>
-      <w:pPr>
-        <w:rPr>
-          <w:lang w:val="en-US"/>
-        </w:rPr>
-      </w:pPr>
-      <w:r>
-        <w:rPr>
-          <w:lang w:val="en-US"/>
-        </w:rPr>
-        <w:t xml:space="preserve">.pp </w:t>
-      </w:r>
-      <w:r>
-        <w:rPr>
-          <w:lang w:val="en-US"/>
-        </w:rPr>
-        <w:sym w:font="Wingdings" w:char="F0E0"/>
-      </w:r>
-      <w:r>
-        <w:rPr>
-          <w:lang w:val="en-US"/>
-        </w:rPr>
-        <w:t xml:space="preserve"> init_pp.hoc</w:t>
-      </w:r>
-    </w:p>
-    <w:p>
-      <w:pPr>
-        <w:rPr>
-          <w:lang w:val="en-US"/>
-        </w:rPr>
-      </w:pPr>
-      <w:r>
-        <w:rPr>
-          <w:lang w:val="en-US"/>
-        </w:rPr>
-        <w:t xml:space="preserve">.mech </w:t>
-      </w:r>
-      <w:r>
-        <w:rPr>
-          <w:lang w:val="en-US"/>
-        </w:rPr>
-        <w:sym w:font="Wingdings" w:char="F0E0"/>
-      </w:r>
-      <w:r>
-        <w:rPr>
-          <w:lang w:val="en-US"/>
-        </w:rPr>
-        <w:t xml:space="preserve"> init_mech.hoc</w:t>
       </w:r>
     </w:p>
     <w:p>
@@ -1730,8 +1606,8 @@
           <w:lang w:val="en-US"/>
         </w:rPr>
       </w:pPr>
-      <w:bookmarkStart w:id="6" w:name="OLE_LINK15"/>
-      <w:bookmarkStart w:id="7" w:name="OLE_LINK16"/>
+      <w:bookmarkStart w:id="5" w:name="OLE_LINK15"/>
+      <w:bookmarkStart w:id="6" w:name="OLE_LINK16"/>
       <w:r>
         <w:rPr>
           <w:rFonts w:ascii="Courier New" w:hAnsi="Courier New" w:cs="Courier New"/>
@@ -1741,9 +1617,11 @@
           <w:u w:val="single"/>
           <w:lang w:val="en-US"/>
         </w:rPr>
-        <w:t>n</w:t>
-      </w:r>
-      <w:r>
+        <w:br w:type="page"/>
+      </w:r>
+    </w:p>
+    <w:p>
+      <w:pPr>
         <w:rPr>
           <w:rFonts w:ascii="Courier New" w:hAnsi="Courier New" w:cs="Courier New"/>
           <w:b/>
@@ -1752,8 +1630,32 @@
           <w:u w:val="single"/>
           <w:lang w:val="en-US"/>
         </w:rPr>
+      </w:pPr>
+      <w:proofErr w:type="gramStart"/>
+      <w:r>
+        <w:rPr>
+          <w:rFonts w:ascii="Courier New" w:hAnsi="Courier New" w:cs="Courier New"/>
+          <w:b/>
+          <w:sz w:val="28"/>
+          <w:szCs w:val="28"/>
+          <w:u w:val="single"/>
+          <w:lang w:val="en-US"/>
+        </w:rPr>
+        <w:lastRenderedPageBreak/>
+        <w:t>n</w:t>
+      </w:r>
+      <w:r>
+        <w:rPr>
+          <w:rFonts w:ascii="Courier New" w:hAnsi="Courier New" w:cs="Courier New"/>
+          <w:b/>
+          <w:sz w:val="28"/>
+          <w:szCs w:val="28"/>
+          <w:u w:val="single"/>
+          <w:lang w:val="en-US"/>
+        </w:rPr>
         <w:t>euron</w:t>
       </w:r>
+      <w:proofErr w:type="gramEnd"/>
     </w:p>
     <w:p>
       <w:pPr>
@@ -1771,7 +1673,67 @@
           <w:szCs w:val="24"/>
           <w:lang w:val="en-US"/>
         </w:rPr>
-        <w:t>The neuron variable is a struct which contains the parameter set for the simulation (biophys model, stimulations, recordings, etc). It can have length 1 or length x (in the latter, x simulations are run in parallel [on different cores] each with a different parameter set</w:t>
+        <w:t xml:space="preserve">The neuron variable is a </w:t>
+      </w:r>
+      <w:proofErr w:type="spellStart"/>
+      <w:r>
+        <w:rPr>
+          <w:rFonts w:ascii="Courier New" w:hAnsi="Courier New" w:cs="Courier New"/>
+          <w:sz w:val="24"/>
+          <w:szCs w:val="24"/>
+          <w:lang w:val="en-US"/>
+        </w:rPr>
+        <w:t>struct</w:t>
+      </w:r>
+      <w:proofErr w:type="spellEnd"/>
+      <w:r>
+        <w:rPr>
+          <w:rFonts w:ascii="Courier New" w:hAnsi="Courier New" w:cs="Courier New"/>
+          <w:sz w:val="24"/>
+          <w:szCs w:val="24"/>
+          <w:lang w:val="en-US"/>
+        </w:rPr>
+        <w:t xml:space="preserve"> which contains the parameter set for the simulation (</w:t>
+      </w:r>
+      <w:proofErr w:type="spellStart"/>
+      <w:r>
+        <w:rPr>
+          <w:rFonts w:ascii="Courier New" w:hAnsi="Courier New" w:cs="Courier New"/>
+          <w:sz w:val="24"/>
+          <w:szCs w:val="24"/>
+          <w:lang w:val="en-US"/>
+        </w:rPr>
+        <w:t>biophys</w:t>
+      </w:r>
+      <w:proofErr w:type="spellEnd"/>
+      <w:r>
+        <w:rPr>
+          <w:rFonts w:ascii="Courier New" w:hAnsi="Courier New" w:cs="Courier New"/>
+          <w:sz w:val="24"/>
+          <w:szCs w:val="24"/>
+          <w:lang w:val="en-US"/>
+        </w:rPr>
+        <w:t xml:space="preserve"> model, stimulations, recordings, </w:t>
+      </w:r>
+      <w:proofErr w:type="spellStart"/>
+      <w:r>
+        <w:rPr>
+          <w:rFonts w:ascii="Courier New" w:hAnsi="Courier New" w:cs="Courier New"/>
+          <w:sz w:val="24"/>
+          <w:szCs w:val="24"/>
+          <w:lang w:val="en-US"/>
+        </w:rPr>
+        <w:t>etc</w:t>
+      </w:r>
+      <w:proofErr w:type="spellEnd"/>
+      <w:r>
+        <w:rPr>
+          <w:rFonts w:ascii="Courier New" w:hAnsi="Courier New" w:cs="Courier New"/>
+          <w:sz w:val="24"/>
+          <w:szCs w:val="24"/>
+          <w:lang w:val="en-US"/>
+        </w:rPr>
+        <w:t>). It can have length 1 or length x (in the latter, x simulations are run in parallel [on different cores] each with a different parameter set</w:t>
       </w:r>
       <w:r>
         <w:rPr>
@@ -1802,8 +1764,8 @@
         <w:t>)</w:t>
       </w:r>
     </w:p>
+    <w:bookmarkEnd w:id="5"/>
     <w:bookmarkEnd w:id="6"/>
-    <w:bookmarkEnd w:id="7"/>
     <w:p>
       <w:pPr>
         <w:spacing w:line="360" w:lineRule="auto"/>
@@ -1817,8 +1779,17 @@
           <w:rFonts w:ascii="Courier New" w:hAnsi="Courier New" w:cs="Courier New"/>
           <w:lang w:val="en-US"/>
         </w:rPr>
-        <w:t>.mech</w:t>
-      </w:r>
+        <w:t>.</w:t>
+      </w:r>
+      <w:proofErr w:type="spellStart"/>
+      <w:r>
+        <w:rPr>
+          <w:rFonts w:ascii="Courier New" w:hAnsi="Courier New" w:cs="Courier New"/>
+          <w:lang w:val="en-US"/>
+        </w:rPr>
+        <w:t>mech</w:t>
+      </w:r>
+      <w:proofErr w:type="spellEnd"/>
       <w:r>
         <w:rPr>
           <w:rFonts w:ascii="Courier New" w:hAnsi="Courier New" w:cs="Courier New"/>
@@ -1838,7 +1809,23 @@
           <w:rFonts w:cs="Courier New"/>
           <w:lang w:val="en-US"/>
         </w:rPr>
-        <w:t>each cell has a struct containing</w:t>
+        <w:t xml:space="preserve">each cell has a </w:t>
+      </w:r>
+      <w:proofErr w:type="spellStart"/>
+      <w:r>
+        <w:rPr>
+          <w:rFonts w:cs="Courier New"/>
+          <w:lang w:val="en-US"/>
+        </w:rPr>
+        <w:t>struct</w:t>
+      </w:r>
+      <w:proofErr w:type="spellEnd"/>
+      <w:r>
+        <w:rPr>
+          <w:rFonts w:cs="Courier New"/>
+          <w:lang w:val="en-US"/>
+        </w:rPr>
+        <w:t xml:space="preserve"> containing</w:t>
       </w:r>
     </w:p>
     <w:p>
@@ -1923,8 +1910,17 @@
           <w:rFonts w:cs="Courier New"/>
           <w:lang w:val="en-US"/>
         </w:rPr>
-        <w:t>A struct</w:t>
-      </w:r>
+        <w:t xml:space="preserve">A </w:t>
+      </w:r>
+      <w:proofErr w:type="spellStart"/>
+      <w:r>
+        <w:rPr>
+          <w:rFonts w:cs="Courier New"/>
+          <w:lang w:val="en-US"/>
+        </w:rPr>
+        <w:t>struct</w:t>
+      </w:r>
+      <w:proofErr w:type="spellEnd"/>
       <w:r>
         <w:rPr>
           <w:rFonts w:cs="Courier New"/>
@@ -1953,6 +1949,7 @@
         </w:rPr>
         <w:t>“.</w:t>
       </w:r>
+      <w:proofErr w:type="spellStart"/>
       <w:r>
         <w:rPr>
           <w:rFonts w:cs="Courier New"/>
@@ -1960,6 +1957,7 @@
         </w:rPr>
         <w:t>gnabar</w:t>
       </w:r>
+      <w:proofErr w:type="spellEnd"/>
       <w:r>
         <w:rPr>
           <w:rFonts w:cs="Courier New"/>
@@ -2008,6 +2006,8 @@
           <w:lang w:val="en-US"/>
         </w:rPr>
       </w:pPr>
+      <w:proofErr w:type="spellStart"/>
+      <w:proofErr w:type="gramStart"/>
       <w:r>
         <w:rPr>
           <w:rFonts w:ascii="Courier New" w:hAnsi="Courier New" w:cs="Courier New"/>
@@ -2015,12 +2015,21 @@
         </w:rPr>
         <w:t>neuron.mech</w:t>
       </w:r>
-      <w:r>
-        <w:rPr>
-          <w:rFonts w:ascii="Courier New" w:hAnsi="Courier New" w:cs="Courier New"/>
-          <w:lang w:val="en-US"/>
-        </w:rPr>
-        <w:t>{t}.regname.mechname</w:t>
+      <w:proofErr w:type="spellEnd"/>
+      <w:r>
+        <w:rPr>
+          <w:rFonts w:ascii="Courier New" w:hAnsi="Courier New" w:cs="Courier New"/>
+          <w:lang w:val="en-US"/>
+        </w:rPr>
+        <w:t>{</w:t>
+      </w:r>
+      <w:proofErr w:type="gramEnd"/>
+      <w:r>
+        <w:rPr>
+          <w:rFonts w:ascii="Courier New" w:hAnsi="Courier New" w:cs="Courier New"/>
+          <w:lang w:val="en-US"/>
+        </w:rPr>
+        <w:t>t}.regname.mechname</w:t>
       </w:r>
       <w:r>
         <w:rPr>
@@ -2053,6 +2062,8 @@
           <w:lang w:val="en-US"/>
         </w:rPr>
       </w:pPr>
+      <w:proofErr w:type="spellStart"/>
+      <w:proofErr w:type="gramStart"/>
       <w:r>
         <w:rPr>
           <w:rFonts w:ascii="Courier New" w:hAnsi="Courier New" w:cs="Courier New"/>
@@ -2060,12 +2071,21 @@
         </w:rPr>
         <w:t>neuron.mech</w:t>
       </w:r>
-      <w:r>
-        <w:rPr>
-          <w:rFonts w:ascii="Courier New" w:hAnsi="Courier New" w:cs="Courier New"/>
-          <w:lang w:val="en-US"/>
-        </w:rPr>
-        <w:t>{t}.regname.mechname</w:t>
+      <w:proofErr w:type="spellEnd"/>
+      <w:r>
+        <w:rPr>
+          <w:rFonts w:ascii="Courier New" w:hAnsi="Courier New" w:cs="Courier New"/>
+          <w:lang w:val="en-US"/>
+        </w:rPr>
+        <w:t>{</w:t>
+      </w:r>
+      <w:proofErr w:type="gramEnd"/>
+      <w:r>
+        <w:rPr>
+          <w:rFonts w:ascii="Courier New" w:hAnsi="Courier New" w:cs="Courier New"/>
+          <w:lang w:val="en-US"/>
+        </w:rPr>
+        <w:t>t}.regname.mechname</w:t>
       </w:r>
       <w:r>
         <w:rPr>
@@ -2098,12 +2118,21 @@
           <w:lang w:val="en-US"/>
         </w:rPr>
       </w:pPr>
-      <w:r>
-        <w:rPr>
-          <w:rFonts w:cs="Courier New"/>
-          <w:lang w:val="en-US"/>
-        </w:rPr>
-        <w:t>or like:</w:t>
+      <w:proofErr w:type="gramStart"/>
+      <w:r>
+        <w:rPr>
+          <w:rFonts w:cs="Courier New"/>
+          <w:lang w:val="en-US"/>
+        </w:rPr>
+        <w:t>or</w:t>
+      </w:r>
+      <w:proofErr w:type="gramEnd"/>
+      <w:r>
+        <w:rPr>
+          <w:rFonts w:cs="Courier New"/>
+          <w:lang w:val="en-US"/>
+        </w:rPr>
+        <w:t xml:space="preserve"> like:</w:t>
       </w:r>
     </w:p>
     <w:p>
@@ -2115,12 +2144,38 @@
           <w:lang w:val="en-US"/>
         </w:rPr>
       </w:pPr>
-      <w:r>
-        <w:rPr>
-          <w:rFonts w:ascii="Courier New" w:hAnsi="Courier New" w:cs="Courier New"/>
-          <w:lang w:val="en-US"/>
-        </w:rPr>
-        <w:t>neuron.mech{t}.regname</w:t>
+      <w:proofErr w:type="spellStart"/>
+      <w:proofErr w:type="gramStart"/>
+      <w:r>
+        <w:rPr>
+          <w:rFonts w:ascii="Courier New" w:hAnsi="Courier New" w:cs="Courier New"/>
+          <w:lang w:val="en-US"/>
+        </w:rPr>
+        <w:t>neuron.mech</w:t>
+      </w:r>
+      <w:proofErr w:type="spellEnd"/>
+      <w:r>
+        <w:rPr>
+          <w:rFonts w:ascii="Courier New" w:hAnsi="Courier New" w:cs="Courier New"/>
+          <w:lang w:val="en-US"/>
+        </w:rPr>
+        <w:t>{</w:t>
+      </w:r>
+      <w:proofErr w:type="gramEnd"/>
+      <w:r>
+        <w:rPr>
+          <w:rFonts w:ascii="Courier New" w:hAnsi="Courier New" w:cs="Courier New"/>
+          <w:lang w:val="en-US"/>
+        </w:rPr>
+        <w:t>t}.</w:t>
+      </w:r>
+      <w:proofErr w:type="spellStart"/>
+      <w:r>
+        <w:rPr>
+          <w:rFonts w:ascii="Courier New" w:hAnsi="Courier New" w:cs="Courier New"/>
+          <w:lang w:val="en-US"/>
+        </w:rPr>
+        <w:t>regname</w:t>
       </w:r>
       <w:r>
         <w:rPr>
@@ -2129,12 +2184,29 @@
         </w:rPr>
         <w:t>.mechname</w:t>
       </w:r>
-      <w:r>
-        <w:rPr>
-          <w:rFonts w:ascii="Courier New" w:hAnsi="Courier New" w:cs="Courier New"/>
-          <w:lang w:val="en-US"/>
-        </w:rPr>
-        <w:t xml:space="preserve"> = struct(‘parname1’,value1,’parname2’,value2)</w:t>
+      <w:proofErr w:type="spellEnd"/>
+      <w:r>
+        <w:rPr>
+          <w:rFonts w:ascii="Courier New" w:hAnsi="Courier New" w:cs="Courier New"/>
+          <w:lang w:val="en-US"/>
+        </w:rPr>
+        <w:t xml:space="preserve"> = </w:t>
+      </w:r>
+      <w:proofErr w:type="spellStart"/>
+      <w:r>
+        <w:rPr>
+          <w:rFonts w:ascii="Courier New" w:hAnsi="Courier New" w:cs="Courier New"/>
+          <w:lang w:val="en-US"/>
+        </w:rPr>
+        <w:t>struct</w:t>
+      </w:r>
+      <w:proofErr w:type="spellEnd"/>
+      <w:r>
+        <w:rPr>
+          <w:rFonts w:ascii="Courier New" w:hAnsi="Courier New" w:cs="Courier New"/>
+          <w:lang w:val="en-US"/>
+        </w:rPr>
+        <w:t>(‘parname1’,value1,’parname2’,value2)</w:t>
       </w:r>
     </w:p>
     <w:p>
@@ -2175,7 +2247,48 @@
           <w:rFonts w:cs="Courier New"/>
           <w:lang w:val="en-US"/>
         </w:rPr>
-        <w:t>If a mechanism should be introduced to all sections/regions, use “all” as regname (e.g. “neuron.mech{t}.</w:t>
+        <w:t xml:space="preserve">If a mechanism should be introduced to all sections/regions, use “all” as </w:t>
+      </w:r>
+      <w:proofErr w:type="spellStart"/>
+      <w:r>
+        <w:rPr>
+          <w:rFonts w:cs="Courier New"/>
+          <w:lang w:val="en-US"/>
+        </w:rPr>
+        <w:t>regname</w:t>
+      </w:r>
+      <w:proofErr w:type="spellEnd"/>
+      <w:r>
+        <w:rPr>
+          <w:rFonts w:cs="Courier New"/>
+          <w:lang w:val="en-US"/>
+        </w:rPr>
+        <w:t xml:space="preserve"> (e.g. “</w:t>
+      </w:r>
+      <w:proofErr w:type="spellStart"/>
+      <w:proofErr w:type="gramStart"/>
+      <w:r>
+        <w:rPr>
+          <w:rFonts w:cs="Courier New"/>
+          <w:lang w:val="en-US"/>
+        </w:rPr>
+        <w:t>neuron.mech</w:t>
+      </w:r>
+      <w:proofErr w:type="spellEnd"/>
+      <w:r>
+        <w:rPr>
+          <w:rFonts w:cs="Courier New"/>
+          <w:lang w:val="en-US"/>
+        </w:rPr>
+        <w:t>{</w:t>
+      </w:r>
+      <w:proofErr w:type="gramEnd"/>
+      <w:r>
+        <w:rPr>
+          <w:rFonts w:cs="Courier New"/>
+          <w:lang w:val="en-US"/>
+        </w:rPr>
+        <w:t>t}.</w:t>
       </w:r>
       <w:r>
         <w:rPr>
@@ -2227,15 +2340,23 @@
           <w:rFonts w:cs="Courier New"/>
           <w:lang w:val="en-US"/>
         </w:rPr>
-        <w:t xml:space="preserve">If you want to modify range variables more detailed than for each region, you can use “range” as regname. The structure then comprises pairs with the name of the range variable as field name and a nx1 vector with the range variables, where n </w:t>
-      </w:r>
-      <w:r>
-        <w:rPr>
-          <w:rFonts w:cs="Courier New"/>
-          <w:lang w:val="en-US"/>
-        </w:rPr>
-        <w:lastRenderedPageBreak/>
-        <w:t>MUST be the number of nodes in the tree</w:t>
+        <w:t xml:space="preserve">If you want to modify range variables more detailed than for each region, you can use “range” as </w:t>
+      </w:r>
+      <w:proofErr w:type="spellStart"/>
+      <w:r>
+        <w:rPr>
+          <w:rFonts w:cs="Courier New"/>
+          <w:lang w:val="en-US"/>
+        </w:rPr>
+        <w:t>regname</w:t>
+      </w:r>
+      <w:proofErr w:type="spellEnd"/>
+      <w:r>
+        <w:rPr>
+          <w:rFonts w:cs="Courier New"/>
+          <w:lang w:val="en-US"/>
+        </w:rPr>
+        <w:t>. The structure then comprises pairs with the name of the range variable as field name and a nx1 vector with the range variables, where n MUST be the number of nodes in the tree</w:t>
       </w:r>
       <w:r>
         <w:rPr>
@@ -2256,7 +2377,23 @@
           <w:rFonts w:cs="Courier New"/>
           <w:lang w:val="en-US"/>
         </w:rPr>
-        <w:t>. If nodes should keep their standard parameter, use NaN at these indices.</w:t>
+        <w:t xml:space="preserve">. If nodes should keep their standard parameter, use </w:t>
+      </w:r>
+      <w:proofErr w:type="spellStart"/>
+      <w:r>
+        <w:rPr>
+          <w:rFonts w:cs="Courier New"/>
+          <w:lang w:val="en-US"/>
+        </w:rPr>
+        <w:t>NaN</w:t>
+      </w:r>
+      <w:proofErr w:type="spellEnd"/>
+      <w:r>
+        <w:rPr>
+          <w:rFonts w:cs="Courier New"/>
+          <w:lang w:val="en-US"/>
+        </w:rPr>
+        <w:t xml:space="preserve"> at these indices.</w:t>
       </w:r>
     </w:p>
     <w:p>
@@ -2285,12 +2422,38 @@
           <w:lang w:val="en-US"/>
         </w:rPr>
       </w:pPr>
-      <w:r>
-        <w:rPr>
-          <w:rFonts w:ascii="Courier New" w:hAnsi="Courier New" w:cs="Courier New"/>
-          <w:lang w:val="en-US"/>
-        </w:rPr>
-        <w:t>neuron.mech{t}.range</w:t>
+      <w:proofErr w:type="spellStart"/>
+      <w:proofErr w:type="gramStart"/>
+      <w:r>
+        <w:rPr>
+          <w:rFonts w:ascii="Courier New" w:hAnsi="Courier New" w:cs="Courier New"/>
+          <w:lang w:val="en-US"/>
+        </w:rPr>
+        <w:t>neuron.mech</w:t>
+      </w:r>
+      <w:proofErr w:type="spellEnd"/>
+      <w:r>
+        <w:rPr>
+          <w:rFonts w:ascii="Courier New" w:hAnsi="Courier New" w:cs="Courier New"/>
+          <w:lang w:val="en-US"/>
+        </w:rPr>
+        <w:t>{</w:t>
+      </w:r>
+      <w:proofErr w:type="gramEnd"/>
+      <w:r>
+        <w:rPr>
+          <w:rFonts w:ascii="Courier New" w:hAnsi="Courier New" w:cs="Courier New"/>
+          <w:lang w:val="en-US"/>
+        </w:rPr>
+        <w:t>t}.</w:t>
+      </w:r>
+      <w:proofErr w:type="spellStart"/>
+      <w:r>
+        <w:rPr>
+          <w:rFonts w:ascii="Courier New" w:hAnsi="Courier New" w:cs="Courier New"/>
+          <w:lang w:val="en-US"/>
+        </w:rPr>
+        <w:t>range</w:t>
       </w:r>
       <w:r>
         <w:rPr>
@@ -2299,12 +2462,45 @@
         </w:rPr>
         <w:t>.mechname</w:t>
       </w:r>
-      <w:r>
-        <w:rPr>
-          <w:rFonts w:ascii="Courier New" w:hAnsi="Courier New" w:cs="Courier New"/>
-          <w:lang w:val="en-US"/>
-        </w:rPr>
-        <w:t xml:space="preserve"> = struct(‘alpha’,avec,’beta’,bvec) </w:t>
+      <w:proofErr w:type="spellEnd"/>
+      <w:r>
+        <w:rPr>
+          <w:rFonts w:ascii="Courier New" w:hAnsi="Courier New" w:cs="Courier New"/>
+          <w:lang w:val="en-US"/>
+        </w:rPr>
+        <w:t xml:space="preserve"> = </w:t>
+      </w:r>
+      <w:proofErr w:type="spellStart"/>
+      <w:r>
+        <w:rPr>
+          <w:rFonts w:ascii="Courier New" w:hAnsi="Courier New" w:cs="Courier New"/>
+          <w:lang w:val="en-US"/>
+        </w:rPr>
+        <w:t>struct</w:t>
+      </w:r>
+      <w:proofErr w:type="spellEnd"/>
+      <w:r>
+        <w:rPr>
+          <w:rFonts w:ascii="Courier New" w:hAnsi="Courier New" w:cs="Courier New"/>
+          <w:lang w:val="en-US"/>
+        </w:rPr>
+        <w:t>(‘alpha’,avec,’beta’,</w:t>
+      </w:r>
+      <w:proofErr w:type="spellStart"/>
+      <w:r>
+        <w:rPr>
+          <w:rFonts w:ascii="Courier New" w:hAnsi="Courier New" w:cs="Courier New"/>
+          <w:lang w:val="en-US"/>
+        </w:rPr>
+        <w:t>bvec</w:t>
+      </w:r>
+      <w:proofErr w:type="spellEnd"/>
+      <w:r>
+        <w:rPr>
+          <w:rFonts w:ascii="Courier New" w:hAnsi="Courier New" w:cs="Courier New"/>
+          <w:lang w:val="en-US"/>
+        </w:rPr>
+        <w:t xml:space="preserve">) </w:t>
       </w:r>
     </w:p>
     <w:p>
@@ -2316,12 +2512,38 @@
           <w:lang w:val="en-US"/>
         </w:rPr>
       </w:pPr>
-      <w:r>
-        <w:rPr>
-          <w:rFonts w:ascii="Courier New" w:hAnsi="Courier New" w:cs="Courier New"/>
-          <w:lang w:val="en-US"/>
-        </w:rPr>
-        <w:t>with avec and bvec of size n</w:t>
+      <w:proofErr w:type="gramStart"/>
+      <w:r>
+        <w:rPr>
+          <w:rFonts w:ascii="Courier New" w:hAnsi="Courier New" w:cs="Courier New"/>
+          <w:lang w:val="en-US"/>
+        </w:rPr>
+        <w:lastRenderedPageBreak/>
+        <w:t>with</w:t>
+      </w:r>
+      <w:proofErr w:type="gramEnd"/>
+      <w:r>
+        <w:rPr>
+          <w:rFonts w:ascii="Courier New" w:hAnsi="Courier New" w:cs="Courier New"/>
+          <w:lang w:val="en-US"/>
+        </w:rPr>
+        <w:t xml:space="preserve"> avec and </w:t>
+      </w:r>
+      <w:proofErr w:type="spellStart"/>
+      <w:r>
+        <w:rPr>
+          <w:rFonts w:ascii="Courier New" w:hAnsi="Courier New" w:cs="Courier New"/>
+          <w:lang w:val="en-US"/>
+        </w:rPr>
+        <w:t>bvec</w:t>
+      </w:r>
+      <w:proofErr w:type="spellEnd"/>
+      <w:r>
+        <w:rPr>
+          <w:rFonts w:ascii="Courier New" w:hAnsi="Courier New" w:cs="Courier New"/>
+          <w:lang w:val="en-US"/>
+        </w:rPr>
+        <w:t xml:space="preserve"> of size n</w:t>
       </w:r>
       <w:r>
         <w:rPr>
@@ -2397,8 +2619,17 @@
           <w:rFonts w:cs="Courier New"/>
           <w:lang w:val="en-US"/>
         </w:rPr>
-        <w:t>CAUTION: If nseg</w:t>
-      </w:r>
+        <w:t xml:space="preserve">CAUTION: If </w:t>
+      </w:r>
+      <w:proofErr w:type="spellStart"/>
+      <w:r>
+        <w:rPr>
+          <w:rFonts w:cs="Courier New"/>
+          <w:lang w:val="en-US"/>
+        </w:rPr>
+        <w:t>nseg</w:t>
+      </w:r>
+      <w:proofErr w:type="spellEnd"/>
       <w:r>
         <w:rPr>
           <w:rFonts w:cs="Courier New"/>
@@ -2425,7 +2656,39 @@
           <w:rFonts w:cs="Courier New"/>
           <w:lang w:val="en-US"/>
         </w:rPr>
-        <w:t>values should be written in the same segment. In that case an average is calculated from the values! This might also mean, that a node with “NaN” value is given another value because it is in the same segment as a specified node.</w:t>
+        <w:t xml:space="preserve">values should be written in the same segment. In that case an average is calculated from the values! This might also </w:t>
+      </w:r>
+      <w:proofErr w:type="gramStart"/>
+      <w:r>
+        <w:rPr>
+          <w:rFonts w:cs="Courier New"/>
+          <w:lang w:val="en-US"/>
+        </w:rPr>
+        <w:t>mean,</w:t>
+      </w:r>
+      <w:proofErr w:type="gramEnd"/>
+      <w:r>
+        <w:rPr>
+          <w:rFonts w:cs="Courier New"/>
+          <w:lang w:val="en-US"/>
+        </w:rPr>
+        <w:t xml:space="preserve"> that a node with “</w:t>
+      </w:r>
+      <w:proofErr w:type="spellStart"/>
+      <w:r>
+        <w:rPr>
+          <w:rFonts w:cs="Courier New"/>
+          <w:lang w:val="en-US"/>
+        </w:rPr>
+        <w:t>NaN</w:t>
+      </w:r>
+      <w:proofErr w:type="spellEnd"/>
+      <w:r>
+        <w:rPr>
+          <w:rFonts w:cs="Courier New"/>
+          <w:lang w:val="en-US"/>
+        </w:rPr>
+        <w:t>” value is given another value because it is in the same segment as a specified node.</w:t>
       </w:r>
     </w:p>
     <w:p>
@@ -2442,7 +2705,23 @@
           <w:rFonts w:cs="Courier New"/>
           <w:lang w:val="en-US"/>
         </w:rPr>
-        <w:t xml:space="preserve">CAUTION2: If nseg </w:t>
+        <w:t xml:space="preserve">CAUTION2: If </w:t>
+      </w:r>
+      <w:proofErr w:type="spellStart"/>
+      <w:r>
+        <w:rPr>
+          <w:rFonts w:cs="Courier New"/>
+          <w:lang w:val="en-US"/>
+        </w:rPr>
+        <w:t>nseg</w:t>
+      </w:r>
+      <w:proofErr w:type="spellEnd"/>
+      <w:r>
+        <w:rPr>
+          <w:rFonts w:cs="Courier New"/>
+          <w:lang w:val="en-US"/>
+        </w:rPr>
+        <w:t xml:space="preserve"> </w:t>
       </w:r>
       <w:r>
         <w:rPr>
@@ -2470,7 +2749,39 @@
           <w:rFonts w:cs="Courier New"/>
           <w:lang w:val="en-US"/>
         </w:rPr>
-        <w:t xml:space="preserve"> section, the segments which do not have a node near to it are obviously not modified! This might cause confusion if you have a less realistic tree with only very few nodes with huge interdistance and you want to change a parameter in the whole TT section. Either make more regions and simply use the normal mech specification for a region (see above) or resample the tree to a smaller internode distance to avoid segments with no TT node in the surrounding.</w:t>
+        <w:t xml:space="preserve"> section, the segments which do not have a node near to it are obviously not modified! This might cause confusion if you have a less realistic tree with only very few nodes with huge </w:t>
+      </w:r>
+      <w:proofErr w:type="spellStart"/>
+      <w:r>
+        <w:rPr>
+          <w:rFonts w:cs="Courier New"/>
+          <w:lang w:val="en-US"/>
+        </w:rPr>
+        <w:t>interdistance</w:t>
+      </w:r>
+      <w:proofErr w:type="spellEnd"/>
+      <w:r>
+        <w:rPr>
+          <w:rFonts w:cs="Courier New"/>
+          <w:lang w:val="en-US"/>
+        </w:rPr>
+        <w:t xml:space="preserve"> and you want to change a parameter in the whole TT section. Either make more regions and simply use the normal </w:t>
+      </w:r>
+      <w:proofErr w:type="spellStart"/>
+      <w:r>
+        <w:rPr>
+          <w:rFonts w:cs="Courier New"/>
+          <w:lang w:val="en-US"/>
+        </w:rPr>
+        <w:t>mech</w:t>
+      </w:r>
+      <w:proofErr w:type="spellEnd"/>
+      <w:r>
+        <w:rPr>
+          <w:rFonts w:cs="Courier New"/>
+          <w:lang w:val="en-US"/>
+        </w:rPr>
+        <w:t xml:space="preserve"> specification for a region (see above) or resample the tree to a smaller internode distance to avoid segments with no TT node in the surrounding.</w:t>
       </w:r>
     </w:p>
     <w:p>
@@ -2508,8 +2819,17 @@
           <w:rFonts w:cs="Courier New"/>
           <w:lang w:val="en-US"/>
         </w:rPr>
-        <w:t xml:space="preserve"> many parameters to set, this can produce the infamous error “procedure too big” where there is no simple workaround..</w:t>
-      </w:r>
+        <w:t xml:space="preserve"> many parameters to set, this can produce the infamous error “procedure too big” where there is no simple workaround</w:t>
+      </w:r>
+      <w:proofErr w:type="gramStart"/>
+      <w:r>
+        <w:rPr>
+          <w:rFonts w:cs="Courier New"/>
+          <w:lang w:val="en-US"/>
+        </w:rPr>
+        <w:t>..</w:t>
+      </w:r>
+      <w:proofErr w:type="gramEnd"/>
     </w:p>
     <w:p>
       <w:pPr>
@@ -2525,7 +2845,23 @@
           <w:rFonts w:cs="Courier New"/>
           <w:lang w:val="en-US"/>
         </w:rPr>
-        <w:t xml:space="preserve">If an ion mechanism is inserted (e.g. na_ion) parameters to set can be </w:t>
+        <w:t xml:space="preserve">If an ion mechanism is inserted (e.g. </w:t>
+      </w:r>
+      <w:proofErr w:type="spellStart"/>
+      <w:r>
+        <w:rPr>
+          <w:rFonts w:cs="Courier New"/>
+          <w:lang w:val="en-US"/>
+        </w:rPr>
+        <w:t>na_ion</w:t>
+      </w:r>
+      <w:proofErr w:type="spellEnd"/>
+      <w:r>
+        <w:rPr>
+          <w:rFonts w:cs="Courier New"/>
+          <w:lang w:val="en-US"/>
+        </w:rPr>
+        <w:t xml:space="preserve">) parameters to set can be </w:t>
       </w:r>
       <w:r>
         <w:rPr>
@@ -2615,7 +2951,105 @@
           <w:rFonts w:cs="Courier New"/>
           <w:lang w:val="en-US"/>
         </w:rPr>
-        <w:t xml:space="preserve"> is the corresponding ion (na,ca,k etc)  Note, that the initial out- and inside concentrations cai0 and cao0 are GLOBAL variables, which means you cannot put different initial values at different locations. If you should have different concentrations, use a buffer model which writes cai / cao and do a prerun (see params.prerun)</w:t>
+        <w:t xml:space="preserve"> is the corresponding ion (</w:t>
+      </w:r>
+      <w:proofErr w:type="spellStart"/>
+      <w:r>
+        <w:rPr>
+          <w:rFonts w:cs="Courier New"/>
+          <w:lang w:val="en-US"/>
+        </w:rPr>
+        <w:t>na,ca,k</w:t>
+      </w:r>
+      <w:proofErr w:type="spellEnd"/>
+      <w:r>
+        <w:rPr>
+          <w:rFonts w:cs="Courier New"/>
+          <w:lang w:val="en-US"/>
+        </w:rPr>
+        <w:t xml:space="preserve"> </w:t>
+      </w:r>
+      <w:proofErr w:type="spellStart"/>
+      <w:r>
+        <w:rPr>
+          <w:rFonts w:cs="Courier New"/>
+          <w:lang w:val="en-US"/>
+        </w:rPr>
+        <w:t>etc</w:t>
+      </w:r>
+      <w:proofErr w:type="spellEnd"/>
+      <w:r>
+        <w:rPr>
+          <w:rFonts w:cs="Courier New"/>
+          <w:lang w:val="en-US"/>
+        </w:rPr>
+        <w:t xml:space="preserve">)  Note, that the initial out- and inside concentrations cai0 and cao0 are GLOBAL variables, which means you cannot put different initial values at different locations. If you should have different concentrations, use a buffer model which writes </w:t>
+      </w:r>
+      <w:proofErr w:type="spellStart"/>
+      <w:proofErr w:type="gramStart"/>
+      <w:r>
+        <w:rPr>
+          <w:rFonts w:cs="Courier New"/>
+          <w:lang w:val="en-US"/>
+        </w:rPr>
+        <w:t>cai</w:t>
+      </w:r>
+      <w:proofErr w:type="spellEnd"/>
+      <w:proofErr w:type="gramEnd"/>
+      <w:r>
+        <w:rPr>
+          <w:rFonts w:cs="Courier New"/>
+          <w:lang w:val="en-US"/>
+        </w:rPr>
+        <w:t xml:space="preserve"> / </w:t>
+      </w:r>
+      <w:proofErr w:type="spellStart"/>
+      <w:r>
+        <w:rPr>
+          <w:rFonts w:cs="Courier New"/>
+          <w:lang w:val="en-US"/>
+        </w:rPr>
+        <w:t>cao</w:t>
+      </w:r>
+      <w:proofErr w:type="spellEnd"/>
+      <w:r>
+        <w:rPr>
+          <w:rFonts w:cs="Courier New"/>
+          <w:lang w:val="en-US"/>
+        </w:rPr>
+        <w:t xml:space="preserve"> and do a </w:t>
+      </w:r>
+      <w:proofErr w:type="spellStart"/>
+      <w:r>
+        <w:rPr>
+          <w:rFonts w:cs="Courier New"/>
+          <w:lang w:val="en-US"/>
+        </w:rPr>
+        <w:t>prerun</w:t>
+      </w:r>
+      <w:proofErr w:type="spellEnd"/>
+      <w:r>
+        <w:rPr>
+          <w:rFonts w:cs="Courier New"/>
+          <w:lang w:val="en-US"/>
+        </w:rPr>
+        <w:t xml:space="preserve"> (see </w:t>
+      </w:r>
+      <w:proofErr w:type="spellStart"/>
+      <w:r>
+        <w:rPr>
+          <w:rFonts w:cs="Courier New"/>
+          <w:lang w:val="en-US"/>
+        </w:rPr>
+        <w:t>params.prerun</w:t>
+      </w:r>
+      <w:proofErr w:type="spellEnd"/>
+      <w:r>
+        <w:rPr>
+          <w:rFonts w:cs="Courier New"/>
+          <w:lang w:val="en-US"/>
+        </w:rPr>
+        <w:t>)</w:t>
       </w:r>
     </w:p>
     <w:p>
@@ -2630,8 +3064,17 @@
           <w:rFonts w:ascii="Courier New" w:hAnsi="Courier New" w:cs="Courier New"/>
           <w:lang w:val="en-US"/>
         </w:rPr>
-        <w:t>.stim</w:t>
-      </w:r>
+        <w:t>.</w:t>
+      </w:r>
+      <w:proofErr w:type="spellStart"/>
+      <w:r>
+        <w:rPr>
+          <w:rFonts w:ascii="Courier New" w:hAnsi="Courier New" w:cs="Courier New"/>
+          <w:lang w:val="en-US"/>
+        </w:rPr>
+        <w:t>stim</w:t>
+      </w:r>
+      <w:proofErr w:type="spellEnd"/>
       <w:r>
         <w:rPr>
           <w:lang w:val="en-US"/>
@@ -2644,9 +3087,9 @@
         </w:rPr>
         <w:tab/>
       </w:r>
-      <w:bookmarkStart w:id="8" w:name="OLE_LINK7"/>
-      <w:bookmarkStart w:id="9" w:name="OLE_LINK8"/>
-      <w:bookmarkStart w:id="10" w:name="OLE_LINK9"/>
+      <w:bookmarkStart w:id="7" w:name="OLE_LINK7"/>
+      <w:bookmarkStart w:id="8" w:name="OLE_LINK8"/>
+      <w:bookmarkStart w:id="9" w:name="OLE_LINK9"/>
       <w:r>
         <w:rPr>
           <w:lang w:val="en-US"/>
@@ -2678,9 +3121,9 @@
         <w:t xml:space="preserve"> sites</w:t>
       </w:r>
     </w:p>
+    <w:bookmarkEnd w:id="7"/>
     <w:bookmarkEnd w:id="8"/>
     <w:bookmarkEnd w:id="9"/>
-    <w:bookmarkEnd w:id="10"/>
     <w:p>
       <w:pPr>
         <w:spacing w:line="360" w:lineRule="auto"/>
@@ -2689,17 +3132,39 @@
           <w:lang w:val="en-US"/>
         </w:rPr>
       </w:pPr>
-      <w:r>
-        <w:rPr>
-          <w:lang w:val="en-US"/>
-        </w:rPr>
-        <w:t>values in each row: {</w:t>
-      </w:r>
-      <w:r>
-        <w:rPr>
-          <w:lang w:val="en-US"/>
-        </w:rPr>
-        <w:t>“electrodename”,</w:t>
+      <w:proofErr w:type="gramStart"/>
+      <w:r>
+        <w:rPr>
+          <w:lang w:val="en-US"/>
+        </w:rPr>
+        <w:t>values</w:t>
+      </w:r>
+      <w:proofErr w:type="gramEnd"/>
+      <w:r>
+        <w:rPr>
+          <w:lang w:val="en-US"/>
+        </w:rPr>
+        <w:t xml:space="preserve"> in each row: {</w:t>
+      </w:r>
+      <w:r>
+        <w:rPr>
+          <w:lang w:val="en-US"/>
+        </w:rPr>
+        <w:t>“</w:t>
+      </w:r>
+      <w:proofErr w:type="spellStart"/>
+      <w:r>
+        <w:rPr>
+          <w:lang w:val="en-US"/>
+        </w:rPr>
+        <w:t>electrodename</w:t>
+      </w:r>
+      <w:proofErr w:type="spellEnd"/>
+      <w:r>
+        <w:rPr>
+          <w:lang w:val="en-US"/>
+        </w:rPr>
+        <w:t>”,</w:t>
       </w:r>
       <w:r>
         <w:rPr>
@@ -2723,8 +3188,16 @@
         <w:rPr>
           <w:lang w:val="en-US"/>
         </w:rPr>
-        <w:t>”, struct</w:t>
-      </w:r>
+        <w:t xml:space="preserve">”, </w:t>
+      </w:r>
+      <w:proofErr w:type="spellStart"/>
+      <w:r>
+        <w:rPr>
+          <w:lang w:val="en-US"/>
+        </w:rPr>
+        <w:t>struct</w:t>
+      </w:r>
+      <w:proofErr w:type="spellEnd"/>
       <w:r>
         <w:rPr>
           <w:lang w:val="en-US"/>
@@ -2740,12 +3213,35 @@
           <w:lang w:val="en-US"/>
         </w:rPr>
       </w:pPr>
-      <w:r>
-        <w:rPr>
-          <w:lang w:val="en-US"/>
-        </w:rPr>
-        <w:lastRenderedPageBreak/>
-        <w:t>struct is  a struct containing these fields:</w:t>
+      <w:proofErr w:type="spellStart"/>
+      <w:proofErr w:type="gramStart"/>
+      <w:r>
+        <w:rPr>
+          <w:lang w:val="en-US"/>
+        </w:rPr>
+        <w:t>struct</w:t>
+      </w:r>
+      <w:proofErr w:type="spellEnd"/>
+      <w:proofErr w:type="gramEnd"/>
+      <w:r>
+        <w:rPr>
+          <w:lang w:val="en-US"/>
+        </w:rPr>
+        <w:t xml:space="preserve"> is  a </w:t>
+      </w:r>
+      <w:proofErr w:type="spellStart"/>
+      <w:r>
+        <w:rPr>
+          <w:lang w:val="en-US"/>
+        </w:rPr>
+        <w:t>struct</w:t>
+      </w:r>
+      <w:proofErr w:type="spellEnd"/>
+      <w:r>
+        <w:rPr>
+          <w:lang w:val="en-US"/>
+        </w:rPr>
+        <w:t xml:space="preserve"> containing these fields:</w:t>
       </w:r>
     </w:p>
     <w:p>
@@ -2760,7 +3256,21 @@
         <w:rPr>
           <w:lang w:val="en-US"/>
         </w:rPr>
-        <w:t>‘times’: value vector containing the times of changing the amplitude</w:t>
+        <w:t>‘</w:t>
+      </w:r>
+      <w:proofErr w:type="gramStart"/>
+      <w:r>
+        <w:rPr>
+          <w:lang w:val="en-US"/>
+        </w:rPr>
+        <w:t>times</w:t>
+      </w:r>
+      <w:proofErr w:type="gramEnd"/>
+      <w:r>
+        <w:rPr>
+          <w:lang w:val="en-US"/>
+        </w:rPr>
+        <w:t>’: value vector containing the times of changing the amplitude</w:t>
       </w:r>
     </w:p>
     <w:p>
@@ -2775,14 +3285,36 @@
         <w:rPr>
           <w:lang w:val="en-US"/>
         </w:rPr>
-        <w:t>‘amp’: value vector containing the amplitudes at each time point (</w:t>
-      </w:r>
-      <w:r>
-        <w:rPr>
-          <w:lang w:val="en-US"/>
-        </w:rPr>
-        <w:t>[nA</w:t>
-      </w:r>
+        <w:t>‘</w:t>
+      </w:r>
+      <w:proofErr w:type="gramStart"/>
+      <w:r>
+        <w:rPr>
+          <w:lang w:val="en-US"/>
+        </w:rPr>
+        <w:t>amp</w:t>
+      </w:r>
+      <w:proofErr w:type="gramEnd"/>
+      <w:r>
+        <w:rPr>
+          <w:lang w:val="en-US"/>
+        </w:rPr>
+        <w:t>’: value vector containing the amplitudes at each time point (</w:t>
+      </w:r>
+      <w:r>
+        <w:rPr>
+          <w:lang w:val="en-US"/>
+        </w:rPr>
+        <w:t>[</w:t>
+      </w:r>
+      <w:proofErr w:type="spellStart"/>
+      <w:r>
+        <w:rPr>
+          <w:lang w:val="en-US"/>
+        </w:rPr>
+        <w:t>nA</w:t>
+      </w:r>
+      <w:proofErr w:type="spellEnd"/>
       <w:r>
         <w:rPr>
           <w:lang w:val="en-US"/>
@@ -2854,6 +3386,7 @@
         <w:rPr>
           <w:lang w:val="en-US"/>
         </w:rPr>
+        <w:lastRenderedPageBreak/>
         <w:tab/>
       </w:r>
       <w:r>
@@ -2873,7 +3406,21 @@
         <w:rPr>
           <w:lang w:val="en-US"/>
         </w:rPr>
-        <w:t xml:space="preserve"> name”, “target node”, struct}</w:t>
+        <w:t xml:space="preserve"> name”, “target node”, </w:t>
+      </w:r>
+      <w:proofErr w:type="spellStart"/>
+      <w:r>
+        <w:rPr>
+          <w:lang w:val="en-US"/>
+        </w:rPr>
+        <w:t>struct</w:t>
+      </w:r>
+      <w:proofErr w:type="spellEnd"/>
+      <w:r>
+        <w:rPr>
+          <w:lang w:val="en-US"/>
+        </w:rPr>
+        <w:t>}</w:t>
       </w:r>
     </w:p>
     <w:p>
@@ -2884,11 +3431,21 @@
           <w:lang w:val="en-US"/>
         </w:rPr>
       </w:pPr>
-      <w:r>
-        <w:rPr>
-          <w:lang w:val="en-US"/>
-        </w:rPr>
-        <w:t xml:space="preserve">struct is optional where fields define parameter name of </w:t>
+      <w:proofErr w:type="spellStart"/>
+      <w:proofErr w:type="gramStart"/>
+      <w:r>
+        <w:rPr>
+          <w:lang w:val="en-US"/>
+        </w:rPr>
+        <w:t>struct</w:t>
+      </w:r>
+      <w:proofErr w:type="spellEnd"/>
+      <w:proofErr w:type="gramEnd"/>
+      <w:r>
+        <w:rPr>
+          <w:lang w:val="en-US"/>
+        </w:rPr>
+        <w:t xml:space="preserve"> is optional where fields define parameter name of </w:t>
       </w:r>
       <w:r>
         <w:rPr>
@@ -2914,11 +3471,19 @@
         </w:rPr>
         <w:t xml:space="preserve"> parameter (e.g. “</w:t>
       </w:r>
-      <w:r>
-        <w:rPr>
-          <w:lang w:val="en-US"/>
-        </w:rPr>
-        <w:t>struct(‘</w:t>
+      <w:proofErr w:type="spellStart"/>
+      <w:r>
+        <w:rPr>
+          <w:lang w:val="en-US"/>
+        </w:rPr>
+        <w:t>struct</w:t>
+      </w:r>
+      <w:proofErr w:type="spellEnd"/>
+      <w:r>
+        <w:rPr>
+          <w:lang w:val="en-US"/>
+        </w:rPr>
+        <w:t>(‘</w:t>
       </w:r>
       <w:r>
         <w:rPr>
@@ -2989,9 +3554,9 @@
         </w:rPr>
         <w:tab/>
       </w:r>
-      <w:bookmarkStart w:id="11" w:name="OLE_LINK1"/>
-      <w:bookmarkStart w:id="12" w:name="OLE_LINK2"/>
-      <w:bookmarkStart w:id="13" w:name="OLE_LINK3"/>
+      <w:bookmarkStart w:id="10" w:name="OLE_LINK1"/>
+      <w:bookmarkStart w:id="11" w:name="OLE_LINK2"/>
+      <w:bookmarkStart w:id="12" w:name="OLE_LINK3"/>
       <w:r>
         <w:rPr>
           <w:lang w:val="en-US"/>
@@ -3014,7 +3579,21 @@
         <w:rPr>
           <w:lang w:val="en-US"/>
         </w:rPr>
-        <w:t xml:space="preserve"> cell where</w:t>
+        <w:t xml:space="preserve"> </w:t>
+      </w:r>
+      <w:proofErr w:type="gramStart"/>
+      <w:r>
+        <w:rPr>
+          <w:lang w:val="en-US"/>
+        </w:rPr>
+        <w:t>cell</w:t>
+      </w:r>
+      <w:proofErr w:type="gramEnd"/>
+      <w:r>
+        <w:rPr>
+          <w:lang w:val="en-US"/>
+        </w:rPr>
+        <w:t xml:space="preserve"> where</w:t>
       </w:r>
       <w:r>
         <w:rPr>
@@ -3028,9 +3607,9 @@
         </w:rPr>
         <w:t>connections</w:t>
       </w:r>
+      <w:bookmarkEnd w:id="10"/>
       <w:bookmarkEnd w:id="11"/>
       <w:bookmarkEnd w:id="12"/>
-      <w:bookmarkEnd w:id="13"/>
     </w:p>
     <w:p>
       <w:pPr>
@@ -3040,11 +3619,19 @@
           <w:lang w:val="en-US"/>
         </w:rPr>
       </w:pPr>
-      <w:r>
-        <w:rPr>
-          <w:lang w:val="en-US"/>
-        </w:rPr>
-        <w:t>values in each row:</w:t>
+      <w:proofErr w:type="gramStart"/>
+      <w:r>
+        <w:rPr>
+          <w:lang w:val="en-US"/>
+        </w:rPr>
+        <w:t>values</w:t>
+      </w:r>
+      <w:proofErr w:type="gramEnd"/>
+      <w:r>
+        <w:rPr>
+          <w:lang w:val="en-US"/>
+        </w:rPr>
+        <w:t xml:space="preserve"> in each row:</w:t>
       </w:r>
       <w:r>
         <w:rPr>
@@ -3069,13 +3656,65 @@
         </w:rPr>
         <w:t>{</w:t>
       </w:r>
-      <w:r>
-        <w:rPr>
-          <w:rFonts w:ascii="Courier New" w:hAnsi="Courier New" w:cs="Courier New"/>
-          <w:lang w:val="en-US"/>
-        </w:rPr>
-        <w:t>sourcespec, sourceid, value to observe (default v) targetspec, targetid</w:t>
-      </w:r>
+      <w:proofErr w:type="spellStart"/>
+      <w:proofErr w:type="gramStart"/>
+      <w:r>
+        <w:rPr>
+          <w:rFonts w:ascii="Courier New" w:hAnsi="Courier New" w:cs="Courier New"/>
+          <w:lang w:val="en-US"/>
+        </w:rPr>
+        <w:t>sourcespec</w:t>
+      </w:r>
+      <w:proofErr w:type="spellEnd"/>
+      <w:proofErr w:type="gramEnd"/>
+      <w:r>
+        <w:rPr>
+          <w:rFonts w:ascii="Courier New" w:hAnsi="Courier New" w:cs="Courier New"/>
+          <w:lang w:val="en-US"/>
+        </w:rPr>
+        <w:t xml:space="preserve">, </w:t>
+      </w:r>
+      <w:proofErr w:type="spellStart"/>
+      <w:r>
+        <w:rPr>
+          <w:rFonts w:ascii="Courier New" w:hAnsi="Courier New" w:cs="Courier New"/>
+          <w:lang w:val="en-US"/>
+        </w:rPr>
+        <w:t>sourceid</w:t>
+      </w:r>
+      <w:proofErr w:type="spellEnd"/>
+      <w:r>
+        <w:rPr>
+          <w:rFonts w:ascii="Courier New" w:hAnsi="Courier New" w:cs="Courier New"/>
+          <w:lang w:val="en-US"/>
+        </w:rPr>
+        <w:t xml:space="preserve">, value to observe (default v) </w:t>
+      </w:r>
+      <w:proofErr w:type="spellStart"/>
+      <w:r>
+        <w:rPr>
+          <w:rFonts w:ascii="Courier New" w:hAnsi="Courier New" w:cs="Courier New"/>
+          <w:lang w:val="en-US"/>
+        </w:rPr>
+        <w:t>targetspec</w:t>
+      </w:r>
+      <w:proofErr w:type="spellEnd"/>
+      <w:r>
+        <w:rPr>
+          <w:rFonts w:ascii="Courier New" w:hAnsi="Courier New" w:cs="Courier New"/>
+          <w:lang w:val="en-US"/>
+        </w:rPr>
+        <w:t xml:space="preserve">, </w:t>
+      </w:r>
+      <w:proofErr w:type="spellStart"/>
+      <w:r>
+        <w:rPr>
+          <w:rFonts w:ascii="Courier New" w:hAnsi="Courier New" w:cs="Courier New"/>
+          <w:lang w:val="en-US"/>
+        </w:rPr>
+        <w:t>targetid</w:t>
+      </w:r>
+      <w:proofErr w:type="spellEnd"/>
       <w:r>
         <w:rPr>
           <w:rFonts w:ascii="Courier New" w:hAnsi="Courier New" w:cs="Courier New"/>
@@ -3108,12 +3747,37 @@
           <w:lang w:val="en-US"/>
         </w:rPr>
       </w:pPr>
-      <w:r>
-        <w:rPr>
-          <w:rFonts w:ascii="Courier New" w:hAnsi="Courier New" w:cs="Courier New"/>
-          <w:lang w:val="en-US"/>
-        </w:rPr>
-        <w:t>Sourcespec can be ‘cell’ , ’node’ or ‘</w:t>
+      <w:proofErr w:type="spellStart"/>
+      <w:r>
+        <w:rPr>
+          <w:rFonts w:ascii="Courier New" w:hAnsi="Courier New" w:cs="Courier New"/>
+          <w:lang w:val="en-US"/>
+        </w:rPr>
+        <w:t>Sourcespec</w:t>
+      </w:r>
+      <w:proofErr w:type="spellEnd"/>
+      <w:r>
+        <w:rPr>
+          <w:rFonts w:ascii="Courier New" w:hAnsi="Courier New" w:cs="Courier New"/>
+          <w:lang w:val="en-US"/>
+        </w:rPr>
+        <w:t xml:space="preserve"> can be </w:t>
+      </w:r>
+      <w:proofErr w:type="gramStart"/>
+      <w:r>
+        <w:rPr>
+          <w:rFonts w:ascii="Courier New" w:hAnsi="Courier New" w:cs="Courier New"/>
+          <w:lang w:val="en-US"/>
+        </w:rPr>
+        <w:t>‘cell’ ,</w:t>
+      </w:r>
+      <w:proofErr w:type="gramEnd"/>
+      <w:r>
+        <w:rPr>
+          <w:rFonts w:ascii="Courier New" w:hAnsi="Courier New" w:cs="Courier New"/>
+          <w:lang w:val="en-US"/>
+        </w:rPr>
+        <w:t xml:space="preserve"> ’node’ or ‘</w:t>
       </w:r>
       <w:r>
         <w:rPr>
@@ -3139,12 +3803,21 @@
           <w:lang w:val="en-US"/>
         </w:rPr>
       </w:pPr>
-      <w:r>
-        <w:rPr>
-          <w:rFonts w:ascii="Courier New" w:hAnsi="Courier New" w:cs="Courier New"/>
-          <w:lang w:val="en-US"/>
-        </w:rPr>
-        <w:t>Targetspec can be ‘cell’ or ‘</w:t>
+      <w:proofErr w:type="spellStart"/>
+      <w:r>
+        <w:rPr>
+          <w:rFonts w:ascii="Courier New" w:hAnsi="Courier New" w:cs="Courier New"/>
+          <w:lang w:val="en-US"/>
+        </w:rPr>
+        <w:t>Targetspec</w:t>
+      </w:r>
+      <w:proofErr w:type="spellEnd"/>
+      <w:r>
+        <w:rPr>
+          <w:rFonts w:ascii="Courier New" w:hAnsi="Courier New" w:cs="Courier New"/>
+          <w:lang w:val="en-US"/>
+        </w:rPr>
+        <w:t xml:space="preserve"> can be ‘cell’ or ‘</w:t>
       </w:r>
       <w:r>
         <w:rPr>
@@ -3175,7 +3848,23 @@
           <w:rFonts w:ascii="Courier New" w:hAnsi="Courier New" w:cs="Courier New"/>
           <w:lang w:val="en-US"/>
         </w:rPr>
-        <w:t>Id after cell is the treenumber of the artificial cell</w:t>
+        <w:t xml:space="preserve">Id after cell is the </w:t>
+      </w:r>
+      <w:proofErr w:type="spellStart"/>
+      <w:r>
+        <w:rPr>
+          <w:rFonts w:ascii="Courier New" w:hAnsi="Courier New" w:cs="Courier New"/>
+          <w:lang w:val="en-US"/>
+        </w:rPr>
+        <w:t>treenumber</w:t>
+      </w:r>
+      <w:proofErr w:type="spellEnd"/>
+      <w:r>
+        <w:rPr>
+          <w:rFonts w:ascii="Courier New" w:hAnsi="Courier New" w:cs="Courier New"/>
+          <w:lang w:val="en-US"/>
+        </w:rPr>
+        <w:t xml:space="preserve"> of the artificial cell</w:t>
       </w:r>
     </w:p>
     <w:p>
@@ -3192,7 +3881,32 @@
           <w:rFonts w:ascii="Courier New" w:hAnsi="Courier New" w:cs="Courier New"/>
           <w:lang w:val="en-US"/>
         </w:rPr>
-        <w:t>Id after ‘node’ is treenumber.node , e.g. ‘2.1’</w:t>
+        <w:t xml:space="preserve">Id after ‘node’ is </w:t>
+      </w:r>
+      <w:proofErr w:type="spellStart"/>
+      <w:proofErr w:type="gramStart"/>
+      <w:r>
+        <w:rPr>
+          <w:rFonts w:ascii="Courier New" w:hAnsi="Courier New" w:cs="Courier New"/>
+          <w:lang w:val="en-US"/>
+        </w:rPr>
+        <w:t>treenumber.node</w:t>
+      </w:r>
+      <w:proofErr w:type="spellEnd"/>
+      <w:r>
+        <w:rPr>
+          <w:rFonts w:ascii="Courier New" w:hAnsi="Courier New" w:cs="Courier New"/>
+          <w:lang w:val="en-US"/>
+        </w:rPr>
+        <w:t xml:space="preserve"> ,</w:t>
+      </w:r>
+      <w:proofErr w:type="gramEnd"/>
+      <w:r>
+        <w:rPr>
+          <w:rFonts w:ascii="Courier New" w:hAnsi="Courier New" w:cs="Courier New"/>
+          <w:lang w:val="en-US"/>
+        </w:rPr>
+        <w:t xml:space="preserve"> e.g. ‘2.1’</w:t>
       </w:r>
       <w:r>
         <w:rPr>
@@ -3230,7 +3944,15 @@
           <w:rFonts w:ascii="Courier New" w:hAnsi="Courier New" w:cs="Courier New"/>
           <w:lang w:val="en-US"/>
         </w:rPr>
-        <w:t>’ is treenumber.</w:t>
+        <w:t xml:space="preserve">’ is </w:t>
+      </w:r>
+      <w:proofErr w:type="spellStart"/>
+      <w:r>
+        <w:rPr>
+          <w:rFonts w:ascii="Courier New" w:hAnsi="Courier New" w:cs="Courier New"/>
+          <w:lang w:val="en-US"/>
+        </w:rPr>
+        <w:t>treenumber.</w:t>
       </w:r>
       <w:r>
         <w:rPr>
@@ -3244,7 +3966,15 @@
           <w:rFonts w:ascii="Courier New" w:hAnsi="Courier New" w:cs="Courier New"/>
           <w:lang w:val="en-US"/>
         </w:rPr>
-        <w:t>number, e.g. ‘2.4’</w:t>
+        <w:t>number</w:t>
+      </w:r>
+      <w:proofErr w:type="spellEnd"/>
+      <w:r>
+        <w:rPr>
+          <w:rFonts w:ascii="Courier New" w:hAnsi="Courier New" w:cs="Courier New"/>
+          <w:lang w:val="en-US"/>
+        </w:rPr>
+        <w:t>, e.g. ‘2.4’</w:t>
       </w:r>
     </w:p>
     <w:p>
@@ -3284,9 +4014,9 @@
         </w:rPr>
         <w:tab/>
       </w:r>
-      <w:bookmarkStart w:id="14" w:name="OLE_LINK4"/>
-      <w:bookmarkStart w:id="15" w:name="OLE_LINK5"/>
-      <w:bookmarkStart w:id="16" w:name="OLE_LINK6"/>
+      <w:bookmarkStart w:id="13" w:name="OLE_LINK4"/>
+      <w:bookmarkStart w:id="14" w:name="OLE_LINK5"/>
+      <w:bookmarkStart w:id="15" w:name="OLE_LINK6"/>
       <w:r>
         <w:rPr>
           <w:lang w:val="en-US"/>
@@ -3311,9 +4041,9 @@
         </w:rPr>
         <w:t xml:space="preserve"> number of defined recordings</w:t>
       </w:r>
+      <w:bookmarkEnd w:id="13"/>
       <w:bookmarkEnd w:id="14"/>
       <w:bookmarkEnd w:id="15"/>
-      <w:bookmarkEnd w:id="16"/>
     </w:p>
     <w:p>
       <w:pPr>
@@ -3323,38 +4053,106 @@
           <w:lang w:val="en-US"/>
         </w:rPr>
       </w:pPr>
-      <w:r>
-        <w:rPr>
-          <w:lang w:val="en-US"/>
-        </w:rPr>
-        <w:t xml:space="preserve">values in each row: </w:t>
-      </w:r>
-      <w:r>
-        <w:rPr>
+      <w:proofErr w:type="gramStart"/>
+      <w:r>
+        <w:rPr>
+          <w:lang w:val="en-US"/>
+        </w:rPr>
+        <w:t>values</w:t>
+      </w:r>
+      <w:proofErr w:type="gramEnd"/>
+      <w:r>
+        <w:rPr>
+          <w:lang w:val="en-US"/>
+        </w:rPr>
+        <w:t xml:space="preserve"> in each row:</w:t>
+      </w:r>
+      <w:r>
+        <w:rPr>
+          <w:i/>
+          <w:lang w:val="en-US"/>
+        </w:rPr>
+        <w:t xml:space="preserve"> </w:t>
+      </w:r>
+      <w:r>
+        <w:rPr>
+          <w:i/>
           <w:lang w:val="en-US"/>
         </w:rPr>
         <w:t>{</w:t>
       </w:r>
       <w:r>
         <w:rPr>
+          <w:i/>
           <w:lang w:val="en-US"/>
         </w:rPr>
         <w:t>index</w:t>
       </w:r>
       <w:r>
         <w:rPr>
-          <w:lang w:val="en-US"/>
-        </w:rPr>
-        <w:t>, parameter of interest (‘v’,’i_pas’ etc)</w:t>
-      </w:r>
-      <w:r>
-        <w:rPr>
-          <w:lang w:val="en-US"/>
-        </w:rPr>
-        <w:t>, rectype (optional)</w:t>
-      </w:r>
-      <w:r>
-        <w:rPr>
+          <w:i/>
+          <w:lang w:val="en-US"/>
+        </w:rPr>
+        <w:t>, parameter of interest (‘v’,’</w:t>
+      </w:r>
+      <w:proofErr w:type="spellStart"/>
+      <w:r>
+        <w:rPr>
+          <w:i/>
+          <w:lang w:val="en-US"/>
+        </w:rPr>
+        <w:t>i_pas</w:t>
+      </w:r>
+      <w:proofErr w:type="spellEnd"/>
+      <w:r>
+        <w:rPr>
+          <w:i/>
+          <w:lang w:val="en-US"/>
+        </w:rPr>
+        <w:t xml:space="preserve">’ </w:t>
+      </w:r>
+      <w:proofErr w:type="spellStart"/>
+      <w:r>
+        <w:rPr>
+          <w:i/>
+          <w:lang w:val="en-US"/>
+        </w:rPr>
+        <w:t>etc</w:t>
+      </w:r>
+      <w:proofErr w:type="spellEnd"/>
+      <w:r>
+        <w:rPr>
+          <w:i/>
+          <w:lang w:val="en-US"/>
+        </w:rPr>
+        <w:t>)</w:t>
+      </w:r>
+      <w:r>
+        <w:rPr>
+          <w:i/>
+          <w:lang w:val="en-US"/>
+        </w:rPr>
+        <w:t xml:space="preserve">, </w:t>
+      </w:r>
+      <w:proofErr w:type="spellStart"/>
+      <w:r>
+        <w:rPr>
+          <w:i/>
+          <w:lang w:val="en-US"/>
+        </w:rPr>
+        <w:t>rectype</w:t>
+      </w:r>
+      <w:proofErr w:type="spellEnd"/>
+      <w:r>
+        <w:rPr>
+          <w:i/>
+          <w:lang w:val="en-US"/>
+        </w:rPr>
+        <w:t xml:space="preserve"> (optional)</w:t>
+      </w:r>
+      <w:r>
+        <w:rPr>
+          <w:i/>
           <w:lang w:val="en-US"/>
         </w:rPr>
         <w:t>}</w:t>
@@ -3368,6 +4166,8 @@
           <w:lang w:val="en-US"/>
         </w:rPr>
       </w:pPr>
+      <w:proofErr w:type="spellStart"/>
+      <w:proofErr w:type="gramStart"/>
       <w:r>
         <w:rPr>
           <w:i/>
@@ -3375,11 +4175,27 @@
         </w:rPr>
         <w:t>rectype</w:t>
       </w:r>
-      <w:r>
-        <w:rPr>
-          <w:lang w:val="en-US"/>
-        </w:rPr>
-        <w:t xml:space="preserve"> can be ‘node’ (default if empty), ‘pp’, ‘stim’, ‘artificial’</w:t>
+      <w:proofErr w:type="spellEnd"/>
+      <w:proofErr w:type="gramEnd"/>
+      <w:r>
+        <w:rPr>
+          <w:lang w:val="en-US"/>
+        </w:rPr>
+        <w:t xml:space="preserve"> can be ‘node’ (default if empty), ‘pp’, ‘</w:t>
+      </w:r>
+      <w:proofErr w:type="spellStart"/>
+      <w:r>
+        <w:rPr>
+          <w:lang w:val="en-US"/>
+        </w:rPr>
+        <w:t>stim</w:t>
+      </w:r>
+      <w:proofErr w:type="spellEnd"/>
+      <w:r>
+        <w:rPr>
+          <w:lang w:val="en-US"/>
+        </w:rPr>
+        <w:t>’, ‘artificial’</w:t>
       </w:r>
     </w:p>
     <w:p>
@@ -3405,11 +4221,61 @@
           <w:lang w:val="en-US"/>
         </w:rPr>
       </w:pPr>
-      <w:r>
-        <w:rPr>
-          <w:lang w:val="en-US"/>
-        </w:rPr>
-        <w:t>Stim is the same as PP but for IClamp/VClamp/SEClamp electrodes</w:t>
+      <w:proofErr w:type="spellStart"/>
+      <w:r>
+        <w:rPr>
+          <w:lang w:val="en-US"/>
+        </w:rPr>
+        <w:t>Stim</w:t>
+      </w:r>
+      <w:proofErr w:type="spellEnd"/>
+      <w:r>
+        <w:rPr>
+          <w:lang w:val="en-US"/>
+        </w:rPr>
+        <w:t xml:space="preserve"> is the same as PP but for </w:t>
+      </w:r>
+      <w:proofErr w:type="spellStart"/>
+      <w:r>
+        <w:rPr>
+          <w:lang w:val="en-US"/>
+        </w:rPr>
+        <w:t>IClamp</w:t>
+      </w:r>
+      <w:proofErr w:type="spellEnd"/>
+      <w:r>
+        <w:rPr>
+          <w:lang w:val="en-US"/>
+        </w:rPr>
+        <w:t>/</w:t>
+      </w:r>
+      <w:proofErr w:type="spellStart"/>
+      <w:r>
+        <w:rPr>
+          <w:lang w:val="en-US"/>
+        </w:rPr>
+        <w:t>VClamp</w:t>
+      </w:r>
+      <w:proofErr w:type="spellEnd"/>
+      <w:r>
+        <w:rPr>
+          <w:lang w:val="en-US"/>
+        </w:rPr>
+        <w:t>/</w:t>
+      </w:r>
+      <w:proofErr w:type="spellStart"/>
+      <w:r>
+        <w:rPr>
+          <w:lang w:val="en-US"/>
+        </w:rPr>
+        <w:t>SEClamp</w:t>
+      </w:r>
+      <w:proofErr w:type="spellEnd"/>
+      <w:r>
+        <w:rPr>
+          <w:lang w:val="en-US"/>
+        </w:rPr>
+        <w:t xml:space="preserve"> electrodes</w:t>
       </w:r>
     </w:p>
     <w:p>
@@ -3424,7 +4290,15 @@
         <w:rPr>
           <w:lang w:val="en-US"/>
         </w:rPr>
-        <w:t>Artificial is for recording a parameter of an artificial cell</w:t>
+        <w:t>Artificial is for recording a parameter of an arti</w:t>
+      </w:r>
+      <w:bookmarkStart w:id="16" w:name="_GoBack"/>
+      <w:bookmarkEnd w:id="16"/>
+      <w:r>
+        <w:rPr>
+          <w:lang w:val="en-US"/>
+        </w:rPr>
+        <w:t>ficial cell</w:t>
       </w:r>
     </w:p>
     <w:p>
@@ -3454,7 +4328,49 @@
         <w:rPr>
           <w:lang w:val="en-US"/>
         </w:rPr>
-        <w:t>For PP and Stim, index is the x-th PP or Stim which has been defined for that cell</w:t>
+        <w:t xml:space="preserve">For PP and </w:t>
+      </w:r>
+      <w:proofErr w:type="spellStart"/>
+      <w:r>
+        <w:rPr>
+          <w:lang w:val="en-US"/>
+        </w:rPr>
+        <w:t>Stim</w:t>
+      </w:r>
+      <w:proofErr w:type="spellEnd"/>
+      <w:r>
+        <w:rPr>
+          <w:lang w:val="en-US"/>
+        </w:rPr>
+        <w:t>, index is the x-</w:t>
+      </w:r>
+      <w:proofErr w:type="spellStart"/>
+      <w:r>
+        <w:rPr>
+          <w:lang w:val="en-US"/>
+        </w:rPr>
+        <w:t>th</w:t>
+      </w:r>
+      <w:proofErr w:type="spellEnd"/>
+      <w:r>
+        <w:rPr>
+          <w:lang w:val="en-US"/>
+        </w:rPr>
+        <w:t xml:space="preserve"> PP or </w:t>
+      </w:r>
+      <w:proofErr w:type="spellStart"/>
+      <w:r>
+        <w:rPr>
+          <w:lang w:val="en-US"/>
+        </w:rPr>
+        <w:t>Stim</w:t>
+      </w:r>
+      <w:proofErr w:type="spellEnd"/>
+      <w:r>
+        <w:rPr>
+          <w:lang w:val="en-US"/>
+        </w:rPr>
+        <w:t xml:space="preserve"> which has been defined for that cell</w:t>
       </w:r>
     </w:p>
     <w:p>
@@ -3469,7 +4385,6 @@
         <w:rPr>
           <w:lang w:val="en-US"/>
         </w:rPr>
-        <w:lastRenderedPageBreak/>
         <w:t>For ‘Artificial’ index is not necessary (can be any number)</w:t>
       </w:r>
       <w:r>
@@ -3509,7 +4424,21 @@
         <w:rPr>
           <w:lang w:val="en-US"/>
         </w:rPr>
-        <w:t>each cell has a m by 5 cell where m is the number of defined play sites</w:t>
+        <w:t xml:space="preserve">each cell has </w:t>
+      </w:r>
+      <w:proofErr w:type="gramStart"/>
+      <w:r>
+        <w:rPr>
+          <w:lang w:val="en-US"/>
+        </w:rPr>
+        <w:t>a</w:t>
+      </w:r>
+      <w:proofErr w:type="gramEnd"/>
+      <w:r>
+        <w:rPr>
+          <w:lang w:val="en-US"/>
+        </w:rPr>
+        <w:t xml:space="preserve"> m by 5 cell where m is the number of defined play sites</w:t>
       </w:r>
     </w:p>
     <w:p>
@@ -3520,11 +4449,19 @@
           <w:lang w:val="en-US"/>
         </w:rPr>
       </w:pPr>
-      <w:r>
-        <w:rPr>
-          <w:lang w:val="en-US"/>
-        </w:rPr>
-        <w:t xml:space="preserve">values in each row: </w:t>
+      <w:proofErr w:type="gramStart"/>
+      <w:r>
+        <w:rPr>
+          <w:lang w:val="en-US"/>
+        </w:rPr>
+        <w:t>values</w:t>
+      </w:r>
+      <w:proofErr w:type="gramEnd"/>
+      <w:r>
+        <w:rPr>
+          <w:lang w:val="en-US"/>
+        </w:rPr>
+        <w:t xml:space="preserve"> in each row: </w:t>
       </w:r>
       <w:r>
         <w:rPr>
@@ -3557,14 +4494,38 @@
           <w:rFonts w:ascii="Courier New" w:hAnsi="Courier New" w:cs="Courier New"/>
           <w:lang w:val="en-US"/>
         </w:rPr>
-        <w:t>.APCount</w:t>
-      </w:r>
+        <w:lastRenderedPageBreak/>
+        <w:t>.</w:t>
+      </w:r>
+      <w:proofErr w:type="spellStart"/>
+      <w:r>
+        <w:rPr>
+          <w:rFonts w:ascii="Courier New" w:hAnsi="Courier New" w:cs="Courier New"/>
+          <w:lang w:val="en-US"/>
+        </w:rPr>
+        <w:t>APCount</w:t>
+      </w:r>
+      <w:proofErr w:type="spellEnd"/>
       <w:r>
         <w:rPr>
           <w:lang w:val="en-US"/>
         </w:rPr>
         <w:tab/>
-        <w:t>each cell has a m by 2 cell where m is the number of  AP counting sites</w:t>
+        <w:t xml:space="preserve">each cell has a m by 2 cell where m is the number </w:t>
+      </w:r>
+      <w:proofErr w:type="gramStart"/>
+      <w:r>
+        <w:rPr>
+          <w:lang w:val="en-US"/>
+        </w:rPr>
+        <w:t>of  AP</w:t>
+      </w:r>
+      <w:proofErr w:type="gramEnd"/>
+      <w:r>
+        <w:rPr>
+          <w:lang w:val="en-US"/>
+        </w:rPr>
+        <w:t xml:space="preserve"> counting sites</w:t>
       </w:r>
     </w:p>
     <w:p>
@@ -3575,11 +4536,19 @@
           <w:lang w:val="en-US"/>
         </w:rPr>
       </w:pPr>
-      <w:r>
-        <w:rPr>
-          <w:lang w:val="en-US"/>
-        </w:rPr>
-        <w:t>values in each row:</w:t>
+      <w:proofErr w:type="gramStart"/>
+      <w:r>
+        <w:rPr>
+          <w:lang w:val="en-US"/>
+        </w:rPr>
+        <w:t>values</w:t>
+      </w:r>
+      <w:proofErr w:type="gramEnd"/>
+      <w:r>
+        <w:rPr>
+          <w:lang w:val="en-US"/>
+        </w:rPr>
+        <w:t xml:space="preserve"> in each row:</w:t>
       </w:r>
       <w:r>
         <w:rPr>
@@ -3626,11 +4595,33 @@
           <w:lang w:val="en-US"/>
         </w:rPr>
       </w:pPr>
-      <w:r>
-        <w:rPr>
-          <w:lang w:val="en-US"/>
-        </w:rPr>
-        <w:t>does also work with artificial cells. In this case, netcon is used for recording</w:t>
+      <w:proofErr w:type="gramStart"/>
+      <w:r>
+        <w:rPr>
+          <w:lang w:val="en-US"/>
+        </w:rPr>
+        <w:t>does</w:t>
+      </w:r>
+      <w:proofErr w:type="gramEnd"/>
+      <w:r>
+        <w:rPr>
+          <w:lang w:val="en-US"/>
+        </w:rPr>
+        <w:t xml:space="preserve"> also work with artificial cells. In this case, </w:t>
+      </w:r>
+      <w:proofErr w:type="spellStart"/>
+      <w:r>
+        <w:rPr>
+          <w:lang w:val="en-US"/>
+        </w:rPr>
+        <w:t>netcon</w:t>
+      </w:r>
+      <w:proofErr w:type="spellEnd"/>
+      <w:r>
+        <w:rPr>
+          <w:lang w:val="en-US"/>
+        </w:rPr>
+        <w:t xml:space="preserve"> is used for recording</w:t>
       </w:r>
     </w:p>
     <w:sectPr>

</xml_diff>